<commit_message>
Update Phase 3 Testing Plan
</commit_message>
<xml_diff>
--- a/project-management/binder/iteration3/Saajid/Testing Plan.docx
+++ b/project-management/binder/iteration3/Saajid/Testing Plan.docx
@@ -142,18 +142,10 @@
         <w:t xml:space="preserve">The program to be tested is a full functioning offline </w:t>
       </w:r>
       <w:r>
-        <w:t xml:space="preserve">and online version of a Chinese </w:t>
-      </w:r>
-      <w:proofErr w:type="gramStart"/>
-      <w:r>
-        <w:t>C</w:t>
-      </w:r>
-      <w:r>
-        <w:t>heckers</w:t>
-      </w:r>
-      <w:proofErr w:type="gramEnd"/>
-      <w:r>
-        <w:t xml:space="preserve"> game for Android, with the capability of playing against artificial intelligence</w:t>
+        <w:t>and online version of a Chinese C</w:t>
+      </w:r>
+      <w:r>
+        <w:t>heckers game for Android, with the capability of playing against artificial intelligence</w:t>
       </w:r>
       <w:r>
         <w:t xml:space="preserve">. It contains six </w:t>
@@ -162,15 +154,7 @@
         <w:t>activities.</w:t>
       </w:r>
       <w:r>
-        <w:t xml:space="preserve"> The first activity has a buttons which lead to </w:t>
-      </w:r>
-      <w:proofErr w:type="gramStart"/>
-      <w:r>
-        <w:t>either the</w:t>
-      </w:r>
-      <w:proofErr w:type="gramEnd"/>
-      <w:r>
-        <w:t xml:space="preserve"> offline configuration, online configuration, settings and help</w:t>
+        <w:t xml:space="preserve"> The first activity has a buttons which lead to either the offline configuration, online configuration, settings and help</w:t>
       </w:r>
       <w:r>
         <w:t xml:space="preserve">. The </w:t>
@@ -212,15 +196,7 @@
         <w:t xml:space="preserve">and settings </w:t>
       </w:r>
       <w:r>
-        <w:t xml:space="preserve">activity. The help menu contains FAQ’s and a basic tutorial for setting up a game. The settings activity contains a toggle for showing </w:t>
-      </w:r>
-      <w:proofErr w:type="gramStart"/>
-      <w:r>
-        <w:t>hints,</w:t>
-      </w:r>
-      <w:proofErr w:type="gramEnd"/>
-      <w:r>
-        <w:t xml:space="preserve"> it also contains the user information and setup to allow the user to play online.</w:t>
+        <w:t>activity. The help menu contains FAQ’s and a basic tutorial for setting up a game. The settings activity contains a toggle for showing hints, it also contains the user information and setup to allow the user to play online.</w:t>
       </w:r>
     </w:p>
     <w:p>
@@ -358,44 +334,35 @@
         <w:spacing w:after="0"/>
         <w:ind w:left="1080"/>
       </w:pPr>
-      <w:proofErr w:type="spellStart"/>
       <w:r>
         <w:t>MainActivity</w:t>
       </w:r>
-      <w:proofErr w:type="spellEnd"/>
-    </w:p>
-    <w:p>
-      <w:pPr>
-        <w:pStyle w:val="ListParagraph"/>
-        <w:numPr>
-          <w:ilvl w:val="1"/>
-          <w:numId w:val="10"/>
-        </w:numPr>
-        <w:spacing w:after="0"/>
-      </w:pPr>
-      <w:proofErr w:type="spellStart"/>
+    </w:p>
+    <w:p>
+      <w:pPr>
+        <w:pStyle w:val="ListParagraph"/>
+        <w:numPr>
+          <w:ilvl w:val="1"/>
+          <w:numId w:val="10"/>
+        </w:numPr>
+        <w:spacing w:after="0"/>
+      </w:pPr>
       <w:r>
         <w:t>offlineActivityConfigurationButton</w:t>
       </w:r>
-      <w:proofErr w:type="spellEnd"/>
-    </w:p>
-    <w:p>
-      <w:pPr>
-        <w:pStyle w:val="ListParagraph"/>
-        <w:numPr>
-          <w:ilvl w:val="2"/>
-          <w:numId w:val="10"/>
-        </w:numPr>
-        <w:spacing w:after="0"/>
-      </w:pPr>
-      <w:r>
-        <w:t xml:space="preserve">Verify </w:t>
-      </w:r>
-      <w:proofErr w:type="spellStart"/>
-      <w:r>
-        <w:t>clickabilty</w:t>
-      </w:r>
-      <w:proofErr w:type="spellEnd"/>
+    </w:p>
+    <w:p>
+      <w:pPr>
+        <w:pStyle w:val="ListParagraph"/>
+        <w:numPr>
+          <w:ilvl w:val="2"/>
+          <w:numId w:val="10"/>
+        </w:numPr>
+        <w:spacing w:after="0"/>
+      </w:pPr>
+      <w:r>
+        <w:t>Verify clickabilty</w:t>
+      </w:r>
     </w:p>
     <w:p>
       <w:pPr>
@@ -432,29 +399,22 @@
         </w:numPr>
         <w:spacing w:after="0"/>
       </w:pPr>
-      <w:proofErr w:type="spellStart"/>
       <w:r>
         <w:t>onlineListActivityButton</w:t>
       </w:r>
-      <w:proofErr w:type="spellEnd"/>
-    </w:p>
-    <w:p>
-      <w:pPr>
-        <w:pStyle w:val="ListParagraph"/>
-        <w:numPr>
-          <w:ilvl w:val="2"/>
-          <w:numId w:val="10"/>
-        </w:numPr>
-        <w:spacing w:after="0"/>
-      </w:pPr>
-      <w:r>
-        <w:t xml:space="preserve">Verify </w:t>
-      </w:r>
-      <w:proofErr w:type="spellStart"/>
-      <w:r>
-        <w:t>clickabilty</w:t>
-      </w:r>
-      <w:proofErr w:type="spellEnd"/>
+    </w:p>
+    <w:p>
+      <w:pPr>
+        <w:pStyle w:val="ListParagraph"/>
+        <w:numPr>
+          <w:ilvl w:val="2"/>
+          <w:numId w:val="10"/>
+        </w:numPr>
+        <w:spacing w:after="0"/>
+      </w:pPr>
+      <w:r>
+        <w:t>Verify clickabilty</w:t>
+      </w:r>
     </w:p>
     <w:p>
       <w:pPr>
@@ -491,32 +451,25 @@
         </w:numPr>
         <w:spacing w:after="0"/>
       </w:pPr>
-      <w:proofErr w:type="spellStart"/>
       <w:r>
         <w:t>help</w:t>
       </w:r>
       <w:r>
         <w:t>ActivityButton</w:t>
       </w:r>
-      <w:proofErr w:type="spellEnd"/>
-    </w:p>
-    <w:p>
-      <w:pPr>
-        <w:pStyle w:val="ListParagraph"/>
-        <w:numPr>
-          <w:ilvl w:val="2"/>
-          <w:numId w:val="10"/>
-        </w:numPr>
-        <w:spacing w:after="0"/>
-      </w:pPr>
-      <w:r>
-        <w:t xml:space="preserve">Verify </w:t>
-      </w:r>
-      <w:proofErr w:type="spellStart"/>
-      <w:r>
-        <w:t>clickabilty</w:t>
-      </w:r>
-      <w:proofErr w:type="spellEnd"/>
+    </w:p>
+    <w:p>
+      <w:pPr>
+        <w:pStyle w:val="ListParagraph"/>
+        <w:numPr>
+          <w:ilvl w:val="2"/>
+          <w:numId w:val="10"/>
+        </w:numPr>
+        <w:spacing w:after="0"/>
+      </w:pPr>
+      <w:r>
+        <w:t>Verify clickabilty</w:t>
+      </w:r>
     </w:p>
     <w:p>
       <w:pPr>
@@ -553,32 +506,25 @@
         </w:numPr>
         <w:spacing w:after="0"/>
       </w:pPr>
-      <w:proofErr w:type="spellStart"/>
       <w:r>
         <w:t>settings</w:t>
       </w:r>
       <w:r>
         <w:t>ActivityButton</w:t>
       </w:r>
-      <w:proofErr w:type="spellEnd"/>
-    </w:p>
-    <w:p>
-      <w:pPr>
-        <w:pStyle w:val="ListParagraph"/>
-        <w:numPr>
-          <w:ilvl w:val="2"/>
-          <w:numId w:val="10"/>
-        </w:numPr>
-        <w:spacing w:after="0"/>
-      </w:pPr>
-      <w:r>
-        <w:t xml:space="preserve">Verify </w:t>
-      </w:r>
-      <w:proofErr w:type="spellStart"/>
-      <w:r>
-        <w:t>clickabilty</w:t>
-      </w:r>
-      <w:proofErr w:type="spellEnd"/>
+    </w:p>
+    <w:p>
+      <w:pPr>
+        <w:pStyle w:val="ListParagraph"/>
+        <w:numPr>
+          <w:ilvl w:val="2"/>
+          <w:numId w:val="10"/>
+        </w:numPr>
+        <w:spacing w:after="0"/>
+      </w:pPr>
+      <w:r>
+        <w:t>Verify clickabilty</w:t>
+      </w:r>
     </w:p>
     <w:p>
       <w:pPr>
@@ -616,22 +562,19 @@
         <w:spacing w:after="0"/>
         <w:ind w:left="1080"/>
       </w:pPr>
-      <w:proofErr w:type="spellStart"/>
       <w:r>
         <w:t>OfflineConfigurationActivity</w:t>
       </w:r>
-      <w:proofErr w:type="spellEnd"/>
-    </w:p>
-    <w:p>
-      <w:pPr>
-        <w:pStyle w:val="ListParagraph"/>
-        <w:numPr>
-          <w:ilvl w:val="1"/>
-          <w:numId w:val="10"/>
-        </w:numPr>
-        <w:spacing w:after="0"/>
-      </w:pPr>
-      <w:proofErr w:type="spellStart"/>
+    </w:p>
+    <w:p>
+      <w:pPr>
+        <w:pStyle w:val="ListParagraph"/>
+        <w:numPr>
+          <w:ilvl w:val="1"/>
+          <w:numId w:val="10"/>
+        </w:numPr>
+        <w:spacing w:after="0"/>
+      </w:pPr>
       <w:r>
         <w:lastRenderedPageBreak/>
         <w:t>t</w:t>
@@ -639,25 +582,19 @@
       <w:r>
         <w:t>woPlayerButton</w:t>
       </w:r>
-      <w:proofErr w:type="spellEnd"/>
-    </w:p>
-    <w:p>
-      <w:pPr>
-        <w:pStyle w:val="ListParagraph"/>
-        <w:numPr>
-          <w:ilvl w:val="2"/>
-          <w:numId w:val="10"/>
-        </w:numPr>
-        <w:spacing w:after="0"/>
-      </w:pPr>
-      <w:r>
-        <w:t xml:space="preserve">Verify </w:t>
-      </w:r>
-      <w:proofErr w:type="spellStart"/>
-      <w:r>
-        <w:t>clickabilty</w:t>
-      </w:r>
-      <w:proofErr w:type="spellEnd"/>
+    </w:p>
+    <w:p>
+      <w:pPr>
+        <w:pStyle w:val="ListParagraph"/>
+        <w:numPr>
+          <w:ilvl w:val="2"/>
+          <w:numId w:val="10"/>
+        </w:numPr>
+        <w:spacing w:after="0"/>
+      </w:pPr>
+      <w:r>
+        <w:t>Verify clickabilty</w:t>
+      </w:r>
     </w:p>
     <w:p>
       <w:pPr>
@@ -694,32 +631,25 @@
         </w:numPr>
         <w:spacing w:after="0"/>
       </w:pPr>
-      <w:proofErr w:type="spellStart"/>
       <w:r>
         <w:t>t</w:t>
       </w:r>
       <w:r>
         <w:t>hreePlayerButton</w:t>
       </w:r>
-      <w:proofErr w:type="spellEnd"/>
-    </w:p>
-    <w:p>
-      <w:pPr>
-        <w:pStyle w:val="ListParagraph"/>
-        <w:numPr>
-          <w:ilvl w:val="2"/>
-          <w:numId w:val="10"/>
-        </w:numPr>
-        <w:spacing w:after="0"/>
-      </w:pPr>
-      <w:r>
-        <w:t xml:space="preserve">Verify </w:t>
-      </w:r>
-      <w:proofErr w:type="spellStart"/>
-      <w:r>
-        <w:t>clickabilty</w:t>
-      </w:r>
-      <w:proofErr w:type="spellEnd"/>
+    </w:p>
+    <w:p>
+      <w:pPr>
+        <w:pStyle w:val="ListParagraph"/>
+        <w:numPr>
+          <w:ilvl w:val="2"/>
+          <w:numId w:val="10"/>
+        </w:numPr>
+        <w:spacing w:after="0"/>
+      </w:pPr>
+      <w:r>
+        <w:t>Verify clickabilty</w:t>
+      </w:r>
     </w:p>
     <w:p>
       <w:pPr>
@@ -756,32 +686,25 @@
         </w:numPr>
         <w:spacing w:after="0"/>
       </w:pPr>
-      <w:proofErr w:type="spellStart"/>
       <w:r>
         <w:t>f</w:t>
       </w:r>
       <w:r>
         <w:t>ourPlayerButton</w:t>
       </w:r>
-      <w:proofErr w:type="spellEnd"/>
-    </w:p>
-    <w:p>
-      <w:pPr>
-        <w:pStyle w:val="ListParagraph"/>
-        <w:numPr>
-          <w:ilvl w:val="2"/>
-          <w:numId w:val="10"/>
-        </w:numPr>
-        <w:spacing w:after="0"/>
-      </w:pPr>
-      <w:r>
-        <w:t xml:space="preserve">Verify </w:t>
-      </w:r>
-      <w:proofErr w:type="spellStart"/>
-      <w:r>
-        <w:t>clickabilty</w:t>
-      </w:r>
-      <w:proofErr w:type="spellEnd"/>
+    </w:p>
+    <w:p>
+      <w:pPr>
+        <w:pStyle w:val="ListParagraph"/>
+        <w:numPr>
+          <w:ilvl w:val="2"/>
+          <w:numId w:val="10"/>
+        </w:numPr>
+        <w:spacing w:after="0"/>
+      </w:pPr>
+      <w:r>
+        <w:t>Verify clickabilty</w:t>
+      </w:r>
     </w:p>
     <w:p>
       <w:pPr>
@@ -818,32 +741,25 @@
         </w:numPr>
         <w:spacing w:after="0"/>
       </w:pPr>
-      <w:proofErr w:type="spellStart"/>
       <w:r>
         <w:t>s</w:t>
       </w:r>
       <w:r>
         <w:t>ixPlayerButton</w:t>
       </w:r>
-      <w:proofErr w:type="spellEnd"/>
-    </w:p>
-    <w:p>
-      <w:pPr>
-        <w:pStyle w:val="ListParagraph"/>
-        <w:numPr>
-          <w:ilvl w:val="2"/>
-          <w:numId w:val="10"/>
-        </w:numPr>
-        <w:spacing w:after="0"/>
-      </w:pPr>
-      <w:r>
-        <w:t xml:space="preserve">Verify </w:t>
-      </w:r>
-      <w:proofErr w:type="spellStart"/>
-      <w:r>
-        <w:t>clickabilty</w:t>
-      </w:r>
-      <w:proofErr w:type="spellEnd"/>
+    </w:p>
+    <w:p>
+      <w:pPr>
+        <w:pStyle w:val="ListParagraph"/>
+        <w:numPr>
+          <w:ilvl w:val="2"/>
+          <w:numId w:val="10"/>
+        </w:numPr>
+        <w:spacing w:after="0"/>
+      </w:pPr>
+      <w:r>
+        <w:t>Verify clickabilty</w:t>
+      </w:r>
     </w:p>
     <w:p>
       <w:pPr>
@@ -880,11 +796,9 @@
         </w:numPr>
         <w:spacing w:after="0"/>
       </w:pPr>
-      <w:proofErr w:type="spellStart"/>
       <w:r>
         <w:t>offlineRedPlayerNameEditText</w:t>
       </w:r>
-      <w:proofErr w:type="spellEnd"/>
     </w:p>
     <w:p>
       <w:pPr>
@@ -934,11 +848,9 @@
         </w:numPr>
         <w:spacing w:after="0"/>
       </w:pPr>
-      <w:proofErr w:type="spellStart"/>
       <w:r>
         <w:t>offlineRedPlayerTypeButton</w:t>
       </w:r>
-      <w:proofErr w:type="spellEnd"/>
     </w:p>
     <w:p>
       <w:pPr>
@@ -976,13 +888,8 @@
         <w:spacing w:after="0"/>
       </w:pPr>
       <w:r>
-        <w:t xml:space="preserve">Verify </w:t>
-      </w:r>
-      <w:proofErr w:type="spellStart"/>
-      <w:r>
-        <w:t>clickability</w:t>
-      </w:r>
-      <w:proofErr w:type="spellEnd"/>
+        <w:t>Verify clickability</w:t>
+      </w:r>
     </w:p>
     <w:p>
       <w:pPr>
@@ -1006,19 +913,207 @@
         </w:numPr>
         <w:spacing w:after="0"/>
       </w:pPr>
-      <w:proofErr w:type="spellStart"/>
-      <w:r>
-        <w:t>OfflineRed</w:t>
-      </w:r>
-      <w:proofErr w:type="spellEnd"/>
+      <w:r>
+        <w:t>OfflineRed PlayerEasyButton</w:t>
+      </w:r>
+    </w:p>
+    <w:p>
+      <w:pPr>
+        <w:pStyle w:val="ListParagraph"/>
+        <w:numPr>
+          <w:ilvl w:val="2"/>
+          <w:numId w:val="10"/>
+        </w:numPr>
+        <w:spacing w:after="0"/>
+      </w:pPr>
+      <w:r>
+        <w:t>Verify visibility</w:t>
+      </w:r>
+    </w:p>
+    <w:p>
+      <w:pPr>
+        <w:pStyle w:val="ListParagraph"/>
+        <w:numPr>
+          <w:ilvl w:val="2"/>
+          <w:numId w:val="10"/>
+        </w:numPr>
+        <w:spacing w:after="0"/>
+      </w:pPr>
+      <w:r>
+        <w:t>Verify clickability</w:t>
+      </w:r>
+    </w:p>
+    <w:p>
+      <w:pPr>
+        <w:pStyle w:val="ListParagraph"/>
+        <w:numPr>
+          <w:ilvl w:val="2"/>
+          <w:numId w:val="10"/>
+        </w:numPr>
+        <w:spacing w:after="0"/>
+      </w:pPr>
+      <w:r>
+        <w:t>Verify proper default selction</w:t>
+      </w:r>
+    </w:p>
+    <w:p>
+      <w:pPr>
+        <w:pStyle w:val="ListParagraph"/>
+        <w:numPr>
+          <w:ilvl w:val="2"/>
+          <w:numId w:val="10"/>
+        </w:numPr>
+        <w:spacing w:after="0"/>
+      </w:pPr>
+      <w:r>
+        <w:t>Verify proper deselecting and selecting</w:t>
+      </w:r>
+    </w:p>
+    <w:p>
+      <w:pPr>
+        <w:pStyle w:val="ListParagraph"/>
+        <w:numPr>
+          <w:ilvl w:val="1"/>
+          <w:numId w:val="10"/>
+        </w:numPr>
+        <w:spacing w:after="0"/>
+      </w:pPr>
+      <w:r>
+        <w:t>OfflineRedPlayerMediumButton</w:t>
+      </w:r>
+    </w:p>
+    <w:p>
+      <w:pPr>
+        <w:pStyle w:val="ListParagraph"/>
+        <w:numPr>
+          <w:ilvl w:val="2"/>
+          <w:numId w:val="10"/>
+        </w:numPr>
+        <w:spacing w:after="0"/>
+      </w:pPr>
+      <w:r>
+        <w:t>Verify visibility</w:t>
+      </w:r>
+    </w:p>
+    <w:p>
+      <w:pPr>
+        <w:pStyle w:val="ListParagraph"/>
+        <w:numPr>
+          <w:ilvl w:val="2"/>
+          <w:numId w:val="10"/>
+        </w:numPr>
+        <w:spacing w:after="0"/>
+      </w:pPr>
+      <w:r>
+        <w:t>Verify clickability</w:t>
+      </w:r>
+    </w:p>
+    <w:p>
+      <w:pPr>
+        <w:pStyle w:val="ListParagraph"/>
+        <w:numPr>
+          <w:ilvl w:val="2"/>
+          <w:numId w:val="10"/>
+        </w:numPr>
+        <w:spacing w:after="0"/>
+      </w:pPr>
+      <w:r>
+        <w:t>Verify proper default selection</w:t>
+      </w:r>
+    </w:p>
+    <w:p>
+      <w:pPr>
+        <w:pStyle w:val="ListParagraph"/>
+        <w:numPr>
+          <w:ilvl w:val="2"/>
+          <w:numId w:val="10"/>
+        </w:numPr>
+        <w:spacing w:after="0"/>
+      </w:pPr>
+      <w:r>
+        <w:t>Verify proper deselecting and selecting</w:t>
+      </w:r>
+    </w:p>
+    <w:p>
+      <w:pPr>
+        <w:pStyle w:val="ListParagraph"/>
+        <w:numPr>
+          <w:ilvl w:val="1"/>
+          <w:numId w:val="10"/>
+        </w:numPr>
+        <w:spacing w:after="0"/>
+      </w:pPr>
+      <w:r>
+        <w:t>OfflineRedPlayerHardButton</w:t>
+      </w:r>
+    </w:p>
+    <w:p>
+      <w:pPr>
+        <w:pStyle w:val="ListParagraph"/>
+        <w:numPr>
+          <w:ilvl w:val="2"/>
+          <w:numId w:val="10"/>
+        </w:numPr>
+        <w:spacing w:after="0"/>
+      </w:pPr>
+      <w:r>
+        <w:t>Verify visibility</w:t>
+      </w:r>
+    </w:p>
+    <w:p>
+      <w:pPr>
+        <w:pStyle w:val="ListParagraph"/>
+        <w:numPr>
+          <w:ilvl w:val="2"/>
+          <w:numId w:val="10"/>
+        </w:numPr>
+        <w:spacing w:after="0"/>
+      </w:pPr>
+      <w:r>
+        <w:t>Verify clickability</w:t>
+      </w:r>
+    </w:p>
+    <w:p>
+      <w:pPr>
+        <w:pStyle w:val="ListParagraph"/>
+        <w:numPr>
+          <w:ilvl w:val="2"/>
+          <w:numId w:val="10"/>
+        </w:numPr>
+        <w:spacing w:after="0"/>
+      </w:pPr>
+      <w:r>
+        <w:t>Verify proper default selection</w:t>
+      </w:r>
       <w:r>
         <w:t xml:space="preserve"> </w:t>
       </w:r>
-      <w:proofErr w:type="spellStart"/>
-      <w:r>
-        <w:t>PlayerEasyButton</w:t>
-      </w:r>
-      <w:proofErr w:type="spellEnd"/>
+    </w:p>
+    <w:p>
+      <w:pPr>
+        <w:pStyle w:val="ListParagraph"/>
+        <w:numPr>
+          <w:ilvl w:val="2"/>
+          <w:numId w:val="10"/>
+        </w:numPr>
+        <w:spacing w:after="0"/>
+      </w:pPr>
+      <w:r>
+        <w:t>Verify proper deselecting and selecting</w:t>
+      </w:r>
+    </w:p>
+    <w:p>
+      <w:pPr>
+        <w:pStyle w:val="ListParagraph"/>
+        <w:numPr>
+          <w:ilvl w:val="1"/>
+          <w:numId w:val="10"/>
+        </w:numPr>
+        <w:spacing w:after="0"/>
+      </w:pPr>
+      <w:r>
+        <w:t>offlineGreenPlayerNameEditText</w:t>
+      </w:r>
     </w:p>
     <w:p>
       <w:pPr>
@@ -1043,230 +1138,6 @@
         <w:spacing w:after="0"/>
       </w:pPr>
       <w:r>
-        <w:t xml:space="preserve">Verify </w:t>
-      </w:r>
-      <w:proofErr w:type="spellStart"/>
-      <w:r>
-        <w:t>clickability</w:t>
-      </w:r>
-      <w:proofErr w:type="spellEnd"/>
-    </w:p>
-    <w:p>
-      <w:pPr>
-        <w:pStyle w:val="ListParagraph"/>
-        <w:numPr>
-          <w:ilvl w:val="2"/>
-          <w:numId w:val="10"/>
-        </w:numPr>
-        <w:spacing w:after="0"/>
-      </w:pPr>
-      <w:r>
-        <w:t xml:space="preserve">Verify proper default </w:t>
-      </w:r>
-      <w:proofErr w:type="spellStart"/>
-      <w:r>
-        <w:t>selction</w:t>
-      </w:r>
-      <w:proofErr w:type="spellEnd"/>
-    </w:p>
-    <w:p>
-      <w:pPr>
-        <w:pStyle w:val="ListParagraph"/>
-        <w:numPr>
-          <w:ilvl w:val="2"/>
-          <w:numId w:val="10"/>
-        </w:numPr>
-        <w:spacing w:after="0"/>
-      </w:pPr>
-      <w:r>
-        <w:t>Verify proper deselecting and selecting</w:t>
-      </w:r>
-    </w:p>
-    <w:p>
-      <w:pPr>
-        <w:pStyle w:val="ListParagraph"/>
-        <w:numPr>
-          <w:ilvl w:val="1"/>
-          <w:numId w:val="10"/>
-        </w:numPr>
-        <w:spacing w:after="0"/>
-      </w:pPr>
-      <w:proofErr w:type="spellStart"/>
-      <w:r>
-        <w:t>OfflineRedPlayerMediumButton</w:t>
-      </w:r>
-      <w:proofErr w:type="spellEnd"/>
-    </w:p>
-    <w:p>
-      <w:pPr>
-        <w:pStyle w:val="ListParagraph"/>
-        <w:numPr>
-          <w:ilvl w:val="2"/>
-          <w:numId w:val="10"/>
-        </w:numPr>
-        <w:spacing w:after="0"/>
-      </w:pPr>
-      <w:r>
-        <w:t>Verify visibility</w:t>
-      </w:r>
-    </w:p>
-    <w:p>
-      <w:pPr>
-        <w:pStyle w:val="ListParagraph"/>
-        <w:numPr>
-          <w:ilvl w:val="2"/>
-          <w:numId w:val="10"/>
-        </w:numPr>
-        <w:spacing w:after="0"/>
-      </w:pPr>
-      <w:r>
-        <w:t xml:space="preserve">Verify </w:t>
-      </w:r>
-      <w:proofErr w:type="spellStart"/>
-      <w:r>
-        <w:t>clickability</w:t>
-      </w:r>
-      <w:proofErr w:type="spellEnd"/>
-    </w:p>
-    <w:p>
-      <w:pPr>
-        <w:pStyle w:val="ListParagraph"/>
-        <w:numPr>
-          <w:ilvl w:val="2"/>
-          <w:numId w:val="10"/>
-        </w:numPr>
-        <w:spacing w:after="0"/>
-      </w:pPr>
-      <w:r>
-        <w:t>Verify proper default selection</w:t>
-      </w:r>
-    </w:p>
-    <w:p>
-      <w:pPr>
-        <w:pStyle w:val="ListParagraph"/>
-        <w:numPr>
-          <w:ilvl w:val="2"/>
-          <w:numId w:val="10"/>
-        </w:numPr>
-        <w:spacing w:after="0"/>
-      </w:pPr>
-      <w:r>
-        <w:t>Verify proper deselecting and selecting</w:t>
-      </w:r>
-    </w:p>
-    <w:p>
-      <w:pPr>
-        <w:pStyle w:val="ListParagraph"/>
-        <w:numPr>
-          <w:ilvl w:val="1"/>
-          <w:numId w:val="10"/>
-        </w:numPr>
-        <w:spacing w:after="0"/>
-      </w:pPr>
-      <w:proofErr w:type="spellStart"/>
-      <w:r>
-        <w:t>OfflineRedPlayerHardButton</w:t>
-      </w:r>
-      <w:proofErr w:type="spellEnd"/>
-    </w:p>
-    <w:p>
-      <w:pPr>
-        <w:pStyle w:val="ListParagraph"/>
-        <w:numPr>
-          <w:ilvl w:val="2"/>
-          <w:numId w:val="10"/>
-        </w:numPr>
-        <w:spacing w:after="0"/>
-      </w:pPr>
-      <w:r>
-        <w:t>Verify visibility</w:t>
-      </w:r>
-    </w:p>
-    <w:p>
-      <w:pPr>
-        <w:pStyle w:val="ListParagraph"/>
-        <w:numPr>
-          <w:ilvl w:val="2"/>
-          <w:numId w:val="10"/>
-        </w:numPr>
-        <w:spacing w:after="0"/>
-      </w:pPr>
-      <w:r>
-        <w:t xml:space="preserve">Verify </w:t>
-      </w:r>
-      <w:proofErr w:type="spellStart"/>
-      <w:r>
-        <w:t>clickability</w:t>
-      </w:r>
-      <w:proofErr w:type="spellEnd"/>
-    </w:p>
-    <w:p>
-      <w:pPr>
-        <w:pStyle w:val="ListParagraph"/>
-        <w:numPr>
-          <w:ilvl w:val="2"/>
-          <w:numId w:val="10"/>
-        </w:numPr>
-        <w:spacing w:after="0"/>
-      </w:pPr>
-      <w:r>
-        <w:t>Verify proper default selection</w:t>
-      </w:r>
-      <w:r>
-        <w:t xml:space="preserve"> </w:t>
-      </w:r>
-    </w:p>
-    <w:p>
-      <w:pPr>
-        <w:pStyle w:val="ListParagraph"/>
-        <w:numPr>
-          <w:ilvl w:val="2"/>
-          <w:numId w:val="10"/>
-        </w:numPr>
-        <w:spacing w:after="0"/>
-      </w:pPr>
-      <w:r>
-        <w:t>Verify proper deselecting and selecting</w:t>
-      </w:r>
-    </w:p>
-    <w:p>
-      <w:pPr>
-        <w:pStyle w:val="ListParagraph"/>
-        <w:numPr>
-          <w:ilvl w:val="1"/>
-          <w:numId w:val="10"/>
-        </w:numPr>
-        <w:spacing w:after="0"/>
-      </w:pPr>
-      <w:proofErr w:type="spellStart"/>
-      <w:r>
-        <w:t>offlineGreenPlayerNameEditText</w:t>
-      </w:r>
-      <w:proofErr w:type="spellEnd"/>
-    </w:p>
-    <w:p>
-      <w:pPr>
-        <w:pStyle w:val="ListParagraph"/>
-        <w:numPr>
-          <w:ilvl w:val="2"/>
-          <w:numId w:val="10"/>
-        </w:numPr>
-        <w:spacing w:after="0"/>
-      </w:pPr>
-      <w:r>
-        <w:t>Verify visibility</w:t>
-      </w:r>
-    </w:p>
-    <w:p>
-      <w:pPr>
-        <w:pStyle w:val="ListParagraph"/>
-        <w:numPr>
-          <w:ilvl w:val="2"/>
-          <w:numId w:val="10"/>
-        </w:numPr>
-        <w:spacing w:after="0"/>
-      </w:pPr>
-      <w:r>
         <w:t>Verify accepts text</w:t>
       </w:r>
     </w:p>
@@ -1292,11 +1163,9 @@
         </w:numPr>
         <w:spacing w:after="0"/>
       </w:pPr>
-      <w:proofErr w:type="spellStart"/>
       <w:r>
         <w:t>offlineGreenPlayerTypeButton</w:t>
       </w:r>
-      <w:proofErr w:type="spellEnd"/>
     </w:p>
     <w:p>
       <w:pPr>
@@ -1335,13 +1204,8 @@
         <w:spacing w:after="0"/>
       </w:pPr>
       <w:r>
-        <w:t xml:space="preserve">Verify </w:t>
-      </w:r>
-      <w:proofErr w:type="spellStart"/>
-      <w:r>
-        <w:t>clickability</w:t>
-      </w:r>
-      <w:proofErr w:type="spellEnd"/>
+        <w:t>Verify clickability</w:t>
+      </w:r>
     </w:p>
     <w:p>
       <w:pPr>
@@ -1365,11 +1229,9 @@
         </w:numPr>
         <w:spacing w:after="0"/>
       </w:pPr>
-      <w:proofErr w:type="spellStart"/>
       <w:r>
         <w:t>OfflineGreenPlayerEasyButton</w:t>
       </w:r>
-      <w:proofErr w:type="spellEnd"/>
     </w:p>
     <w:p>
       <w:pPr>
@@ -1394,31 +1256,21 @@
         <w:spacing w:after="0"/>
       </w:pPr>
       <w:r>
-        <w:t xml:space="preserve">Verify </w:t>
-      </w:r>
-      <w:proofErr w:type="spellStart"/>
-      <w:r>
-        <w:t>clickability</w:t>
-      </w:r>
-      <w:proofErr w:type="spellEnd"/>
-    </w:p>
-    <w:p>
-      <w:pPr>
-        <w:pStyle w:val="ListParagraph"/>
-        <w:numPr>
-          <w:ilvl w:val="2"/>
-          <w:numId w:val="10"/>
-        </w:numPr>
-        <w:spacing w:after="0"/>
-      </w:pPr>
-      <w:r>
-        <w:t xml:space="preserve">Verify proper default </w:t>
-      </w:r>
-      <w:proofErr w:type="spellStart"/>
-      <w:r>
-        <w:t>selction</w:t>
-      </w:r>
-      <w:proofErr w:type="spellEnd"/>
+        <w:t>Verify clickability</w:t>
+      </w:r>
+    </w:p>
+    <w:p>
+      <w:pPr>
+        <w:pStyle w:val="ListParagraph"/>
+        <w:numPr>
+          <w:ilvl w:val="2"/>
+          <w:numId w:val="10"/>
+        </w:numPr>
+        <w:spacing w:after="0"/>
+      </w:pPr>
+      <w:r>
+        <w:t>Verify proper default selction</w:t>
+      </w:r>
     </w:p>
     <w:p>
       <w:pPr>
@@ -1442,11 +1294,9 @@
         </w:numPr>
         <w:spacing w:after="0"/>
       </w:pPr>
-      <w:proofErr w:type="spellStart"/>
       <w:r>
         <w:t>OfflineGreenPlayerMediumButton</w:t>
       </w:r>
-      <w:proofErr w:type="spellEnd"/>
     </w:p>
     <w:p>
       <w:pPr>
@@ -1471,13 +1321,8 @@
         <w:spacing w:after="0"/>
       </w:pPr>
       <w:r>
-        <w:t xml:space="preserve">Verify </w:t>
-      </w:r>
-      <w:proofErr w:type="spellStart"/>
-      <w:r>
-        <w:t>clickability</w:t>
-      </w:r>
-      <w:proofErr w:type="spellEnd"/>
+        <w:t>Verify clickability</w:t>
+      </w:r>
     </w:p>
     <w:p>
       <w:pPr>
@@ -1514,11 +1359,9 @@
         </w:numPr>
         <w:spacing w:after="0"/>
       </w:pPr>
-      <w:proofErr w:type="spellStart"/>
       <w:r>
         <w:t>OfflineGreenPlayerHardButton</w:t>
       </w:r>
-      <w:proofErr w:type="spellEnd"/>
     </w:p>
     <w:p>
       <w:pPr>
@@ -1543,13 +1386,8 @@
         <w:spacing w:after="0"/>
       </w:pPr>
       <w:r>
-        <w:t xml:space="preserve">Verify </w:t>
-      </w:r>
-      <w:proofErr w:type="spellStart"/>
-      <w:r>
-        <w:t>clickability</w:t>
-      </w:r>
-      <w:proofErr w:type="spellEnd"/>
+        <w:t>Verify clickability</w:t>
+      </w:r>
     </w:p>
     <w:p>
       <w:pPr>
@@ -1586,11 +1424,9 @@
         </w:numPr>
         <w:spacing w:after="0"/>
       </w:pPr>
-      <w:proofErr w:type="spellStart"/>
       <w:r>
         <w:t>offlinePurplePlayerNameEditText</w:t>
       </w:r>
-      <w:proofErr w:type="spellEnd"/>
     </w:p>
     <w:p>
       <w:pPr>
@@ -1640,11 +1476,9 @@
         </w:numPr>
         <w:spacing w:after="0"/>
       </w:pPr>
-      <w:proofErr w:type="spellStart"/>
       <w:r>
         <w:t>offlinePurplePlayerTypeButton</w:t>
       </w:r>
-      <w:proofErr w:type="spellEnd"/>
     </w:p>
     <w:p>
       <w:pPr>
@@ -1682,13 +1516,8 @@
         <w:spacing w:after="0"/>
       </w:pPr>
       <w:r>
-        <w:t xml:space="preserve">Verify </w:t>
-      </w:r>
-      <w:proofErr w:type="spellStart"/>
-      <w:r>
-        <w:t>clickability</w:t>
-      </w:r>
-      <w:proofErr w:type="spellEnd"/>
+        <w:t>Verify clickability</w:t>
+      </w:r>
     </w:p>
     <w:p>
       <w:pPr>
@@ -1712,19 +1541,9 @@
         </w:numPr>
         <w:spacing w:after="0"/>
       </w:pPr>
-      <w:proofErr w:type="spellStart"/>
-      <w:r>
-        <w:t>OfflinePurple</w:t>
-      </w:r>
-      <w:proofErr w:type="spellEnd"/>
-      <w:r>
-        <w:t xml:space="preserve"> </w:t>
-      </w:r>
-      <w:proofErr w:type="spellStart"/>
-      <w:r>
-        <w:t>PlayerEasyButton</w:t>
-      </w:r>
-      <w:proofErr w:type="spellEnd"/>
+      <w:r>
+        <w:t>OfflinePurple PlayerEasyButton</w:t>
+      </w:r>
     </w:p>
     <w:p>
       <w:pPr>
@@ -1749,31 +1568,21 @@
         <w:spacing w:after="0"/>
       </w:pPr>
       <w:r>
-        <w:t xml:space="preserve">Verify </w:t>
-      </w:r>
-      <w:proofErr w:type="spellStart"/>
-      <w:r>
-        <w:t>clickability</w:t>
-      </w:r>
-      <w:proofErr w:type="spellEnd"/>
-    </w:p>
-    <w:p>
-      <w:pPr>
-        <w:pStyle w:val="ListParagraph"/>
-        <w:numPr>
-          <w:ilvl w:val="2"/>
-          <w:numId w:val="10"/>
-        </w:numPr>
-        <w:spacing w:after="0"/>
-      </w:pPr>
-      <w:r>
-        <w:t xml:space="preserve">Verify proper default </w:t>
-      </w:r>
-      <w:proofErr w:type="spellStart"/>
-      <w:r>
-        <w:t>selction</w:t>
-      </w:r>
-      <w:proofErr w:type="spellEnd"/>
+        <w:t>Verify clickability</w:t>
+      </w:r>
+    </w:p>
+    <w:p>
+      <w:pPr>
+        <w:pStyle w:val="ListParagraph"/>
+        <w:numPr>
+          <w:ilvl w:val="2"/>
+          <w:numId w:val="10"/>
+        </w:numPr>
+        <w:spacing w:after="0"/>
+      </w:pPr>
+      <w:r>
+        <w:t>Verify proper default selction</w:t>
+      </w:r>
     </w:p>
     <w:p>
       <w:pPr>
@@ -1797,11 +1606,9 @@
         </w:numPr>
         <w:spacing w:after="0"/>
       </w:pPr>
-      <w:proofErr w:type="spellStart"/>
       <w:r>
         <w:t>OfflinePurplePlayerMediumButton</w:t>
       </w:r>
-      <w:proofErr w:type="spellEnd"/>
     </w:p>
     <w:p>
       <w:pPr>
@@ -1826,13 +1633,8 @@
         <w:spacing w:after="0"/>
       </w:pPr>
       <w:r>
-        <w:t xml:space="preserve">Verify </w:t>
-      </w:r>
-      <w:proofErr w:type="spellStart"/>
-      <w:r>
-        <w:t>clickability</w:t>
-      </w:r>
-      <w:proofErr w:type="spellEnd"/>
+        <w:t>Verify clickability</w:t>
+      </w:r>
     </w:p>
     <w:p>
       <w:pPr>
@@ -1869,11 +1671,9 @@
         </w:numPr>
         <w:spacing w:after="0"/>
       </w:pPr>
-      <w:proofErr w:type="spellStart"/>
       <w:r>
         <w:t>OfflinePurplePlayerHardButton</w:t>
       </w:r>
-      <w:proofErr w:type="spellEnd"/>
     </w:p>
     <w:p>
       <w:pPr>
@@ -1898,13 +1698,8 @@
         <w:spacing w:after="0"/>
       </w:pPr>
       <w:r>
-        <w:t xml:space="preserve">Verify </w:t>
-      </w:r>
-      <w:proofErr w:type="spellStart"/>
-      <w:r>
-        <w:t>clickability</w:t>
-      </w:r>
-      <w:proofErr w:type="spellEnd"/>
+        <w:t>Verify clickability</w:t>
+      </w:r>
     </w:p>
     <w:p>
       <w:pPr>
@@ -1941,11 +1736,9 @@
         </w:numPr>
         <w:spacing w:after="0"/>
       </w:pPr>
-      <w:proofErr w:type="spellStart"/>
       <w:r>
         <w:t>offlineBluePlayerNameEditText</w:t>
       </w:r>
-      <w:proofErr w:type="spellEnd"/>
     </w:p>
     <w:p>
       <w:pPr>
@@ -1995,12 +1788,10 @@
         </w:numPr>
         <w:spacing w:after="0"/>
       </w:pPr>
-      <w:proofErr w:type="spellStart"/>
       <w:r>
         <w:lastRenderedPageBreak/>
         <w:t>offlineBluePlayerTypeButton</w:t>
       </w:r>
-      <w:proofErr w:type="spellEnd"/>
     </w:p>
     <w:p>
       <w:pPr>
@@ -2038,13 +1829,8 @@
         <w:spacing w:after="0"/>
       </w:pPr>
       <w:r>
-        <w:t xml:space="preserve">Verify </w:t>
-      </w:r>
-      <w:proofErr w:type="spellStart"/>
-      <w:r>
-        <w:t>clickability</w:t>
-      </w:r>
-      <w:proofErr w:type="spellEnd"/>
+        <w:t>Verify clickability</w:t>
+      </w:r>
     </w:p>
     <w:p>
       <w:pPr>
@@ -2068,11 +1854,9 @@
         </w:numPr>
         <w:spacing w:after="0"/>
       </w:pPr>
-      <w:proofErr w:type="spellStart"/>
       <w:r>
         <w:t>OfflineBluePlayerEasyButton</w:t>
       </w:r>
-      <w:proofErr w:type="spellEnd"/>
     </w:p>
     <w:p>
       <w:pPr>
@@ -2097,31 +1881,21 @@
         <w:spacing w:after="0"/>
       </w:pPr>
       <w:r>
-        <w:t xml:space="preserve">Verify </w:t>
-      </w:r>
-      <w:proofErr w:type="spellStart"/>
-      <w:r>
-        <w:t>clickability</w:t>
-      </w:r>
-      <w:proofErr w:type="spellEnd"/>
-    </w:p>
-    <w:p>
-      <w:pPr>
-        <w:pStyle w:val="ListParagraph"/>
-        <w:numPr>
-          <w:ilvl w:val="2"/>
-          <w:numId w:val="10"/>
-        </w:numPr>
-        <w:spacing w:after="0"/>
-      </w:pPr>
-      <w:r>
-        <w:t xml:space="preserve">Verify proper default </w:t>
-      </w:r>
-      <w:proofErr w:type="spellStart"/>
-      <w:r>
-        <w:t>selction</w:t>
-      </w:r>
-      <w:proofErr w:type="spellEnd"/>
+        <w:t>Verify clickability</w:t>
+      </w:r>
+    </w:p>
+    <w:p>
+      <w:pPr>
+        <w:pStyle w:val="ListParagraph"/>
+        <w:numPr>
+          <w:ilvl w:val="2"/>
+          <w:numId w:val="10"/>
+        </w:numPr>
+        <w:spacing w:after="0"/>
+      </w:pPr>
+      <w:r>
+        <w:t>Verify proper default selction</w:t>
+      </w:r>
     </w:p>
     <w:p>
       <w:pPr>
@@ -2145,11 +1919,9 @@
         </w:numPr>
         <w:spacing w:after="0"/>
       </w:pPr>
-      <w:proofErr w:type="spellStart"/>
       <w:r>
         <w:t>OfflineBluePlayerMediumButton</w:t>
       </w:r>
-      <w:proofErr w:type="spellEnd"/>
     </w:p>
     <w:p>
       <w:pPr>
@@ -2174,13 +1946,8 @@
         <w:spacing w:after="0"/>
       </w:pPr>
       <w:r>
-        <w:t xml:space="preserve">Verify </w:t>
-      </w:r>
-      <w:proofErr w:type="spellStart"/>
-      <w:r>
-        <w:t>clickability</w:t>
-      </w:r>
-      <w:proofErr w:type="spellEnd"/>
+        <w:t>Verify clickability</w:t>
+      </w:r>
     </w:p>
     <w:p>
       <w:pPr>
@@ -2217,11 +1984,9 @@
         </w:numPr>
         <w:spacing w:after="0"/>
       </w:pPr>
-      <w:proofErr w:type="spellStart"/>
       <w:r>
         <w:t>OfflineBluePlayerHardButton</w:t>
       </w:r>
-      <w:proofErr w:type="spellEnd"/>
     </w:p>
     <w:p>
       <w:pPr>
@@ -2246,13 +2011,8 @@
         <w:spacing w:after="0"/>
       </w:pPr>
       <w:r>
-        <w:t xml:space="preserve">Verify </w:t>
-      </w:r>
-      <w:proofErr w:type="spellStart"/>
-      <w:r>
-        <w:t>clickability</w:t>
-      </w:r>
-      <w:proofErr w:type="spellEnd"/>
+        <w:t>Verify clickability</w:t>
+      </w:r>
     </w:p>
     <w:p>
       <w:pPr>
@@ -2289,11 +2049,9 @@
         </w:numPr>
         <w:spacing w:after="0"/>
       </w:pPr>
-      <w:proofErr w:type="spellStart"/>
       <w:r>
         <w:t>offlineYellowPlayerNameEditText</w:t>
       </w:r>
-      <w:proofErr w:type="spellEnd"/>
     </w:p>
     <w:p>
       <w:pPr>
@@ -2343,11 +2101,9 @@
         </w:numPr>
         <w:spacing w:after="0"/>
       </w:pPr>
-      <w:proofErr w:type="spellStart"/>
       <w:r>
         <w:t>offlineYellowPlayerTypeButton</w:t>
       </w:r>
-      <w:proofErr w:type="spellEnd"/>
     </w:p>
     <w:p>
       <w:pPr>
@@ -2385,13 +2141,8 @@
         <w:spacing w:after="0"/>
       </w:pPr>
       <w:r>
-        <w:t xml:space="preserve">Verify </w:t>
-      </w:r>
-      <w:proofErr w:type="spellStart"/>
-      <w:r>
-        <w:t>clickability</w:t>
-      </w:r>
-      <w:proofErr w:type="spellEnd"/>
+        <w:t>Verify clickability</w:t>
+      </w:r>
     </w:p>
     <w:p>
       <w:pPr>
@@ -2415,11 +2166,9 @@
         </w:numPr>
         <w:spacing w:after="0"/>
       </w:pPr>
-      <w:proofErr w:type="spellStart"/>
       <w:r>
         <w:t>OfflineYellowPlayerEasyButton</w:t>
       </w:r>
-      <w:proofErr w:type="spellEnd"/>
     </w:p>
     <w:p>
       <w:pPr>
@@ -2444,31 +2193,21 @@
         <w:spacing w:after="0"/>
       </w:pPr>
       <w:r>
-        <w:t xml:space="preserve">Verify </w:t>
-      </w:r>
-      <w:proofErr w:type="spellStart"/>
-      <w:r>
-        <w:t>clickability</w:t>
-      </w:r>
-      <w:proofErr w:type="spellEnd"/>
-    </w:p>
-    <w:p>
-      <w:pPr>
-        <w:pStyle w:val="ListParagraph"/>
-        <w:numPr>
-          <w:ilvl w:val="2"/>
-          <w:numId w:val="10"/>
-        </w:numPr>
-        <w:spacing w:after="0"/>
-      </w:pPr>
-      <w:r>
-        <w:t xml:space="preserve">Verify proper default </w:t>
-      </w:r>
-      <w:proofErr w:type="spellStart"/>
-      <w:r>
-        <w:t>selction</w:t>
-      </w:r>
-      <w:proofErr w:type="spellEnd"/>
+        <w:t>Verify clickability</w:t>
+      </w:r>
+    </w:p>
+    <w:p>
+      <w:pPr>
+        <w:pStyle w:val="ListParagraph"/>
+        <w:numPr>
+          <w:ilvl w:val="2"/>
+          <w:numId w:val="10"/>
+        </w:numPr>
+        <w:spacing w:after="0"/>
+      </w:pPr>
+      <w:r>
+        <w:t>Verify proper default selction</w:t>
+      </w:r>
     </w:p>
     <w:p>
       <w:pPr>
@@ -2492,11 +2231,9 @@
         </w:numPr>
         <w:spacing w:after="0"/>
       </w:pPr>
-      <w:proofErr w:type="spellStart"/>
       <w:r>
         <w:t>OfflineYellowPlayerMediumButton</w:t>
       </w:r>
-      <w:proofErr w:type="spellEnd"/>
     </w:p>
     <w:p>
       <w:pPr>
@@ -2521,13 +2258,8 @@
         <w:spacing w:after="0"/>
       </w:pPr>
       <w:r>
-        <w:t xml:space="preserve">Verify </w:t>
-      </w:r>
-      <w:proofErr w:type="spellStart"/>
-      <w:r>
-        <w:t>clickability</w:t>
-      </w:r>
-      <w:proofErr w:type="spellEnd"/>
+        <w:t>Verify clickability</w:t>
+      </w:r>
     </w:p>
     <w:p>
       <w:pPr>
@@ -2564,11 +2296,9 @@
         </w:numPr>
         <w:spacing w:after="0"/>
       </w:pPr>
-      <w:proofErr w:type="spellStart"/>
       <w:r>
         <w:t>OfflineYellowPlayerHardButton</w:t>
       </w:r>
-      <w:proofErr w:type="spellEnd"/>
     </w:p>
     <w:p>
       <w:pPr>
@@ -2593,13 +2323,8 @@
         <w:spacing w:after="0"/>
       </w:pPr>
       <w:r>
-        <w:t xml:space="preserve">Verify </w:t>
-      </w:r>
-      <w:proofErr w:type="spellStart"/>
-      <w:r>
-        <w:t>clickability</w:t>
-      </w:r>
-      <w:proofErr w:type="spellEnd"/>
+        <w:t>Verify clickability</w:t>
+      </w:r>
     </w:p>
     <w:p>
       <w:pPr>
@@ -2636,11 +2361,9 @@
         </w:numPr>
         <w:spacing w:after="0"/>
       </w:pPr>
-      <w:proofErr w:type="spellStart"/>
       <w:r>
         <w:t>offlineOrangePlayerNameEditText</w:t>
       </w:r>
-      <w:proofErr w:type="spellEnd"/>
     </w:p>
     <w:p>
       <w:pPr>
@@ -2691,7 +2414,6 @@
         </w:numPr>
         <w:spacing w:after="0"/>
       </w:pPr>
-      <w:proofErr w:type="spellStart"/>
       <w:r>
         <w:t>offline</w:t>
       </w:r>
@@ -2701,7 +2423,6 @@
       <w:r>
         <w:t>PlayerTypeButton</w:t>
       </w:r>
-      <w:proofErr w:type="spellEnd"/>
     </w:p>
     <w:p>
       <w:pPr>
@@ -2739,13 +2460,8 @@
         <w:spacing w:after="0"/>
       </w:pPr>
       <w:r>
-        <w:t xml:space="preserve">Verify </w:t>
-      </w:r>
-      <w:proofErr w:type="spellStart"/>
-      <w:r>
-        <w:t>clickability</w:t>
-      </w:r>
-      <w:proofErr w:type="spellEnd"/>
+        <w:t>Verify clickability</w:t>
+      </w:r>
     </w:p>
     <w:p>
       <w:pPr>
@@ -2769,11 +2485,9 @@
         </w:numPr>
         <w:spacing w:after="0"/>
       </w:pPr>
-      <w:proofErr w:type="spellStart"/>
       <w:r>
         <w:t>OfflineOrangePlayerEasyButton</w:t>
       </w:r>
-      <w:proofErr w:type="spellEnd"/>
     </w:p>
     <w:p>
       <w:pPr>
@@ -2798,31 +2512,21 @@
         <w:spacing w:after="0"/>
       </w:pPr>
       <w:r>
-        <w:t xml:space="preserve">Verify </w:t>
-      </w:r>
-      <w:proofErr w:type="spellStart"/>
-      <w:r>
-        <w:t>clickability</w:t>
-      </w:r>
-      <w:proofErr w:type="spellEnd"/>
-    </w:p>
-    <w:p>
-      <w:pPr>
-        <w:pStyle w:val="ListParagraph"/>
-        <w:numPr>
-          <w:ilvl w:val="2"/>
-          <w:numId w:val="10"/>
-        </w:numPr>
-        <w:spacing w:after="0"/>
-      </w:pPr>
-      <w:r>
-        <w:t xml:space="preserve">Verify proper default </w:t>
-      </w:r>
-      <w:proofErr w:type="spellStart"/>
-      <w:r>
-        <w:t>selction</w:t>
-      </w:r>
-      <w:proofErr w:type="spellEnd"/>
+        <w:t>Verify clickability</w:t>
+      </w:r>
+    </w:p>
+    <w:p>
+      <w:pPr>
+        <w:pStyle w:val="ListParagraph"/>
+        <w:numPr>
+          <w:ilvl w:val="2"/>
+          <w:numId w:val="10"/>
+        </w:numPr>
+        <w:spacing w:after="0"/>
+      </w:pPr>
+      <w:r>
+        <w:t>Verify proper default selction</w:t>
+      </w:r>
     </w:p>
     <w:p>
       <w:pPr>
@@ -2846,11 +2550,9 @@
         </w:numPr>
         <w:spacing w:after="0"/>
       </w:pPr>
-      <w:proofErr w:type="spellStart"/>
       <w:r>
         <w:t>OfflineOrangePlayerMediumButton</w:t>
       </w:r>
-      <w:proofErr w:type="spellEnd"/>
     </w:p>
     <w:p>
       <w:pPr>
@@ -2875,13 +2577,8 @@
         <w:spacing w:after="0"/>
       </w:pPr>
       <w:r>
-        <w:t xml:space="preserve">Verify </w:t>
-      </w:r>
-      <w:proofErr w:type="spellStart"/>
-      <w:r>
-        <w:t>clickability</w:t>
-      </w:r>
-      <w:proofErr w:type="spellEnd"/>
+        <w:t>Verify clickability</w:t>
+      </w:r>
     </w:p>
     <w:p>
       <w:pPr>
@@ -2918,11 +2615,9 @@
         </w:numPr>
         <w:spacing w:after="0"/>
       </w:pPr>
-      <w:proofErr w:type="spellStart"/>
       <w:r>
         <w:t>OfflineOrangePlayerHardButton</w:t>
       </w:r>
-      <w:proofErr w:type="spellEnd"/>
     </w:p>
     <w:p>
       <w:pPr>
@@ -2947,13 +2642,8 @@
         <w:spacing w:after="0"/>
       </w:pPr>
       <w:r>
-        <w:t xml:space="preserve">Verify </w:t>
-      </w:r>
-      <w:proofErr w:type="spellStart"/>
-      <w:r>
-        <w:t>clickability</w:t>
-      </w:r>
-      <w:proofErr w:type="spellEnd"/>
+        <w:t>Verify clickability</w:t>
+      </w:r>
     </w:p>
     <w:p>
       <w:pPr>
@@ -2990,29 +2680,22 @@
         </w:numPr>
         <w:spacing w:after="0"/>
       </w:pPr>
-      <w:proofErr w:type="spellStart"/>
       <w:r>
         <w:t>offlineGameActivityButton</w:t>
       </w:r>
-      <w:proofErr w:type="spellEnd"/>
-    </w:p>
-    <w:p>
-      <w:pPr>
-        <w:pStyle w:val="ListParagraph"/>
-        <w:numPr>
-          <w:ilvl w:val="2"/>
-          <w:numId w:val="10"/>
-        </w:numPr>
-        <w:spacing w:after="0"/>
-      </w:pPr>
-      <w:r>
-        <w:t xml:space="preserve">Verify </w:t>
-      </w:r>
-      <w:proofErr w:type="spellStart"/>
-      <w:r>
-        <w:t>clickabilty</w:t>
-      </w:r>
-      <w:proofErr w:type="spellEnd"/>
+    </w:p>
+    <w:p>
+      <w:pPr>
+        <w:pStyle w:val="ListParagraph"/>
+        <w:numPr>
+          <w:ilvl w:val="2"/>
+          <w:numId w:val="10"/>
+        </w:numPr>
+        <w:spacing w:after="0"/>
+      </w:pPr>
+      <w:r>
+        <w:t>Verify clickabilty</w:t>
+      </w:r>
     </w:p>
     <w:p>
       <w:pPr>
@@ -3066,11 +2749,9 @@
         <w:ind w:left="1080"/>
         <w:jc w:val="both"/>
       </w:pPr>
-      <w:proofErr w:type="spellStart"/>
       <w:r>
         <w:t>OfflineGameActivity</w:t>
       </w:r>
-      <w:proofErr w:type="spellEnd"/>
     </w:p>
     <w:p>
       <w:pPr>
@@ -3081,14 +2762,12 @@
         </w:numPr>
         <w:spacing w:after="0"/>
       </w:pPr>
-      <w:proofErr w:type="spellStart"/>
       <w:r>
         <w:t>m</w:t>
       </w:r>
       <w:r>
         <w:t>oveResetButton</w:t>
       </w:r>
-      <w:proofErr w:type="spellEnd"/>
     </w:p>
     <w:p>
       <w:pPr>
@@ -3100,13 +2779,8 @@
         <w:spacing w:after="0"/>
       </w:pPr>
       <w:r>
-        <w:t xml:space="preserve">Verify </w:t>
-      </w:r>
-      <w:proofErr w:type="spellStart"/>
-      <w:r>
-        <w:t>clickabilty</w:t>
-      </w:r>
-      <w:proofErr w:type="spellEnd"/>
+        <w:t>Verify clickabilty</w:t>
+      </w:r>
     </w:p>
     <w:p>
       <w:pPr>
@@ -3143,14 +2817,12 @@
         </w:numPr>
         <w:spacing w:after="0"/>
       </w:pPr>
-      <w:proofErr w:type="spellStart"/>
       <w:r>
         <w:t>m</w:t>
       </w:r>
       <w:r>
         <w:t>oveDoneButton</w:t>
       </w:r>
-      <w:proofErr w:type="spellEnd"/>
     </w:p>
     <w:p>
       <w:pPr>
@@ -3162,13 +2834,8 @@
         <w:spacing w:after="0"/>
       </w:pPr>
       <w:r>
-        <w:t xml:space="preserve">Verify </w:t>
-      </w:r>
-      <w:proofErr w:type="spellStart"/>
-      <w:r>
-        <w:t>clickabilty</w:t>
-      </w:r>
-      <w:proofErr w:type="spellEnd"/>
+        <w:t>Verify clickabilty</w:t>
+      </w:r>
     </w:p>
     <w:p>
       <w:pPr>
@@ -3205,11 +2872,9 @@
         </w:numPr>
         <w:spacing w:after="0"/>
       </w:pPr>
-      <w:proofErr w:type="spellStart"/>
       <w:r>
         <w:t>gameCanvas</w:t>
       </w:r>
-      <w:proofErr w:type="spellEnd"/>
     </w:p>
     <w:p>
       <w:pPr>
@@ -3259,11 +2924,9 @@
         </w:numPr>
         <w:spacing w:after="0"/>
       </w:pPr>
-      <w:proofErr w:type="spellStart"/>
       <w:r>
         <w:t>gamePlayerListButton</w:t>
       </w:r>
-      <w:proofErr w:type="spellEnd"/>
     </w:p>
     <w:p>
       <w:pPr>
@@ -3275,13 +2938,8 @@
         <w:spacing w:after="0"/>
       </w:pPr>
       <w:r>
-        <w:t xml:space="preserve">Verify </w:t>
-      </w:r>
-      <w:proofErr w:type="spellStart"/>
-      <w:r>
-        <w:t>clickabilty</w:t>
-      </w:r>
-      <w:proofErr w:type="spellEnd"/>
+        <w:t>Verify clickabilty</w:t>
+      </w:r>
     </w:p>
     <w:p>
       <w:pPr>
@@ -3333,11 +2991,9 @@
         <w:ind w:left="1080"/>
         <w:jc w:val="both"/>
       </w:pPr>
-      <w:proofErr w:type="spellStart"/>
       <w:r>
         <w:t>OnlineListActivity</w:t>
       </w:r>
-      <w:proofErr w:type="spellEnd"/>
     </w:p>
     <w:p>
       <w:pPr>
@@ -3348,12 +3004,10 @@
         </w:numPr>
         <w:spacing w:after="0"/>
       </w:pPr>
-      <w:proofErr w:type="spellStart"/>
       <w:r>
         <w:lastRenderedPageBreak/>
         <w:t>onlineNewGameButton</w:t>
       </w:r>
-      <w:proofErr w:type="spellEnd"/>
     </w:p>
     <w:p>
       <w:pPr>
@@ -3365,13 +3019,8 @@
         <w:spacing w:after="0"/>
       </w:pPr>
       <w:r>
-        <w:t xml:space="preserve">Verify </w:t>
-      </w:r>
-      <w:proofErr w:type="spellStart"/>
-      <w:r>
-        <w:t>clickabilty</w:t>
-      </w:r>
-      <w:proofErr w:type="spellEnd"/>
+        <w:t>Verify clickabilty</w:t>
+      </w:r>
     </w:p>
     <w:p>
       <w:pPr>
@@ -3408,11 +3057,9 @@
         </w:numPr>
         <w:spacing w:after="0"/>
       </w:pPr>
-      <w:proofErr w:type="spellStart"/>
       <w:r>
         <w:t>onlineGameActivityButton</w:t>
       </w:r>
-      <w:proofErr w:type="spellEnd"/>
     </w:p>
     <w:p>
       <w:pPr>
@@ -3424,13 +3071,8 @@
         <w:spacing w:after="0"/>
       </w:pPr>
       <w:r>
-        <w:t xml:space="preserve">Verify </w:t>
-      </w:r>
-      <w:proofErr w:type="spellStart"/>
-      <w:r>
-        <w:t>clickabilty</w:t>
-      </w:r>
-      <w:proofErr w:type="spellEnd"/>
+        <w:t>Verify clickabilty</w:t>
+      </w:r>
     </w:p>
     <w:p>
       <w:pPr>
@@ -3469,11 +3111,9 @@
         <w:ind w:left="1080"/>
         <w:jc w:val="both"/>
       </w:pPr>
-      <w:proofErr w:type="spellStart"/>
       <w:r>
         <w:t>OnlineGameActivity</w:t>
       </w:r>
-      <w:proofErr w:type="spellEnd"/>
     </w:p>
     <w:p>
       <w:pPr>
@@ -3484,14 +3124,12 @@
         </w:numPr>
         <w:spacing w:after="0"/>
       </w:pPr>
-      <w:proofErr w:type="spellStart"/>
       <w:r>
         <w:t>m</w:t>
       </w:r>
       <w:r>
         <w:t>oveResetButton</w:t>
       </w:r>
-      <w:proofErr w:type="spellEnd"/>
     </w:p>
     <w:p>
       <w:pPr>
@@ -3503,13 +3141,8 @@
         <w:spacing w:after="0"/>
       </w:pPr>
       <w:r>
-        <w:t xml:space="preserve">Verify </w:t>
-      </w:r>
-      <w:proofErr w:type="spellStart"/>
-      <w:r>
-        <w:t>clickabilty</w:t>
-      </w:r>
-      <w:proofErr w:type="spellEnd"/>
+        <w:t>Verify clickabilty</w:t>
+      </w:r>
     </w:p>
     <w:p>
       <w:pPr>
@@ -3546,14 +3179,12 @@
         </w:numPr>
         <w:spacing w:after="0"/>
       </w:pPr>
-      <w:proofErr w:type="spellStart"/>
       <w:r>
         <w:t>m</w:t>
       </w:r>
       <w:r>
         <w:t>oveDoneButton</w:t>
       </w:r>
-      <w:proofErr w:type="spellEnd"/>
     </w:p>
     <w:p>
       <w:pPr>
@@ -3565,13 +3196,8 @@
         <w:spacing w:after="0"/>
       </w:pPr>
       <w:r>
-        <w:t xml:space="preserve">Verify </w:t>
-      </w:r>
-      <w:proofErr w:type="spellStart"/>
-      <w:r>
-        <w:t>clickabilty</w:t>
-      </w:r>
-      <w:proofErr w:type="spellEnd"/>
+        <w:t>Verify clickabilty</w:t>
+      </w:r>
     </w:p>
     <w:p>
       <w:pPr>
@@ -3608,11 +3234,9 @@
         </w:numPr>
         <w:spacing w:after="0"/>
       </w:pPr>
-      <w:proofErr w:type="spellStart"/>
       <w:r>
         <w:t>gameCanvas</w:t>
       </w:r>
-      <w:proofErr w:type="spellEnd"/>
     </w:p>
     <w:p>
       <w:pPr>
@@ -3662,11 +3286,9 @@
         </w:numPr>
         <w:spacing w:after="0"/>
       </w:pPr>
-      <w:proofErr w:type="spellStart"/>
       <w:r>
         <w:t>gamePlayerListButton</w:t>
       </w:r>
-      <w:proofErr w:type="spellEnd"/>
     </w:p>
     <w:p>
       <w:pPr>
@@ -3678,13 +3300,8 @@
         <w:spacing w:after="0"/>
       </w:pPr>
       <w:r>
-        <w:t xml:space="preserve">Verify </w:t>
-      </w:r>
-      <w:proofErr w:type="spellStart"/>
-      <w:r>
-        <w:t>clickabilty</w:t>
-      </w:r>
-      <w:proofErr w:type="spellEnd"/>
+        <w:t>Verify clickabilty</w:t>
+      </w:r>
     </w:p>
     <w:p>
       <w:pPr>
@@ -3736,11 +3353,9 @@
         <w:ind w:left="1080"/>
         <w:jc w:val="both"/>
       </w:pPr>
-      <w:proofErr w:type="spellStart"/>
       <w:r>
         <w:t>HelpActivity</w:t>
       </w:r>
-      <w:proofErr w:type="spellEnd"/>
     </w:p>
     <w:p>
       <w:pPr>
@@ -3767,11 +3382,9 @@
         <w:ind w:left="1080"/>
         <w:jc w:val="both"/>
       </w:pPr>
-      <w:proofErr w:type="spellStart"/>
       <w:r>
         <w:t>SettingsActivity</w:t>
       </w:r>
-      <w:proofErr w:type="spellEnd"/>
     </w:p>
     <w:p>
       <w:pPr>
@@ -3782,11 +3395,9 @@
         </w:numPr>
         <w:spacing w:after="0"/>
       </w:pPr>
-      <w:proofErr w:type="spellStart"/>
       <w:r>
         <w:t>settingsShowMovesButton</w:t>
       </w:r>
-      <w:proofErr w:type="spellEnd"/>
     </w:p>
     <w:p>
       <w:pPr>
@@ -3836,11 +3447,9 @@
         </w:numPr>
         <w:spacing w:after="0"/>
       </w:pPr>
-      <w:proofErr w:type="spellStart"/>
       <w:r>
         <w:t>settingsUsernameEditText</w:t>
       </w:r>
-      <w:proofErr w:type="spellEnd"/>
     </w:p>
     <w:p>
       <w:pPr>
@@ -3890,11 +3499,9 @@
         </w:numPr>
         <w:spacing w:after="0"/>
       </w:pPr>
-      <w:proofErr w:type="spellStart"/>
       <w:r>
         <w:t>settingsFacebookConnectButton</w:t>
       </w:r>
-      <w:proofErr w:type="spellEnd"/>
     </w:p>
     <w:p>
       <w:pPr>
@@ -3906,13 +3513,8 @@
         <w:spacing w:after="0"/>
       </w:pPr>
       <w:r>
-        <w:t xml:space="preserve">Verify </w:t>
-      </w:r>
-      <w:proofErr w:type="spellStart"/>
-      <w:r>
-        <w:t>clickabilty</w:t>
-      </w:r>
-      <w:proofErr w:type="spellEnd"/>
+        <w:t>Verify clickabilty</w:t>
+      </w:r>
     </w:p>
     <w:p>
       <w:pPr>
@@ -3949,11 +3551,9 @@
         </w:numPr>
         <w:spacing w:after="0"/>
       </w:pPr>
-      <w:proofErr w:type="spellStart"/>
       <w:r>
         <w:t>settingsFacebookUnlinkButton</w:t>
       </w:r>
-      <w:proofErr w:type="spellEnd"/>
     </w:p>
     <w:p>
       <w:pPr>
@@ -3965,13 +3565,8 @@
         <w:spacing w:after="0"/>
       </w:pPr>
       <w:r>
-        <w:t xml:space="preserve">Verify </w:t>
-      </w:r>
-      <w:proofErr w:type="spellStart"/>
-      <w:r>
-        <w:t>clickabilty</w:t>
-      </w:r>
-      <w:proofErr w:type="spellEnd"/>
+        <w:t>Verify clickabilty</w:t>
+      </w:r>
     </w:p>
     <w:p>
       <w:pPr>
@@ -4053,27 +3648,9 @@
         <w:spacing w:after="0"/>
         <w:ind w:left="1080"/>
       </w:pPr>
-      <w:proofErr w:type="spellStart"/>
-      <w:r>
-        <w:t>MainActivity</w:t>
-      </w:r>
-      <w:proofErr w:type="spellEnd"/>
-      <w:r>
-        <w:t xml:space="preserve"> and </w:t>
-      </w:r>
-      <w:proofErr w:type="spellStart"/>
-      <w:r>
-        <w:t>OfflineConfigurationActivty</w:t>
-      </w:r>
-      <w:proofErr w:type="spellEnd"/>
-      <w:r>
-        <w:t xml:space="preserve"> and </w:t>
-      </w:r>
-      <w:proofErr w:type="spellStart"/>
-      <w:r>
-        <w:t>HelpActivity</w:t>
-      </w:r>
-      <w:proofErr w:type="spellEnd"/>
+      <w:r>
+        <w:t>MainActivity and OfflineConfigurationActivty and HelpActivity</w:t>
+      </w:r>
     </w:p>
     <w:p>
       <w:pPr>
@@ -4118,35 +3695,9 @@
         <w:spacing w:after="0"/>
         <w:ind w:left="1080"/>
       </w:pPr>
-      <w:proofErr w:type="spellStart"/>
-      <w:r>
-        <w:t>MainActivity</w:t>
-      </w:r>
-      <w:proofErr w:type="spellEnd"/>
-      <w:r>
-        <w:t xml:space="preserve"> and </w:t>
-      </w:r>
-      <w:proofErr w:type="spellStart"/>
-      <w:r>
-        <w:t>OfflineConfigurationActivty</w:t>
-      </w:r>
-      <w:proofErr w:type="spellEnd"/>
-      <w:r>
-        <w:t xml:space="preserve"> and </w:t>
-      </w:r>
-      <w:proofErr w:type="spellStart"/>
-      <w:r>
-        <w:t>GameBoardActivity</w:t>
-      </w:r>
-      <w:proofErr w:type="spellEnd"/>
-      <w:r>
-        <w:t xml:space="preserve"> and </w:t>
-      </w:r>
-      <w:proofErr w:type="spellStart"/>
-      <w:r>
-        <w:t>HelpActivity</w:t>
-      </w:r>
-      <w:proofErr w:type="spellEnd"/>
+      <w:r>
+        <w:t>MainActivity and OfflineConfigurationActivty and GameBoardActivity and HelpActivity</w:t>
+      </w:r>
     </w:p>
     <w:p>
       <w:pPr>
@@ -4243,6 +3794,48 @@
         <w:ind w:left="1080"/>
       </w:pPr>
       <w:r>
+        <w:t xml:space="preserve">Verify online matchmaking </w:t>
+      </w:r>
+    </w:p>
+    <w:p>
+      <w:pPr>
+        <w:pStyle w:val="ListParagraph"/>
+        <w:numPr>
+          <w:ilvl w:val="0"/>
+          <w:numId w:val="10"/>
+        </w:numPr>
+        <w:spacing w:after="0"/>
+        <w:ind w:left="1080"/>
+      </w:pPr>
+      <w:r>
+        <w:t>Verify push notifications are displayed appropriately</w:t>
+      </w:r>
+    </w:p>
+    <w:p>
+      <w:pPr>
+        <w:pStyle w:val="ListParagraph"/>
+        <w:numPr>
+          <w:ilvl w:val="0"/>
+          <w:numId w:val="10"/>
+        </w:numPr>
+        <w:spacing w:after="0"/>
+        <w:ind w:left="1080"/>
+      </w:pPr>
+      <w:r>
+        <w:t>Verify push notifications take player to proper game</w:t>
+      </w:r>
+    </w:p>
+    <w:p>
+      <w:pPr>
+        <w:pStyle w:val="ListParagraph"/>
+        <w:numPr>
+          <w:ilvl w:val="0"/>
+          <w:numId w:val="10"/>
+        </w:numPr>
+        <w:spacing w:after="0"/>
+        <w:ind w:left="1080"/>
+      </w:pPr>
+      <w:r>
         <w:t>Verify dialog functionality</w:t>
       </w:r>
     </w:p>
@@ -4255,11 +3848,9 @@
         </w:numPr>
         <w:spacing w:after="0"/>
       </w:pPr>
-      <w:proofErr w:type="spellStart"/>
       <w:r>
         <w:t>ResumeDialog</w:t>
       </w:r>
-      <w:proofErr w:type="spellEnd"/>
       <w:r>
         <w:t xml:space="preserve"> – Offline Game</w:t>
       </w:r>
@@ -4299,11 +3890,9 @@
         </w:numPr>
         <w:spacing w:after="0"/>
       </w:pPr>
-      <w:proofErr w:type="spellStart"/>
       <w:r>
         <w:t>dialogAcceptButton</w:t>
       </w:r>
-      <w:proofErr w:type="spellEnd"/>
     </w:p>
     <w:p>
       <w:pPr>
@@ -4315,13 +3904,8 @@
         <w:spacing w:after="0"/>
       </w:pPr>
       <w:r>
-        <w:t xml:space="preserve">Verify </w:t>
-      </w:r>
-      <w:proofErr w:type="spellStart"/>
-      <w:r>
-        <w:t>clickabilty</w:t>
-      </w:r>
-      <w:proofErr w:type="spellEnd"/>
+        <w:t>Verify clickabilty</w:t>
+      </w:r>
     </w:p>
     <w:p>
       <w:pPr>
@@ -4371,11 +3955,9 @@
         </w:numPr>
         <w:spacing w:after="0"/>
       </w:pPr>
-      <w:proofErr w:type="spellStart"/>
       <w:r>
         <w:t>dialogCancelButton</w:t>
       </w:r>
-      <w:proofErr w:type="spellEnd"/>
     </w:p>
     <w:p>
       <w:pPr>
@@ -4387,13 +3969,8 @@
         <w:spacing w:after="0"/>
       </w:pPr>
       <w:r>
-        <w:t xml:space="preserve">Verify </w:t>
-      </w:r>
-      <w:proofErr w:type="spellStart"/>
-      <w:r>
-        <w:t>clickabilty</w:t>
-      </w:r>
-      <w:proofErr w:type="spellEnd"/>
+        <w:t>Verify clickabilty</w:t>
+      </w:r>
     </w:p>
     <w:p>
       <w:pPr>
@@ -4443,11 +4020,9 @@
         </w:numPr>
         <w:spacing w:after="0"/>
       </w:pPr>
-      <w:proofErr w:type="spellStart"/>
       <w:r>
         <w:t>EndofGameDialogDialog</w:t>
       </w:r>
-      <w:proofErr w:type="spellEnd"/>
     </w:p>
     <w:p>
       <w:pPr>
@@ -4484,11 +4059,9 @@
         </w:numPr>
         <w:spacing w:after="0"/>
       </w:pPr>
-      <w:proofErr w:type="spellStart"/>
       <w:r>
         <w:t>dialogCancelButton</w:t>
       </w:r>
-      <w:proofErr w:type="spellEnd"/>
     </w:p>
     <w:p>
       <w:pPr>
@@ -4500,13 +4073,8 @@
         <w:spacing w:after="0"/>
       </w:pPr>
       <w:r>
-        <w:t xml:space="preserve">Verify </w:t>
-      </w:r>
-      <w:proofErr w:type="spellStart"/>
-      <w:r>
-        <w:t>clickabilty</w:t>
-      </w:r>
-      <w:proofErr w:type="spellEnd"/>
+        <w:t>Verify clickabilty</w:t>
+      </w:r>
     </w:p>
     <w:p>
       <w:pPr>
@@ -4556,11 +4124,9 @@
         </w:numPr>
         <w:spacing w:after="0"/>
       </w:pPr>
-      <w:proofErr w:type="spellStart"/>
       <w:r>
         <w:t>dialogAcceptButton</w:t>
       </w:r>
-      <w:proofErr w:type="spellEnd"/>
     </w:p>
     <w:p>
       <w:pPr>
@@ -4572,13 +4138,8 @@
         <w:spacing w:after="0"/>
       </w:pPr>
       <w:r>
-        <w:t xml:space="preserve">Verify </w:t>
-      </w:r>
-      <w:proofErr w:type="spellStart"/>
-      <w:r>
-        <w:t>clickabilty</w:t>
-      </w:r>
-      <w:proofErr w:type="spellEnd"/>
+        <w:t>Verify clickabilty</w:t>
+      </w:r>
     </w:p>
     <w:p>
       <w:pPr>
@@ -4616,6 +4177,7 @@
         <w:spacing w:after="0"/>
       </w:pPr>
       <w:r>
+        <w:lastRenderedPageBreak/>
         <w:t>Verify proper transition</w:t>
       </w:r>
     </w:p>
@@ -4778,26 +4340,10 @@
         <w:t>A focus group shall be assembled and given access to the functioning application they will also be given a set of tasks to accomplish. Each member of the focus group shall then fill out an Ease of Use Testing Form (</w:t>
       </w:r>
       <w:r>
-        <w:t xml:space="preserve">REPLACE_APPENDIX_&lt;Ease of use testing feedback </w:t>
-      </w:r>
-      <w:proofErr w:type="spellStart"/>
-      <w:r>
-        <w:t>form</w:t>
-      </w:r>
-      <w:proofErr w:type="spellEnd"/>
-      <w:r>
-        <w:t>&gt;</w:t>
-      </w:r>
-      <w:proofErr w:type="gramStart"/>
-      <w:r>
-        <w:t>)</w:t>
-      </w:r>
-      <w:r>
-        <w:t xml:space="preserve"> .</w:t>
-      </w:r>
-      <w:proofErr w:type="gramEnd"/>
-      <w:r>
-        <w:t xml:space="preserve"> The forms will then be tallied and actions shall be taken in accordance with the results at the retrospective meetings.</w:t>
+        <w:t>REPLACE_APPENDIX_&lt;Ease of use testing feedback form&gt;)</w:t>
+      </w:r>
+      <w:r>
+        <w:t xml:space="preserve"> . The forms will then be tallied and actions shall be taken in accordance with the results at the retrospective meetings.</w:t>
       </w:r>
     </w:p>
     <w:p>
@@ -4893,37 +4439,13 @@
         <w:t>At the end of each test phase or immediately following a failure of an in phase test, a Test Feedback Form (</w:t>
       </w:r>
       <w:r>
-        <w:t xml:space="preserve">REPLACE_APPENDIX_&lt;Test feedback </w:t>
-      </w:r>
-      <w:proofErr w:type="spellStart"/>
-      <w:r>
-        <w:t>form</w:t>
-      </w:r>
-      <w:proofErr w:type="spellEnd"/>
-      <w:r>
-        <w:t>&gt;</w:t>
-      </w:r>
-      <w:r>
-        <w:t xml:space="preserve">) shall be generated. The feedback form will be generated as an issue on </w:t>
-      </w:r>
-      <w:proofErr w:type="spellStart"/>
-      <w:r>
-        <w:t>GitHub</w:t>
-      </w:r>
-      <w:proofErr w:type="spellEnd"/>
-      <w:r>
-        <w:t xml:space="preserve"> with the contents of the (</w:t>
-      </w:r>
-      <w:r>
-        <w:t xml:space="preserve">REPLACE_APPENDIX_&lt;Test feedback </w:t>
-      </w:r>
-      <w:proofErr w:type="spellStart"/>
-      <w:r>
-        <w:t>form</w:t>
-      </w:r>
-      <w:proofErr w:type="spellEnd"/>
-      <w:r>
-        <w:t>&gt;</w:t>
+        <w:t>REPLACE_APPENDIX_&lt;Test feedback form&gt;</w:t>
+      </w:r>
+      <w:r>
+        <w:t>) shall be generated. The feedback form will be generated as an issue on GitHub with the contents of the (</w:t>
+      </w:r>
+      <w:r>
+        <w:t>REPLACE_APPENDIX_&lt;Test feedback form&gt;</w:t>
       </w:r>
       <w:r>
         <w:t xml:space="preserve">). Further action shall be determined on case bases. </w:t>
@@ -4973,11 +4495,9 @@
         </w:numPr>
         <w:spacing w:after="0"/>
       </w:pPr>
-      <w:proofErr w:type="spellStart"/>
       <w:r>
         <w:t>MainActivity</w:t>
       </w:r>
-      <w:proofErr w:type="spellEnd"/>
     </w:p>
     <w:p>
       <w:pPr>
@@ -5002,13 +4522,8 @@
         <w:spacing w:after="0"/>
       </w:pPr>
       <w:r>
-        <w:t xml:space="preserve">Transition to </w:t>
-      </w:r>
-      <w:proofErr w:type="spellStart"/>
-      <w:r>
-        <w:t>OfflineConfigurationActivity</w:t>
-      </w:r>
-      <w:proofErr w:type="spellEnd"/>
+        <w:t>Transition to OfflineConfigurationActivity</w:t>
+      </w:r>
     </w:p>
     <w:p>
       <w:pPr>
@@ -5020,13 +4535,8 @@
         <w:spacing w:after="0"/>
       </w:pPr>
       <w:r>
-        <w:t xml:space="preserve">Transition to </w:t>
-      </w:r>
-      <w:proofErr w:type="spellStart"/>
-      <w:r>
-        <w:t>HelpActivity</w:t>
-      </w:r>
-      <w:proofErr w:type="spellEnd"/>
+        <w:t>Transition to HelpActivity</w:t>
+      </w:r>
     </w:p>
     <w:p>
       <w:pPr>
@@ -5038,13 +4548,8 @@
         <w:spacing w:after="0"/>
       </w:pPr>
       <w:r>
-        <w:t xml:space="preserve">Transition to </w:t>
-      </w:r>
-      <w:proofErr w:type="spellStart"/>
-      <w:r>
-        <w:t>SettingsActivity</w:t>
-      </w:r>
-      <w:proofErr w:type="spellEnd"/>
+        <w:t>Transition to SettingsActivity</w:t>
+      </w:r>
     </w:p>
     <w:p>
       <w:pPr>
@@ -5055,11 +4560,10 @@
         </w:numPr>
         <w:spacing w:after="0"/>
       </w:pPr>
-      <w:proofErr w:type="spellStart"/>
-      <w:r>
+      <w:r>
+        <w:lastRenderedPageBreak/>
         <w:t>OfflineConfigurationActivity</w:t>
       </w:r>
-      <w:proofErr w:type="spellEnd"/>
     </w:p>
     <w:p>
       <w:pPr>
@@ -5084,13 +4588,8 @@
         <w:spacing w:after="0"/>
       </w:pPr>
       <w:r>
-        <w:t xml:space="preserve">Transition to </w:t>
-      </w:r>
-      <w:proofErr w:type="spellStart"/>
-      <w:r>
-        <w:t>OfflineGameActivity</w:t>
-      </w:r>
-      <w:proofErr w:type="spellEnd"/>
+        <w:t>Transition to OfflineGameActivity</w:t>
+      </w:r>
     </w:p>
     <w:p>
       <w:pPr>
@@ -5102,13 +4601,8 @@
         <w:spacing w:after="0"/>
       </w:pPr>
       <w:r>
-        <w:t xml:space="preserve">Transition to </w:t>
-      </w:r>
-      <w:proofErr w:type="spellStart"/>
-      <w:r>
-        <w:t>HelpActivity</w:t>
-      </w:r>
-      <w:proofErr w:type="spellEnd"/>
+        <w:t>Transition to HelpActivity</w:t>
+      </w:r>
     </w:p>
     <w:p>
       <w:pPr>
@@ -5120,14 +4614,8 @@
         <w:spacing w:after="0"/>
       </w:pPr>
       <w:r>
-        <w:lastRenderedPageBreak/>
-        <w:t xml:space="preserve">Transition to </w:t>
-      </w:r>
-      <w:proofErr w:type="spellStart"/>
-      <w:r>
-        <w:t>SettingsActivity</w:t>
-      </w:r>
-      <w:proofErr w:type="spellEnd"/>
+        <w:t>Transition to SettingsActivity</w:t>
+      </w:r>
     </w:p>
     <w:p>
       <w:pPr>
@@ -5139,13 +4627,8 @@
         <w:spacing w:after="0"/>
       </w:pPr>
       <w:r>
-        <w:t xml:space="preserve">Transition to </w:t>
-      </w:r>
-      <w:proofErr w:type="spellStart"/>
-      <w:r>
-        <w:t>MainActivity</w:t>
-      </w:r>
-      <w:proofErr w:type="spellEnd"/>
+        <w:t>Transition to MainActivity</w:t>
+      </w:r>
     </w:p>
     <w:p>
       <w:pPr>
@@ -5156,11 +4639,9 @@
         </w:numPr>
         <w:spacing w:after="0"/>
       </w:pPr>
-      <w:proofErr w:type="spellStart"/>
       <w:r>
         <w:t>OfflineGameActivity</w:t>
       </w:r>
-      <w:proofErr w:type="spellEnd"/>
     </w:p>
     <w:p>
       <w:pPr>
@@ -5211,13 +4692,8 @@
         <w:spacing w:after="0"/>
       </w:pPr>
       <w:r>
-        <w:t xml:space="preserve">Transition to </w:t>
-      </w:r>
-      <w:proofErr w:type="spellStart"/>
-      <w:r>
-        <w:t>HelpActivity</w:t>
-      </w:r>
-      <w:proofErr w:type="spellEnd"/>
+        <w:t>Transition to HelpActivity</w:t>
+      </w:r>
     </w:p>
     <w:p>
       <w:pPr>
@@ -5229,13 +4705,8 @@
         <w:spacing w:after="0"/>
       </w:pPr>
       <w:r>
-        <w:t xml:space="preserve">Transition to </w:t>
-      </w:r>
-      <w:proofErr w:type="spellStart"/>
-      <w:r>
-        <w:t>SettingsActivity</w:t>
-      </w:r>
-      <w:proofErr w:type="spellEnd"/>
+        <w:t>Transition to SettingsActivity</w:t>
+      </w:r>
     </w:p>
     <w:p>
       <w:pPr>
@@ -5246,11 +4717,9 @@
         </w:numPr>
         <w:spacing w:after="0"/>
       </w:pPr>
-      <w:proofErr w:type="spellStart"/>
       <w:r>
         <w:t>OnlineListActivity</w:t>
       </w:r>
-      <w:proofErr w:type="spellEnd"/>
     </w:p>
     <w:p>
       <w:pPr>
@@ -5288,15 +4757,7 @@
         <w:spacing w:after="0"/>
       </w:pPr>
       <w:r>
-        <w:t xml:space="preserve">Transition into proper </w:t>
-      </w:r>
-      <w:proofErr w:type="spellStart"/>
-      <w:r>
-        <w:t>OnlineGameActivty</w:t>
-      </w:r>
-      <w:proofErr w:type="spellEnd"/>
-      <w:r>
-        <w:t xml:space="preserve"> with updated state </w:t>
+        <w:t xml:space="preserve">Transition into proper OnlineGameActivty with updated state </w:t>
       </w:r>
     </w:p>
     <w:p>
@@ -5309,13 +4770,8 @@
         <w:spacing w:after="0"/>
       </w:pPr>
       <w:r>
-        <w:t xml:space="preserve">Transition to </w:t>
-      </w:r>
-      <w:proofErr w:type="spellStart"/>
-      <w:r>
-        <w:t>HelpActivity</w:t>
-      </w:r>
-      <w:proofErr w:type="spellEnd"/>
+        <w:t>Transition to HelpActivity</w:t>
+      </w:r>
     </w:p>
     <w:p>
       <w:pPr>
@@ -5327,13 +4783,8 @@
         <w:spacing w:after="0"/>
       </w:pPr>
       <w:r>
-        <w:t xml:space="preserve">Transition to </w:t>
-      </w:r>
-      <w:proofErr w:type="spellStart"/>
-      <w:r>
-        <w:t>SettingsActivity</w:t>
-      </w:r>
-      <w:proofErr w:type="spellEnd"/>
+        <w:t>Transition to SettingsActivity</w:t>
+      </w:r>
     </w:p>
     <w:p>
       <w:pPr>
@@ -5344,11 +4795,9 @@
         </w:numPr>
         <w:spacing w:after="0"/>
       </w:pPr>
-      <w:proofErr w:type="spellStart"/>
       <w:r>
         <w:t>OnlineGameActivity</w:t>
       </w:r>
-      <w:proofErr w:type="spellEnd"/>
     </w:p>
     <w:p>
       <w:pPr>
@@ -5399,13 +4848,8 @@
         <w:spacing w:after="0"/>
       </w:pPr>
       <w:r>
-        <w:t xml:space="preserve">Transition to </w:t>
-      </w:r>
-      <w:proofErr w:type="spellStart"/>
-      <w:r>
-        <w:t>HelpActivity</w:t>
-      </w:r>
-      <w:proofErr w:type="spellEnd"/>
+        <w:t>Transition to HelpActivity</w:t>
+      </w:r>
     </w:p>
     <w:p>
       <w:pPr>
@@ -5417,13 +4861,8 @@
         <w:spacing w:after="0"/>
       </w:pPr>
       <w:r>
-        <w:t xml:space="preserve">Transition to </w:t>
-      </w:r>
-      <w:proofErr w:type="spellStart"/>
-      <w:r>
-        <w:t>SettingsActivity</w:t>
-      </w:r>
-      <w:proofErr w:type="spellEnd"/>
+        <w:t>Transition to SettingsActivity</w:t>
+      </w:r>
     </w:p>
     <w:p>
       <w:pPr>
@@ -5434,11 +4873,9 @@
         </w:numPr>
         <w:spacing w:after="0"/>
       </w:pPr>
-      <w:proofErr w:type="spellStart"/>
       <w:r>
         <w:t>SettingsActivity</w:t>
       </w:r>
-      <w:proofErr w:type="spellEnd"/>
     </w:p>
     <w:p>
       <w:pPr>
@@ -5502,13 +4939,8 @@
         <w:spacing w:after="0"/>
       </w:pPr>
       <w:r>
-        <w:t xml:space="preserve"> </w:t>
-      </w:r>
-      <w:proofErr w:type="spellStart"/>
-      <w:r>
-        <w:t>HelpActivity</w:t>
-      </w:r>
-      <w:proofErr w:type="spellEnd"/>
+        <w:t xml:space="preserve"> HelpActivity</w:t>
+      </w:r>
     </w:p>
     <w:p>
       <w:pPr>
@@ -5563,6 +4995,32 @@
     <w:p>
       <w:pPr>
         <w:pStyle w:val="ListParagraph"/>
+        <w:numPr>
+          <w:ilvl w:val="0"/>
+          <w:numId w:val="6"/>
+        </w:numPr>
+        <w:spacing w:after="0"/>
+      </w:pPr>
+      <w:r>
+        <w:t>Push Notifications</w:t>
+      </w:r>
+    </w:p>
+    <w:p>
+      <w:pPr>
+        <w:pStyle w:val="ListParagraph"/>
+        <w:numPr>
+          <w:ilvl w:val="0"/>
+          <w:numId w:val="6"/>
+        </w:numPr>
+        <w:spacing w:after="0"/>
+      </w:pPr>
+      <w:r>
+        <w:t>Online Matchmaking</w:t>
+      </w:r>
+    </w:p>
+    <w:p>
+      <w:pPr>
+        <w:pStyle w:val="ListParagraph"/>
         <w:spacing w:after="0"/>
         <w:ind w:left="360"/>
       </w:pPr>
@@ -5648,11 +5106,9 @@
         <w:ind w:left="360"/>
         <w:jc w:val="both"/>
       </w:pPr>
-      <w:proofErr w:type="gramStart"/>
       <w:r>
         <w:t>Availability of classes and modules for current phase.</w:t>
       </w:r>
-      <w:proofErr w:type="gramEnd"/>
     </w:p>
     <w:p>
       <w:pPr>
@@ -5703,13 +5159,8 @@
         <w:pStyle w:val="ListParagraph"/>
         <w:ind w:left="360"/>
       </w:pPr>
-      <w:proofErr w:type="spellStart"/>
-      <w:r>
-        <w:t>JUnit</w:t>
-      </w:r>
-      <w:proofErr w:type="spellEnd"/>
-      <w:r>
-        <w:t xml:space="preserve"> API</w:t>
+      <w:r>
+        <w:t>JUnit API</w:t>
       </w:r>
     </w:p>
     <w:p>
@@ -5718,7 +5169,6 @@
         <w:ind w:left="360"/>
       </w:pPr>
       <w:r>
-        <w:lastRenderedPageBreak/>
         <w:t>Android Testing API</w:t>
       </w:r>
     </w:p>
@@ -5828,13 +5278,8 @@
         <w:jc w:val="both"/>
       </w:pPr>
       <w:r>
-        <w:t xml:space="preserve">Peter </w:t>
-      </w:r>
-      <w:proofErr w:type="spellStart"/>
-      <w:r>
-        <w:t>Pobojewski</w:t>
-      </w:r>
-      <w:proofErr w:type="spellEnd"/>
+        <w:t>Peter Pobojewski</w:t>
+      </w:r>
       <w:r>
         <w:tab/>
         <w:t xml:space="preserve">           Deputy Lead</w:t>
@@ -5856,13 +5301,8 @@
         <w:jc w:val="both"/>
       </w:pPr>
       <w:r>
-        <w:t xml:space="preserve">Ben </w:t>
-      </w:r>
-      <w:proofErr w:type="spellStart"/>
-      <w:r>
-        <w:t>Stitt</w:t>
-      </w:r>
-      <w:proofErr w:type="spellEnd"/>
+        <w:t>Ben Stitt</w:t>
+      </w:r>
       <w:r>
         <w:tab/>
       </w:r>
@@ -6000,200 +5440,197 @@
           <w:sz w:val="36"/>
           <w:szCs w:val="36"/>
         </w:rPr>
-        <w:t xml:space="preserve">REPLACE_APPENDIX_&lt;Test feedback </w:t>
-      </w:r>
-      <w:proofErr w:type="spellStart"/>
-      <w:r>
+        <w:t>REPLACE_APPENDIX_&lt;Test feedback form&gt;</w:t>
+      </w:r>
+    </w:p>
+    <w:p>
+      <w:pPr>
+        <w:jc w:val="center"/>
         <w:rPr>
           <w:sz w:val="36"/>
           <w:szCs w:val="36"/>
         </w:rPr>
-        <w:t>form</w:t>
-      </w:r>
-      <w:proofErr w:type="spellEnd"/>
+      </w:pPr>
       <w:r>
         <w:rPr>
           <w:sz w:val="36"/>
           <w:szCs w:val="36"/>
         </w:rPr>
-        <w:t>&gt;</w:t>
-      </w:r>
-    </w:p>
-    <w:p>
-      <w:pPr>
-        <w:jc w:val="center"/>
+        <w:t>Test feedback f</w:t>
+      </w:r>
+      <w:r>
         <w:rPr>
           <w:sz w:val="36"/>
           <w:szCs w:val="36"/>
         </w:rPr>
-      </w:pPr>
-      <w:r>
+        <w:t>orm</w:t>
+      </w:r>
+    </w:p>
+    <w:p>
+      <w:r>
+        <w:t>Project: ___________________________________________________________</w:t>
+      </w:r>
+    </w:p>
+    <w:p>
+      <w:r>
+        <w:t>Project Phase: _____________    Test Phase: _______________    Date: ______</w:t>
+      </w:r>
+    </w:p>
+    <w:p>
+      <w:r>
+        <w:t>Tester: ___________________</w:t>
+      </w:r>
+    </w:p>
+    <w:p/>
+    <w:p>
+      <w:r>
+        <w:t>Pass\Fail\Extra Consideration Required: _______________________________</w:t>
+      </w:r>
+    </w:p>
+    <w:p>
+      <w:r>
+        <w:t>Remarks</w:t>
+      </w:r>
+      <w:r>
+        <w:t xml:space="preserve"> </w:t>
+      </w:r>
+      <w:r>
+        <w:t xml:space="preserve">(If fail what caused failure): </w:t>
+      </w:r>
+      <w:r>
+        <w:t>_______________________________________________</w:t>
+      </w:r>
+    </w:p>
+    <w:p>
+      <w:r>
+        <w:t>______________________________________________________________________________</w:t>
+      </w:r>
+    </w:p>
+    <w:p>
+      <w:r>
+        <w:t>______________________________________________________________________________</w:t>
+      </w:r>
+    </w:p>
+    <w:p>
+      <w:r>
+        <w:t>______________________________________________________________________________</w:t>
+      </w:r>
+    </w:p>
+    <w:p/>
+    <w:p>
+      <w:r>
+        <w:t>Test Output (If Applicable): __________________________________________</w:t>
+      </w:r>
+    </w:p>
+    <w:p>
+      <w:r>
+        <w:t xml:space="preserve">Action Taken: </w:t>
+      </w:r>
+      <w:r>
+        <w:t>__________________________________________________________________</w:t>
+      </w:r>
+    </w:p>
+    <w:p>
+      <w:r>
+        <w:t>______________________________________________________________________________</w:t>
+      </w:r>
+    </w:p>
+    <w:p>
+      <w:r>
+        <w:t>______________________________________________________________________________</w:t>
+      </w:r>
+    </w:p>
+    <w:p>
+      <w:r>
+        <w:t>______________________________________________________________________________</w:t>
+      </w:r>
+    </w:p>
+    <w:p>
+      <w:r>
+        <w:t>______________________________________________________________________________</w:t>
+      </w:r>
+    </w:p>
+    <w:p/>
+    <w:p>
+      <w:r>
+        <w:t>Tester Signature: _____________   Project Lead Signature: _______________</w:t>
+      </w:r>
+    </w:p>
+    <w:p>
+      <w:r>
+        <w:t xml:space="preserve">Test Lead Signature: ______________ </w:t>
+      </w:r>
+      <w:r>
+        <w:tab/>
+        <w:t>Project Lead Name:</w:t>
+      </w:r>
+      <w:r>
+        <w:t xml:space="preserve"> </w:t>
+      </w:r>
+      <w:r>
+        <w:t>_____________</w:t>
+      </w:r>
+    </w:p>
+    <w:p>
+      <w:r>
+        <w:t>Test Lead Name: _________________</w:t>
+      </w:r>
+    </w:p>
+    <w:p>
+      <w:r>
+        <w:t xml:space="preserve">  </w:t>
+      </w:r>
+    </w:p>
+    <w:p>
+      <w:pPr>
+        <w:jc w:val="center"/>
         <w:rPr>
           <w:sz w:val="36"/>
           <w:szCs w:val="36"/>
         </w:rPr>
-        <w:t>Test feedback f</w:t>
-      </w:r>
+      </w:pPr>
       <w:r>
         <w:rPr>
           <w:sz w:val="36"/>
           <w:szCs w:val="36"/>
         </w:rPr>
-        <w:t>orm</w:t>
-      </w:r>
-    </w:p>
-    <w:p>
-      <w:r>
-        <w:t>Project: ___________________________________________________________</w:t>
-      </w:r>
-    </w:p>
-    <w:p>
-      <w:r>
-        <w:t>Project Phase: _____________    Test Phase: _______________    Date: ______</w:t>
-      </w:r>
-    </w:p>
-    <w:p>
-      <w:r>
-        <w:t>Tester: ___________________</w:t>
-      </w:r>
-    </w:p>
-    <w:p/>
-    <w:p>
-      <w:r>
-        <w:t>Pass\Fail\Extra Consideration Required: _______________________________</w:t>
-      </w:r>
-    </w:p>
-    <w:p>
-      <w:r>
-        <w:t>Remarks</w:t>
-      </w:r>
-      <w:r>
-        <w:t xml:space="preserve"> </w:t>
-      </w:r>
-      <w:r>
-        <w:t xml:space="preserve">(If fail what caused failure): </w:t>
-      </w:r>
-      <w:r>
-        <w:t>_______________________________________________</w:t>
-      </w:r>
-    </w:p>
-    <w:p>
-      <w:r>
-        <w:t>______________________________________________________________________________</w:t>
-      </w:r>
-    </w:p>
-    <w:p>
-      <w:r>
-        <w:t>______________________________________________________________________________</w:t>
-      </w:r>
-    </w:p>
-    <w:p>
-      <w:r>
-        <w:t>______________________________________________________________________________</w:t>
-      </w:r>
-    </w:p>
-    <w:p/>
-    <w:p>
-      <w:r>
-        <w:t>Test Output (If Applicable): __________________________________________</w:t>
-      </w:r>
-    </w:p>
-    <w:p>
-      <w:r>
-        <w:t xml:space="preserve">Action Taken: </w:t>
-      </w:r>
-      <w:r>
-        <w:t>__________________________________________________________________</w:t>
-      </w:r>
-    </w:p>
-    <w:p>
-      <w:r>
-        <w:t>______________________________________________________________________________</w:t>
-      </w:r>
-    </w:p>
-    <w:p>
-      <w:r>
-        <w:t>______________________________________________________________________________</w:t>
-      </w:r>
-    </w:p>
-    <w:p>
-      <w:r>
-        <w:t>______________________________________________________________________________</w:t>
-      </w:r>
-    </w:p>
-    <w:p>
-      <w:r>
-        <w:t>______________________________________________________________________________</w:t>
-      </w:r>
-    </w:p>
-    <w:p/>
-    <w:p>
-      <w:r>
-        <w:t>Tester Signature: _____________   Project Lead Signature: _______________</w:t>
-      </w:r>
-    </w:p>
-    <w:p>
-      <w:r>
-        <w:t xml:space="preserve">Test Lead Signature: ______________ </w:t>
-      </w:r>
-      <w:r>
-        <w:tab/>
-        <w:t>Project Lead Name:</w:t>
-      </w:r>
-      <w:r>
-        <w:t xml:space="preserve"> </w:t>
-      </w:r>
-      <w:r>
-        <w:t>_____________</w:t>
-      </w:r>
-    </w:p>
-    <w:p>
-      <w:r>
-        <w:t>Test Lead Name: _________________</w:t>
-      </w:r>
-    </w:p>
-    <w:p>
-      <w:r>
-        <w:t xml:space="preserve">  </w:t>
-      </w:r>
-    </w:p>
-    <w:p>
-      <w:pPr>
-        <w:jc w:val="center"/>
+        <w:br w:type="page"/>
+      </w:r>
+      <w:r>
         <w:rPr>
           <w:sz w:val="36"/>
           <w:szCs w:val="36"/>
         </w:rPr>
-      </w:pPr>
+        <w:lastRenderedPageBreak/>
+        <w:t>REPLACE_APPENDIX_&lt;</w:t>
+      </w:r>
       <w:r>
         <w:rPr>
           <w:sz w:val="36"/>
           <w:szCs w:val="36"/>
         </w:rPr>
-        <w:br w:type="page"/>
+        <w:t>Ease of use testing feedback f</w:t>
       </w:r>
       <w:r>
         <w:rPr>
           <w:sz w:val="36"/>
           <w:szCs w:val="36"/>
         </w:rPr>
-        <w:lastRenderedPageBreak/>
-        <w:t>REPLACE_APPENDIX_&lt;</w:t>
+        <w:t>orm</w:t>
       </w:r>
       <w:r>
         <w:rPr>
           <w:sz w:val="36"/>
           <w:szCs w:val="36"/>
         </w:rPr>
-        <w:t xml:space="preserve">Ease of use testing feedback </w:t>
-      </w:r>
-      <w:proofErr w:type="spellStart"/>
+        <w:t>&gt;</w:t>
+      </w:r>
       <w:r>
         <w:rPr>
           <w:sz w:val="36"/>
           <w:szCs w:val="36"/>
         </w:rPr>
-        <w:t>f</w:t>
+        <w:t xml:space="preserve"> Ease of use testing feedback f</w:t>
       </w:r>
       <w:r>
         <w:rPr>
@@ -6202,28 +5639,6 @@
         </w:rPr>
         <w:t>orm</w:t>
       </w:r>
-      <w:proofErr w:type="spellEnd"/>
-      <w:r>
-        <w:rPr>
-          <w:sz w:val="36"/>
-          <w:szCs w:val="36"/>
-        </w:rPr>
-        <w:t>&gt;</w:t>
-      </w:r>
-      <w:r>
-        <w:rPr>
-          <w:sz w:val="36"/>
-          <w:szCs w:val="36"/>
-        </w:rPr>
-        <w:t xml:space="preserve"> Ease of use testing feedback f</w:t>
-      </w:r>
-      <w:r>
-        <w:rPr>
-          <w:sz w:val="36"/>
-          <w:szCs w:val="36"/>
-        </w:rPr>
-        <w:t>orm</w:t>
-      </w:r>
     </w:p>
     <w:p>
       <w:r>
@@ -6376,15 +5791,7 @@
         <w:t xml:space="preserve"> </w:t>
       </w:r>
       <w:r>
-        <w:t>Score</w:t>
-      </w:r>
-      <w:proofErr w:type="gramStart"/>
-      <w:r>
-        <w:t>:_</w:t>
-      </w:r>
-      <w:proofErr w:type="gramEnd"/>
-      <w:r>
-        <w:t>____</w:t>
+        <w:t>Score:_____</w:t>
       </w:r>
     </w:p>
     <w:p>

</xml_diff>

<commit_message>
Updated Phase 3 Test Plan
</commit_message>
<xml_diff>
--- a/project-management/binder/iteration3/Saajid/Testing Plan.docx
+++ b/project-management/binder/iteration3/Saajid/Testing Plan.docx
@@ -3836,6 +3836,20 @@
         <w:ind w:left="1080"/>
       </w:pPr>
       <w:r>
+        <w:t>Verify AI players are obeying game rules and functions with noticeable difference in skill levels.</w:t>
+      </w:r>
+    </w:p>
+    <w:p>
+      <w:pPr>
+        <w:pStyle w:val="ListParagraph"/>
+        <w:numPr>
+          <w:ilvl w:val="0"/>
+          <w:numId w:val="10"/>
+        </w:numPr>
+        <w:spacing w:after="0"/>
+        <w:ind w:left="1080"/>
+      </w:pPr>
+      <w:r>
         <w:t>Verify dialog functionality</w:t>
       </w:r>
     </w:p>
@@ -4151,6 +4165,7 @@
         <w:spacing w:after="0"/>
       </w:pPr>
       <w:r>
+        <w:lastRenderedPageBreak/>
         <w:t>Verify visibility</w:t>
       </w:r>
     </w:p>
@@ -4177,7 +4192,6 @@
         <w:spacing w:after="0"/>
       </w:pPr>
       <w:r>
-        <w:lastRenderedPageBreak/>
         <w:t>Verify proper transition</w:t>
       </w:r>
     </w:p>
@@ -4535,6 +4549,7 @@
         <w:spacing w:after="0"/>
       </w:pPr>
       <w:r>
+        <w:lastRenderedPageBreak/>
         <w:t>Transition to HelpActivity</w:t>
       </w:r>
     </w:p>
@@ -4561,7 +4576,6 @@
         <w:spacing w:after="0"/>
       </w:pPr>
       <w:r>
-        <w:lastRenderedPageBreak/>
         <w:t>OfflineConfigurationActivity</w:t>
       </w:r>
     </w:p>
@@ -5021,6 +5035,19 @@
     <w:p>
       <w:pPr>
         <w:pStyle w:val="ListParagraph"/>
+        <w:numPr>
+          <w:ilvl w:val="0"/>
+          <w:numId w:val="6"/>
+        </w:numPr>
+        <w:spacing w:after="0"/>
+      </w:pPr>
+      <w:r>
+        <w:t>AI Opponents</w:t>
+      </w:r>
+    </w:p>
+    <w:p>
+      <w:pPr>
+        <w:pStyle w:val="ListParagraph"/>
         <w:spacing w:after="0"/>
         <w:ind w:left="360"/>
       </w:pPr>
@@ -5086,6 +5113,7 @@
           <w:sz w:val="36"/>
           <w:szCs w:val="36"/>
         </w:rPr>
+        <w:lastRenderedPageBreak/>
         <w:t>Dependencies</w:t>
       </w:r>
     </w:p>

</xml_diff>

<commit_message>
Uploaded Test Feedback Forms
Completed Automated Testing
and Automated Regression Testing
Some More Manual Testing
</commit_message>
<xml_diff>
--- a/project-management/binder/iteration3/Saajid/Testing Plan.docx
+++ b/project-management/binder/iteration3/Saajid/Testing Plan.docx
@@ -332,25 +332,55 @@
           <w:sz w:val="32"/>
           <w:szCs w:val="32"/>
         </w:rPr>
-        <w:t xml:space="preserve">UI Automated </w:t>
-      </w:r>
-      <w:r>
+        <w:t>Automated testing</w:t>
+      </w:r>
+    </w:p>
+    <w:p>
+      <w:pPr>
+        <w:pStyle w:val="ListParagraph"/>
+        <w:spacing w:after="0"/>
+        <w:ind w:left="360"/>
         <w:rPr>
           <w:sz w:val="32"/>
           <w:szCs w:val="32"/>
         </w:rPr>
-        <w:t>Unit testing</w:t>
-      </w:r>
-    </w:p>
-    <w:p>
-      <w:pPr>
-        <w:pStyle w:val="ListParagraph"/>
-        <w:spacing w:after="0"/>
-        <w:ind w:left="1080"/>
+      </w:pPr>
+      <w:r>
         <w:rPr>
           <w:sz w:val="32"/>
           <w:szCs w:val="32"/>
         </w:rPr>
+        <w:tab/>
+      </w:r>
+    </w:p>
+    <w:p>
+      <w:pPr>
+        <w:pStyle w:val="ListParagraph"/>
+        <w:spacing w:after="0"/>
+        <w:ind w:left="360"/>
+        <w:rPr>
+          <w:sz w:val="32"/>
+          <w:szCs w:val="32"/>
+        </w:rPr>
+      </w:pPr>
+      <w:r>
+        <w:rPr>
+          <w:sz w:val="32"/>
+          <w:szCs w:val="32"/>
+        </w:rPr>
+        <w:tab/>
+        <w:t>User interface unit</w:t>
+      </w:r>
+    </w:p>
+    <w:p>
+      <w:pPr>
+        <w:pStyle w:val="ListParagraph"/>
+        <w:spacing w:after="0"/>
+        <w:ind w:left="1080"/>
+        <w:rPr>
+          <w:sz w:val="32"/>
+          <w:szCs w:val="32"/>
+        </w:rPr>
       </w:pPr>
     </w:p>
     <w:p>
@@ -608,6 +638,7 @@
         <w:spacing w:after="0"/>
       </w:pPr>
       <w:r>
+        <w:lastRenderedPageBreak/>
         <w:t>Verify proper methods are being called</w:t>
       </w:r>
     </w:p>
@@ -630,10 +661,670 @@
       </w:pPr>
       <w:proofErr w:type="spellStart"/>
       <w:r>
+        <w:t>OfflineConfigurationActivity</w:t>
+      </w:r>
+      <w:proofErr w:type="spellEnd"/>
+    </w:p>
+    <w:p>
+      <w:pPr>
+        <w:pStyle w:val="ListParagraph"/>
+        <w:numPr>
+          <w:ilvl w:val="1"/>
+          <w:numId w:val="10"/>
+        </w:numPr>
+        <w:spacing w:after="0"/>
+      </w:pPr>
+      <w:proofErr w:type="spellStart"/>
+      <w:r>
+        <w:t>t</w:t>
+      </w:r>
+      <w:r>
+        <w:t>woPlayerButton</w:t>
+      </w:r>
+      <w:proofErr w:type="spellEnd"/>
+    </w:p>
+    <w:p>
+      <w:pPr>
+        <w:pStyle w:val="ListParagraph"/>
+        <w:numPr>
+          <w:ilvl w:val="2"/>
+          <w:numId w:val="10"/>
+        </w:numPr>
+        <w:spacing w:after="0"/>
+      </w:pPr>
+      <w:r>
+        <w:t xml:space="preserve">Verify </w:t>
+      </w:r>
+      <w:proofErr w:type="spellStart"/>
+      <w:r>
+        <w:t>clickabilty</w:t>
+      </w:r>
+      <w:proofErr w:type="spellEnd"/>
+    </w:p>
+    <w:p>
+      <w:pPr>
+        <w:pStyle w:val="ListParagraph"/>
+        <w:numPr>
+          <w:ilvl w:val="2"/>
+          <w:numId w:val="10"/>
+        </w:numPr>
+        <w:spacing w:after="0"/>
+      </w:pPr>
+      <w:r>
+        <w:t>Verify visibility</w:t>
+      </w:r>
+    </w:p>
+    <w:p>
+      <w:pPr>
+        <w:pStyle w:val="ListParagraph"/>
+        <w:numPr>
+          <w:ilvl w:val="2"/>
+          <w:numId w:val="10"/>
+        </w:numPr>
+        <w:spacing w:after="0"/>
+      </w:pPr>
+      <w:r>
+        <w:t>Verify displays 2 input fields are shown</w:t>
+      </w:r>
+    </w:p>
+    <w:p>
+      <w:pPr>
+        <w:pStyle w:val="ListParagraph"/>
+        <w:numPr>
+          <w:ilvl w:val="1"/>
+          <w:numId w:val="10"/>
+        </w:numPr>
+        <w:spacing w:after="0"/>
+      </w:pPr>
+      <w:proofErr w:type="spellStart"/>
+      <w:r>
+        <w:t>t</w:t>
+      </w:r>
+      <w:r>
+        <w:t>hreePlayerButton</w:t>
+      </w:r>
+      <w:proofErr w:type="spellEnd"/>
+    </w:p>
+    <w:p>
+      <w:pPr>
+        <w:pStyle w:val="ListParagraph"/>
+        <w:numPr>
+          <w:ilvl w:val="2"/>
+          <w:numId w:val="10"/>
+        </w:numPr>
+        <w:spacing w:after="0"/>
+      </w:pPr>
+      <w:r>
+        <w:t xml:space="preserve">Verify </w:t>
+      </w:r>
+      <w:proofErr w:type="spellStart"/>
+      <w:r>
+        <w:t>clickabilty</w:t>
+      </w:r>
+      <w:proofErr w:type="spellEnd"/>
+    </w:p>
+    <w:p>
+      <w:pPr>
+        <w:pStyle w:val="ListParagraph"/>
+        <w:numPr>
+          <w:ilvl w:val="2"/>
+          <w:numId w:val="10"/>
+        </w:numPr>
+        <w:spacing w:after="0"/>
+      </w:pPr>
+      <w:r>
+        <w:t>Verify visibility</w:t>
+      </w:r>
+    </w:p>
+    <w:p>
+      <w:pPr>
+        <w:pStyle w:val="ListParagraph"/>
+        <w:numPr>
+          <w:ilvl w:val="2"/>
+          <w:numId w:val="10"/>
+        </w:numPr>
+        <w:spacing w:after="0"/>
+      </w:pPr>
+      <w:r>
+        <w:t>Verify displays 3 input fields are shown</w:t>
+      </w:r>
+    </w:p>
+    <w:p>
+      <w:pPr>
+        <w:pStyle w:val="ListParagraph"/>
+        <w:numPr>
+          <w:ilvl w:val="1"/>
+          <w:numId w:val="10"/>
+        </w:numPr>
+        <w:spacing w:after="0"/>
+      </w:pPr>
+      <w:proofErr w:type="spellStart"/>
+      <w:r>
+        <w:t>f</w:t>
+      </w:r>
+      <w:r>
+        <w:t>ourPlayerButton</w:t>
+      </w:r>
+      <w:proofErr w:type="spellEnd"/>
+    </w:p>
+    <w:p>
+      <w:pPr>
+        <w:pStyle w:val="ListParagraph"/>
+        <w:numPr>
+          <w:ilvl w:val="2"/>
+          <w:numId w:val="10"/>
+        </w:numPr>
+        <w:spacing w:after="0"/>
+      </w:pPr>
+      <w:r>
+        <w:t xml:space="preserve">Verify </w:t>
+      </w:r>
+      <w:proofErr w:type="spellStart"/>
+      <w:r>
+        <w:t>clickabilty</w:t>
+      </w:r>
+      <w:proofErr w:type="spellEnd"/>
+    </w:p>
+    <w:p>
+      <w:pPr>
+        <w:pStyle w:val="ListParagraph"/>
+        <w:numPr>
+          <w:ilvl w:val="2"/>
+          <w:numId w:val="10"/>
+        </w:numPr>
+        <w:spacing w:after="0"/>
+      </w:pPr>
+      <w:r>
+        <w:t>Verify visibility</w:t>
+      </w:r>
+    </w:p>
+    <w:p>
+      <w:pPr>
+        <w:pStyle w:val="ListParagraph"/>
+        <w:numPr>
+          <w:ilvl w:val="2"/>
+          <w:numId w:val="10"/>
+        </w:numPr>
+        <w:spacing w:after="0"/>
+      </w:pPr>
+      <w:r>
+        <w:t>Verify displays 4 input fields are shown</w:t>
+      </w:r>
+    </w:p>
+    <w:p>
+      <w:pPr>
+        <w:pStyle w:val="ListParagraph"/>
+        <w:numPr>
+          <w:ilvl w:val="1"/>
+          <w:numId w:val="10"/>
+        </w:numPr>
+        <w:spacing w:after="0"/>
+      </w:pPr>
+      <w:proofErr w:type="spellStart"/>
+      <w:r>
+        <w:t>s</w:t>
+      </w:r>
+      <w:r>
+        <w:t>ixPlayerButton</w:t>
+      </w:r>
+      <w:proofErr w:type="spellEnd"/>
+    </w:p>
+    <w:p>
+      <w:pPr>
+        <w:pStyle w:val="ListParagraph"/>
+        <w:numPr>
+          <w:ilvl w:val="2"/>
+          <w:numId w:val="10"/>
+        </w:numPr>
+        <w:spacing w:after="0"/>
+      </w:pPr>
+      <w:r>
+        <w:t xml:space="preserve">Verify </w:t>
+      </w:r>
+      <w:proofErr w:type="spellStart"/>
+      <w:r>
+        <w:t>clickabilty</w:t>
+      </w:r>
+      <w:proofErr w:type="spellEnd"/>
+    </w:p>
+    <w:p>
+      <w:pPr>
+        <w:pStyle w:val="ListParagraph"/>
+        <w:numPr>
+          <w:ilvl w:val="2"/>
+          <w:numId w:val="10"/>
+        </w:numPr>
+        <w:spacing w:after="0"/>
+      </w:pPr>
+      <w:r>
+        <w:t>Verify visibility</w:t>
+      </w:r>
+    </w:p>
+    <w:p>
+      <w:pPr>
+        <w:pStyle w:val="ListParagraph"/>
+        <w:numPr>
+          <w:ilvl w:val="2"/>
+          <w:numId w:val="10"/>
+        </w:numPr>
+        <w:spacing w:after="0"/>
+      </w:pPr>
+      <w:r>
+        <w:t>Verify displays 6 input fields are shown</w:t>
+      </w:r>
+    </w:p>
+    <w:p>
+      <w:pPr>
+        <w:pStyle w:val="ListParagraph"/>
+        <w:numPr>
+          <w:ilvl w:val="1"/>
+          <w:numId w:val="10"/>
+        </w:numPr>
+        <w:spacing w:after="0"/>
+      </w:pPr>
+      <w:proofErr w:type="spellStart"/>
+      <w:r>
+        <w:t>offlineRedPlayerNameEditText</w:t>
+      </w:r>
+      <w:proofErr w:type="spellEnd"/>
+    </w:p>
+    <w:p>
+      <w:pPr>
+        <w:pStyle w:val="ListParagraph"/>
+        <w:numPr>
+          <w:ilvl w:val="2"/>
+          <w:numId w:val="10"/>
+        </w:numPr>
+        <w:spacing w:after="0"/>
+      </w:pPr>
+      <w:r>
+        <w:t>Verify visibility</w:t>
+      </w:r>
+    </w:p>
+    <w:p>
+      <w:pPr>
+        <w:pStyle w:val="ListParagraph"/>
+        <w:numPr>
+          <w:ilvl w:val="2"/>
+          <w:numId w:val="10"/>
+        </w:numPr>
+        <w:spacing w:after="0"/>
+      </w:pPr>
+      <w:r>
+        <w:t>Verify accepts text</w:t>
+      </w:r>
+    </w:p>
+    <w:p>
+      <w:pPr>
+        <w:pStyle w:val="ListParagraph"/>
+        <w:numPr>
+          <w:ilvl w:val="2"/>
+          <w:numId w:val="10"/>
+        </w:numPr>
+        <w:spacing w:after="0"/>
+      </w:pPr>
+      <w:r>
+        <w:t>Verify proper error on no input</w:t>
+      </w:r>
+    </w:p>
+    <w:p>
+      <w:pPr>
+        <w:pStyle w:val="ListParagraph"/>
+        <w:numPr>
+          <w:ilvl w:val="1"/>
+          <w:numId w:val="10"/>
+        </w:numPr>
+        <w:spacing w:after="0"/>
+      </w:pPr>
+      <w:proofErr w:type="spellStart"/>
+      <w:r>
+        <w:t>offlineRedPlayerTypeButton</w:t>
+      </w:r>
+      <w:proofErr w:type="spellEnd"/>
+    </w:p>
+    <w:p>
+      <w:pPr>
+        <w:pStyle w:val="ListParagraph"/>
+        <w:numPr>
+          <w:ilvl w:val="2"/>
+          <w:numId w:val="10"/>
+        </w:numPr>
+        <w:spacing w:after="0"/>
+      </w:pPr>
+      <w:r>
+        <w:t>Verify visibility</w:t>
+      </w:r>
+    </w:p>
+    <w:p>
+      <w:pPr>
+        <w:pStyle w:val="ListParagraph"/>
+        <w:numPr>
+          <w:ilvl w:val="2"/>
+          <w:numId w:val="10"/>
+        </w:numPr>
+        <w:spacing w:after="0"/>
+      </w:pPr>
+      <w:r>
+        <w:t>Verify proper default selection</w:t>
+      </w:r>
+    </w:p>
+    <w:p>
+      <w:pPr>
+        <w:pStyle w:val="ListParagraph"/>
+        <w:numPr>
+          <w:ilvl w:val="2"/>
+          <w:numId w:val="10"/>
+        </w:numPr>
+        <w:spacing w:after="0"/>
+      </w:pPr>
+      <w:r>
+        <w:t xml:space="preserve">Verify </w:t>
+      </w:r>
+      <w:proofErr w:type="spellStart"/>
+      <w:r>
+        <w:t>clickability</w:t>
+      </w:r>
+      <w:proofErr w:type="spellEnd"/>
+    </w:p>
+    <w:p>
+      <w:pPr>
+        <w:pStyle w:val="ListParagraph"/>
+        <w:numPr>
+          <w:ilvl w:val="2"/>
+          <w:numId w:val="10"/>
+        </w:numPr>
+        <w:spacing w:after="0"/>
+      </w:pPr>
+      <w:r>
+        <w:t xml:space="preserve"> Verify proper on AI selection difficulty settings are produced</w:t>
+      </w:r>
+    </w:p>
+    <w:p>
+      <w:pPr>
+        <w:pStyle w:val="ListParagraph"/>
+        <w:numPr>
+          <w:ilvl w:val="1"/>
+          <w:numId w:val="10"/>
+        </w:numPr>
+        <w:spacing w:after="0"/>
+      </w:pPr>
+      <w:proofErr w:type="spellStart"/>
+      <w:r>
+        <w:t>OfflineRed</w:t>
+      </w:r>
+      <w:proofErr w:type="spellEnd"/>
+      <w:r>
+        <w:t xml:space="preserve"> </w:t>
+      </w:r>
+      <w:proofErr w:type="spellStart"/>
+      <w:r>
+        <w:t>PlayerEasyButton</w:t>
+      </w:r>
+      <w:proofErr w:type="spellEnd"/>
+    </w:p>
+    <w:p>
+      <w:pPr>
+        <w:pStyle w:val="ListParagraph"/>
+        <w:numPr>
+          <w:ilvl w:val="2"/>
+          <w:numId w:val="10"/>
+        </w:numPr>
+        <w:spacing w:after="0"/>
+      </w:pPr>
+      <w:r>
+        <w:t>Verify visibility</w:t>
+      </w:r>
+    </w:p>
+    <w:p>
+      <w:pPr>
+        <w:pStyle w:val="ListParagraph"/>
+        <w:numPr>
+          <w:ilvl w:val="2"/>
+          <w:numId w:val="10"/>
+        </w:numPr>
+        <w:spacing w:after="0"/>
+      </w:pPr>
+      <w:r>
+        <w:t xml:space="preserve">Verify </w:t>
+      </w:r>
+      <w:proofErr w:type="spellStart"/>
+      <w:r>
+        <w:t>clickability</w:t>
+      </w:r>
+      <w:proofErr w:type="spellEnd"/>
+    </w:p>
+    <w:p>
+      <w:pPr>
+        <w:pStyle w:val="ListParagraph"/>
+        <w:numPr>
+          <w:ilvl w:val="2"/>
+          <w:numId w:val="10"/>
+        </w:numPr>
+        <w:spacing w:after="0"/>
+      </w:pPr>
+      <w:r>
+        <w:t xml:space="preserve">Verify proper default </w:t>
+      </w:r>
+      <w:proofErr w:type="spellStart"/>
+      <w:r>
+        <w:t>selction</w:t>
+      </w:r>
+      <w:proofErr w:type="spellEnd"/>
+    </w:p>
+    <w:p>
+      <w:pPr>
+        <w:pStyle w:val="ListParagraph"/>
+        <w:numPr>
+          <w:ilvl w:val="2"/>
+          <w:numId w:val="10"/>
+        </w:numPr>
+        <w:spacing w:after="0"/>
+      </w:pPr>
+      <w:r>
+        <w:t>Verify proper deselecting and selecting</w:t>
+      </w:r>
+    </w:p>
+    <w:p>
+      <w:pPr>
+        <w:pStyle w:val="ListParagraph"/>
+        <w:numPr>
+          <w:ilvl w:val="1"/>
+          <w:numId w:val="10"/>
+        </w:numPr>
+        <w:spacing w:after="0"/>
+      </w:pPr>
+      <w:proofErr w:type="spellStart"/>
+      <w:r>
+        <w:t>OfflineRedPlayerMediumButton</w:t>
+      </w:r>
+      <w:proofErr w:type="spellEnd"/>
+    </w:p>
+    <w:p>
+      <w:pPr>
+        <w:pStyle w:val="ListParagraph"/>
+        <w:numPr>
+          <w:ilvl w:val="2"/>
+          <w:numId w:val="10"/>
+        </w:numPr>
+        <w:spacing w:after="0"/>
+      </w:pPr>
+      <w:r>
+        <w:t>Verify visibility</w:t>
+      </w:r>
+    </w:p>
+    <w:p>
+      <w:pPr>
+        <w:pStyle w:val="ListParagraph"/>
+        <w:numPr>
+          <w:ilvl w:val="2"/>
+          <w:numId w:val="10"/>
+        </w:numPr>
+        <w:spacing w:after="0"/>
+      </w:pPr>
+      <w:r>
+        <w:t xml:space="preserve">Verify </w:t>
+      </w:r>
+      <w:proofErr w:type="spellStart"/>
+      <w:r>
+        <w:t>clickability</w:t>
+      </w:r>
+      <w:proofErr w:type="spellEnd"/>
+    </w:p>
+    <w:p>
+      <w:pPr>
+        <w:pStyle w:val="ListParagraph"/>
+        <w:numPr>
+          <w:ilvl w:val="2"/>
+          <w:numId w:val="10"/>
+        </w:numPr>
+        <w:spacing w:after="0"/>
+      </w:pPr>
+      <w:r>
+        <w:t>Verify proper default selection</w:t>
+      </w:r>
+    </w:p>
+    <w:p>
+      <w:pPr>
+        <w:pStyle w:val="ListParagraph"/>
+        <w:numPr>
+          <w:ilvl w:val="2"/>
+          <w:numId w:val="10"/>
+        </w:numPr>
+        <w:spacing w:after="0"/>
+      </w:pPr>
+      <w:r>
+        <w:t>Verify proper deselecting and selecting</w:t>
+      </w:r>
+    </w:p>
+    <w:p>
+      <w:pPr>
+        <w:pStyle w:val="ListParagraph"/>
+        <w:numPr>
+          <w:ilvl w:val="1"/>
+          <w:numId w:val="10"/>
+        </w:numPr>
+        <w:spacing w:after="0"/>
+      </w:pPr>
+      <w:proofErr w:type="spellStart"/>
+      <w:r>
+        <w:t>OfflineRedPlayerHardButton</w:t>
+      </w:r>
+      <w:proofErr w:type="spellEnd"/>
+    </w:p>
+    <w:p>
+      <w:pPr>
+        <w:pStyle w:val="ListParagraph"/>
+        <w:numPr>
+          <w:ilvl w:val="2"/>
+          <w:numId w:val="10"/>
+        </w:numPr>
+        <w:spacing w:after="0"/>
+      </w:pPr>
+      <w:r>
+        <w:t>Verify visibility</w:t>
+      </w:r>
+    </w:p>
+    <w:p>
+      <w:pPr>
+        <w:pStyle w:val="ListParagraph"/>
+        <w:numPr>
+          <w:ilvl w:val="2"/>
+          <w:numId w:val="10"/>
+        </w:numPr>
+        <w:spacing w:after="0"/>
+      </w:pPr>
+      <w:r>
+        <w:t xml:space="preserve">Verify </w:t>
+      </w:r>
+      <w:proofErr w:type="spellStart"/>
+      <w:r>
+        <w:t>clickability</w:t>
+      </w:r>
+      <w:proofErr w:type="spellEnd"/>
+    </w:p>
+    <w:p>
+      <w:pPr>
+        <w:pStyle w:val="ListParagraph"/>
+        <w:numPr>
+          <w:ilvl w:val="2"/>
+          <w:numId w:val="10"/>
+        </w:numPr>
+        <w:spacing w:after="0"/>
+      </w:pPr>
+      <w:r>
+        <w:t>Verify proper default selection</w:t>
+      </w:r>
+      <w:r>
+        <w:t xml:space="preserve"> </w:t>
+      </w:r>
+    </w:p>
+    <w:p>
+      <w:pPr>
+        <w:pStyle w:val="ListParagraph"/>
+        <w:numPr>
+          <w:ilvl w:val="2"/>
+          <w:numId w:val="10"/>
+        </w:numPr>
+        <w:spacing w:after="0"/>
+      </w:pPr>
+      <w:r>
+        <w:t>Verify proper deselecting and selecting</w:t>
+      </w:r>
+    </w:p>
+    <w:p>
+      <w:pPr>
+        <w:pStyle w:val="ListParagraph"/>
+        <w:numPr>
+          <w:ilvl w:val="1"/>
+          <w:numId w:val="10"/>
+        </w:numPr>
+        <w:spacing w:after="0"/>
+      </w:pPr>
+      <w:proofErr w:type="spellStart"/>
+      <w:r>
+        <w:t>offlineGreenPlayerNameEditText</w:t>
+      </w:r>
+      <w:proofErr w:type="spellEnd"/>
+    </w:p>
+    <w:p>
+      <w:pPr>
+        <w:pStyle w:val="ListParagraph"/>
+        <w:numPr>
+          <w:ilvl w:val="2"/>
+          <w:numId w:val="10"/>
+        </w:numPr>
+        <w:spacing w:after="0"/>
+      </w:pPr>
+      <w:r>
+        <w:t>Verify visibility</w:t>
+      </w:r>
+    </w:p>
+    <w:p>
+      <w:pPr>
+        <w:pStyle w:val="ListParagraph"/>
+        <w:numPr>
+          <w:ilvl w:val="2"/>
+          <w:numId w:val="10"/>
+        </w:numPr>
+        <w:spacing w:after="0"/>
+      </w:pPr>
+      <w:r>
+        <w:t>Verify accepts text</w:t>
+      </w:r>
+    </w:p>
+    <w:p>
+      <w:pPr>
+        <w:pStyle w:val="ListParagraph"/>
+        <w:numPr>
+          <w:ilvl w:val="2"/>
+          <w:numId w:val="10"/>
+        </w:numPr>
+        <w:spacing w:after="0"/>
+      </w:pPr>
+      <w:r>
         <w:lastRenderedPageBreak/>
-        <w:t>OfflineConfigurationActivity</w:t>
-      </w:r>
-      <w:proofErr w:type="spellEnd"/>
+        <w:t>Verify proper error on no input</w:t>
+      </w:r>
     </w:p>
     <w:p>
       <w:pPr>
@@ -646,12 +1337,35 @@
       </w:pPr>
       <w:proofErr w:type="spellStart"/>
       <w:r>
-        <w:t>t</w:t>
-      </w:r>
-      <w:r>
-        <w:t>woPlayerButton</w:t>
-      </w:r>
-      <w:proofErr w:type="spellEnd"/>
+        <w:t>offlineGreenPlayerTypeButton</w:t>
+      </w:r>
+      <w:proofErr w:type="spellEnd"/>
+    </w:p>
+    <w:p>
+      <w:pPr>
+        <w:pStyle w:val="ListParagraph"/>
+        <w:numPr>
+          <w:ilvl w:val="2"/>
+          <w:numId w:val="10"/>
+        </w:numPr>
+        <w:spacing w:after="0"/>
+      </w:pPr>
+      <w:r>
+        <w:t>Verify visibility</w:t>
+      </w:r>
+    </w:p>
+    <w:p>
+      <w:pPr>
+        <w:pStyle w:val="ListParagraph"/>
+        <w:numPr>
+          <w:ilvl w:val="2"/>
+          <w:numId w:val="10"/>
+        </w:numPr>
+        <w:spacing w:after="0"/>
+      </w:pPr>
+      <w:r>
+        <w:t>Verify proper default selection</w:t>
+      </w:r>
     </w:p>
     <w:p>
       <w:pPr>
@@ -667,7 +1381,35 @@
       </w:r>
       <w:proofErr w:type="spellStart"/>
       <w:r>
-        <w:t>clickabilty</w:t>
+        <w:t>clickability</w:t>
+      </w:r>
+      <w:proofErr w:type="spellEnd"/>
+    </w:p>
+    <w:p>
+      <w:pPr>
+        <w:pStyle w:val="ListParagraph"/>
+        <w:numPr>
+          <w:ilvl w:val="2"/>
+          <w:numId w:val="10"/>
+        </w:numPr>
+        <w:spacing w:after="0"/>
+      </w:pPr>
+      <w:r>
+        <w:t xml:space="preserve"> Verify proper on AI selection difficulty settings are produced</w:t>
+      </w:r>
+    </w:p>
+    <w:p>
+      <w:pPr>
+        <w:pStyle w:val="ListParagraph"/>
+        <w:numPr>
+          <w:ilvl w:val="1"/>
+          <w:numId w:val="10"/>
+        </w:numPr>
+        <w:spacing w:after="0"/>
+      </w:pPr>
+      <w:proofErr w:type="spellStart"/>
+      <w:r>
+        <w:t>OfflineGreenPlayerEasyButton</w:t>
       </w:r>
       <w:proofErr w:type="spellEnd"/>
     </w:p>
@@ -694,7 +1436,43 @@
         <w:spacing w:after="0"/>
       </w:pPr>
       <w:r>
-        <w:t>Verify displays 2 input fields are shown</w:t>
+        <w:t xml:space="preserve">Verify </w:t>
+      </w:r>
+      <w:proofErr w:type="spellStart"/>
+      <w:r>
+        <w:t>clickability</w:t>
+      </w:r>
+      <w:proofErr w:type="spellEnd"/>
+    </w:p>
+    <w:p>
+      <w:pPr>
+        <w:pStyle w:val="ListParagraph"/>
+        <w:numPr>
+          <w:ilvl w:val="2"/>
+          <w:numId w:val="10"/>
+        </w:numPr>
+        <w:spacing w:after="0"/>
+      </w:pPr>
+      <w:r>
+        <w:t xml:space="preserve">Verify proper default </w:t>
+      </w:r>
+      <w:proofErr w:type="spellStart"/>
+      <w:r>
+        <w:t>selction</w:t>
+      </w:r>
+      <w:proofErr w:type="spellEnd"/>
+    </w:p>
+    <w:p>
+      <w:pPr>
+        <w:pStyle w:val="ListParagraph"/>
+        <w:numPr>
+          <w:ilvl w:val="2"/>
+          <w:numId w:val="10"/>
+        </w:numPr>
+        <w:spacing w:after="0"/>
+      </w:pPr>
+      <w:r>
+        <w:t>Verify proper deselecting and selecting</w:t>
       </w:r>
     </w:p>
     <w:p>
@@ -708,12 +1486,22 @@
       </w:pPr>
       <w:proofErr w:type="spellStart"/>
       <w:r>
-        <w:t>t</w:t>
-      </w:r>
-      <w:r>
-        <w:t>hreePlayerButton</w:t>
-      </w:r>
-      <w:proofErr w:type="spellEnd"/>
+        <w:t>OfflineGreenPlayerMediumButton</w:t>
+      </w:r>
+      <w:proofErr w:type="spellEnd"/>
+    </w:p>
+    <w:p>
+      <w:pPr>
+        <w:pStyle w:val="ListParagraph"/>
+        <w:numPr>
+          <w:ilvl w:val="2"/>
+          <w:numId w:val="10"/>
+        </w:numPr>
+        <w:spacing w:after="0"/>
+      </w:pPr>
+      <w:r>
+        <w:t>Verify visibility</w:t>
+      </w:r>
     </w:p>
     <w:p>
       <w:pPr>
@@ -729,7 +1517,48 @@
       </w:r>
       <w:proofErr w:type="spellStart"/>
       <w:r>
-        <w:t>clickabilty</w:t>
+        <w:t>clickability</w:t>
+      </w:r>
+      <w:proofErr w:type="spellEnd"/>
+    </w:p>
+    <w:p>
+      <w:pPr>
+        <w:pStyle w:val="ListParagraph"/>
+        <w:numPr>
+          <w:ilvl w:val="2"/>
+          <w:numId w:val="10"/>
+        </w:numPr>
+        <w:spacing w:after="0"/>
+      </w:pPr>
+      <w:r>
+        <w:t>Verify proper default selection</w:t>
+      </w:r>
+    </w:p>
+    <w:p>
+      <w:pPr>
+        <w:pStyle w:val="ListParagraph"/>
+        <w:numPr>
+          <w:ilvl w:val="2"/>
+          <w:numId w:val="10"/>
+        </w:numPr>
+        <w:spacing w:after="0"/>
+      </w:pPr>
+      <w:r>
+        <w:t>Verify proper deselecting and selecting</w:t>
+      </w:r>
+    </w:p>
+    <w:p>
+      <w:pPr>
+        <w:pStyle w:val="ListParagraph"/>
+        <w:numPr>
+          <w:ilvl w:val="1"/>
+          <w:numId w:val="10"/>
+        </w:numPr>
+        <w:spacing w:after="0"/>
+      </w:pPr>
+      <w:proofErr w:type="spellStart"/>
+      <w:r>
+        <w:t>OfflineGreenPlayerHardButton</w:t>
       </w:r>
       <w:proofErr w:type="spellEnd"/>
     </w:p>
@@ -756,7 +1585,38 @@
         <w:spacing w:after="0"/>
       </w:pPr>
       <w:r>
-        <w:t>Verify displays 3 input fields are shown</w:t>
+        <w:t xml:space="preserve">Verify </w:t>
+      </w:r>
+      <w:proofErr w:type="spellStart"/>
+      <w:r>
+        <w:t>clickability</w:t>
+      </w:r>
+      <w:proofErr w:type="spellEnd"/>
+    </w:p>
+    <w:p>
+      <w:pPr>
+        <w:pStyle w:val="ListParagraph"/>
+        <w:numPr>
+          <w:ilvl w:val="2"/>
+          <w:numId w:val="10"/>
+        </w:numPr>
+        <w:spacing w:after="0"/>
+      </w:pPr>
+      <w:r>
+        <w:t xml:space="preserve">Verify proper default selection </w:t>
+      </w:r>
+    </w:p>
+    <w:p>
+      <w:pPr>
+        <w:pStyle w:val="ListParagraph"/>
+        <w:numPr>
+          <w:ilvl w:val="2"/>
+          <w:numId w:val="10"/>
+        </w:numPr>
+        <w:spacing w:after="0"/>
+      </w:pPr>
+      <w:r>
+        <w:t>Verify proper deselecting and selecting</w:t>
       </w:r>
     </w:p>
     <w:p>
@@ -770,12 +1630,89 @@
       </w:pPr>
       <w:proofErr w:type="spellStart"/>
       <w:r>
-        <w:t>f</w:t>
-      </w:r>
-      <w:r>
-        <w:t>ourPlayerButton</w:t>
-      </w:r>
-      <w:proofErr w:type="spellEnd"/>
+        <w:t>offlinePurplePlayerNameEditText</w:t>
+      </w:r>
+      <w:proofErr w:type="spellEnd"/>
+    </w:p>
+    <w:p>
+      <w:pPr>
+        <w:pStyle w:val="ListParagraph"/>
+        <w:numPr>
+          <w:ilvl w:val="2"/>
+          <w:numId w:val="10"/>
+        </w:numPr>
+        <w:spacing w:after="0"/>
+      </w:pPr>
+      <w:r>
+        <w:t>Verify visibility</w:t>
+      </w:r>
+    </w:p>
+    <w:p>
+      <w:pPr>
+        <w:pStyle w:val="ListParagraph"/>
+        <w:numPr>
+          <w:ilvl w:val="2"/>
+          <w:numId w:val="10"/>
+        </w:numPr>
+        <w:spacing w:after="0"/>
+      </w:pPr>
+      <w:r>
+        <w:t>Verify accepts text</w:t>
+      </w:r>
+    </w:p>
+    <w:p>
+      <w:pPr>
+        <w:pStyle w:val="ListParagraph"/>
+        <w:numPr>
+          <w:ilvl w:val="2"/>
+          <w:numId w:val="10"/>
+        </w:numPr>
+        <w:spacing w:after="0"/>
+      </w:pPr>
+      <w:r>
+        <w:t>Verify proper error on no input</w:t>
+      </w:r>
+    </w:p>
+    <w:p>
+      <w:pPr>
+        <w:pStyle w:val="ListParagraph"/>
+        <w:numPr>
+          <w:ilvl w:val="1"/>
+          <w:numId w:val="10"/>
+        </w:numPr>
+        <w:spacing w:after="0"/>
+      </w:pPr>
+      <w:proofErr w:type="spellStart"/>
+      <w:r>
+        <w:t>offlinePurplePlayerTypeButton</w:t>
+      </w:r>
+      <w:proofErr w:type="spellEnd"/>
+    </w:p>
+    <w:p>
+      <w:pPr>
+        <w:pStyle w:val="ListParagraph"/>
+        <w:numPr>
+          <w:ilvl w:val="2"/>
+          <w:numId w:val="10"/>
+        </w:numPr>
+        <w:spacing w:after="0"/>
+      </w:pPr>
+      <w:r>
+        <w:t>Verify visibility</w:t>
+      </w:r>
+    </w:p>
+    <w:p>
+      <w:pPr>
+        <w:pStyle w:val="ListParagraph"/>
+        <w:numPr>
+          <w:ilvl w:val="2"/>
+          <w:numId w:val="10"/>
+        </w:numPr>
+        <w:spacing w:after="0"/>
+      </w:pPr>
+      <w:r>
+        <w:t>Verify proper default selection</w:t>
+      </w:r>
     </w:p>
     <w:p>
       <w:pPr>
@@ -791,7 +1728,43 @@
       </w:r>
       <w:proofErr w:type="spellStart"/>
       <w:r>
-        <w:t>clickabilty</w:t>
+        <w:t>clickability</w:t>
+      </w:r>
+      <w:proofErr w:type="spellEnd"/>
+    </w:p>
+    <w:p>
+      <w:pPr>
+        <w:pStyle w:val="ListParagraph"/>
+        <w:numPr>
+          <w:ilvl w:val="2"/>
+          <w:numId w:val="10"/>
+        </w:numPr>
+        <w:spacing w:after="0"/>
+      </w:pPr>
+      <w:r>
+        <w:t xml:space="preserve"> Verify proper on AI selection difficulty settings are produced</w:t>
+      </w:r>
+    </w:p>
+    <w:p>
+      <w:pPr>
+        <w:pStyle w:val="ListParagraph"/>
+        <w:numPr>
+          <w:ilvl w:val="1"/>
+          <w:numId w:val="10"/>
+        </w:numPr>
+        <w:spacing w:after="0"/>
+      </w:pPr>
+      <w:proofErr w:type="spellStart"/>
+      <w:r>
+        <w:t>OfflinePurple</w:t>
+      </w:r>
+      <w:proofErr w:type="spellEnd"/>
+      <w:r>
+        <w:t xml:space="preserve"> </w:t>
+      </w:r>
+      <w:proofErr w:type="spellStart"/>
+      <w:r>
+        <w:t>PlayerEasyButton</w:t>
       </w:r>
       <w:proofErr w:type="spellEnd"/>
     </w:p>
@@ -818,7 +1791,43 @@
         <w:spacing w:after="0"/>
       </w:pPr>
       <w:r>
-        <w:t>Verify displays 4 input fields are shown</w:t>
+        <w:t xml:space="preserve">Verify </w:t>
+      </w:r>
+      <w:proofErr w:type="spellStart"/>
+      <w:r>
+        <w:t>clickability</w:t>
+      </w:r>
+      <w:proofErr w:type="spellEnd"/>
+    </w:p>
+    <w:p>
+      <w:pPr>
+        <w:pStyle w:val="ListParagraph"/>
+        <w:numPr>
+          <w:ilvl w:val="2"/>
+          <w:numId w:val="10"/>
+        </w:numPr>
+        <w:spacing w:after="0"/>
+      </w:pPr>
+      <w:r>
+        <w:t xml:space="preserve">Verify proper default </w:t>
+      </w:r>
+      <w:proofErr w:type="spellStart"/>
+      <w:r>
+        <w:t>selction</w:t>
+      </w:r>
+      <w:proofErr w:type="spellEnd"/>
+    </w:p>
+    <w:p>
+      <w:pPr>
+        <w:pStyle w:val="ListParagraph"/>
+        <w:numPr>
+          <w:ilvl w:val="2"/>
+          <w:numId w:val="10"/>
+        </w:numPr>
+        <w:spacing w:after="0"/>
+      </w:pPr>
+      <w:r>
+        <w:t>Verify proper deselecting and selecting</w:t>
       </w:r>
     </w:p>
     <w:p>
@@ -832,12 +1841,22 @@
       </w:pPr>
       <w:proofErr w:type="spellStart"/>
       <w:r>
-        <w:t>s</w:t>
-      </w:r>
-      <w:r>
-        <w:t>ixPlayerButton</w:t>
-      </w:r>
-      <w:proofErr w:type="spellEnd"/>
+        <w:t>OfflinePurplePlayerMediumButton</w:t>
+      </w:r>
+      <w:proofErr w:type="spellEnd"/>
+    </w:p>
+    <w:p>
+      <w:pPr>
+        <w:pStyle w:val="ListParagraph"/>
+        <w:numPr>
+          <w:ilvl w:val="2"/>
+          <w:numId w:val="10"/>
+        </w:numPr>
+        <w:spacing w:after="0"/>
+      </w:pPr>
+      <w:r>
+        <w:t>Verify visibility</w:t>
+      </w:r>
     </w:p>
     <w:p>
       <w:pPr>
@@ -853,7 +1872,48 @@
       </w:r>
       <w:proofErr w:type="spellStart"/>
       <w:r>
-        <w:t>clickabilty</w:t>
+        <w:t>clickability</w:t>
+      </w:r>
+      <w:proofErr w:type="spellEnd"/>
+    </w:p>
+    <w:p>
+      <w:pPr>
+        <w:pStyle w:val="ListParagraph"/>
+        <w:numPr>
+          <w:ilvl w:val="2"/>
+          <w:numId w:val="10"/>
+        </w:numPr>
+        <w:spacing w:after="0"/>
+      </w:pPr>
+      <w:r>
+        <w:t>Verify proper default selection</w:t>
+      </w:r>
+    </w:p>
+    <w:p>
+      <w:pPr>
+        <w:pStyle w:val="ListParagraph"/>
+        <w:numPr>
+          <w:ilvl w:val="2"/>
+          <w:numId w:val="10"/>
+        </w:numPr>
+        <w:spacing w:after="0"/>
+      </w:pPr>
+      <w:r>
+        <w:t>Verify proper deselecting and selecting</w:t>
+      </w:r>
+    </w:p>
+    <w:p>
+      <w:pPr>
+        <w:pStyle w:val="ListParagraph"/>
+        <w:numPr>
+          <w:ilvl w:val="1"/>
+          <w:numId w:val="10"/>
+        </w:numPr>
+        <w:spacing w:after="0"/>
+      </w:pPr>
+      <w:proofErr w:type="spellStart"/>
+      <w:r>
+        <w:t>OfflinePurplePlayerHardButton</w:t>
       </w:r>
       <w:proofErr w:type="spellEnd"/>
     </w:p>
@@ -880,7 +1940,38 @@
         <w:spacing w:after="0"/>
       </w:pPr>
       <w:r>
-        <w:t>Verify displays 6 input fields are shown</w:t>
+        <w:t xml:space="preserve">Verify </w:t>
+      </w:r>
+      <w:proofErr w:type="spellStart"/>
+      <w:r>
+        <w:t>clickability</w:t>
+      </w:r>
+      <w:proofErr w:type="spellEnd"/>
+    </w:p>
+    <w:p>
+      <w:pPr>
+        <w:pStyle w:val="ListParagraph"/>
+        <w:numPr>
+          <w:ilvl w:val="2"/>
+          <w:numId w:val="10"/>
+        </w:numPr>
+        <w:spacing w:after="0"/>
+      </w:pPr>
+      <w:r>
+        <w:t xml:space="preserve">Verify proper default selection </w:t>
+      </w:r>
+    </w:p>
+    <w:p>
+      <w:pPr>
+        <w:pStyle w:val="ListParagraph"/>
+        <w:numPr>
+          <w:ilvl w:val="2"/>
+          <w:numId w:val="10"/>
+        </w:numPr>
+        <w:spacing w:after="0"/>
+      </w:pPr>
+      <w:r>
+        <w:t>Verify proper deselecting and selecting</w:t>
       </w:r>
     </w:p>
     <w:p>
@@ -894,419 +1985,7 @@
       </w:pPr>
       <w:proofErr w:type="spellStart"/>
       <w:r>
-        <w:t>offlineRedPlayerNameEditText</w:t>
-      </w:r>
-      <w:proofErr w:type="spellEnd"/>
-    </w:p>
-    <w:p>
-      <w:pPr>
-        <w:pStyle w:val="ListParagraph"/>
-        <w:numPr>
-          <w:ilvl w:val="2"/>
-          <w:numId w:val="10"/>
-        </w:numPr>
-        <w:spacing w:after="0"/>
-      </w:pPr>
-      <w:r>
-        <w:t>Verify visibility</w:t>
-      </w:r>
-    </w:p>
-    <w:p>
-      <w:pPr>
-        <w:pStyle w:val="ListParagraph"/>
-        <w:numPr>
-          <w:ilvl w:val="2"/>
-          <w:numId w:val="10"/>
-        </w:numPr>
-        <w:spacing w:after="0"/>
-      </w:pPr>
-      <w:r>
-        <w:t>Verify accepts text</w:t>
-      </w:r>
-    </w:p>
-    <w:p>
-      <w:pPr>
-        <w:pStyle w:val="ListParagraph"/>
-        <w:numPr>
-          <w:ilvl w:val="2"/>
-          <w:numId w:val="10"/>
-        </w:numPr>
-        <w:spacing w:after="0"/>
-      </w:pPr>
-      <w:r>
-        <w:t>Verify proper error on no input</w:t>
-      </w:r>
-    </w:p>
-    <w:p>
-      <w:pPr>
-        <w:pStyle w:val="ListParagraph"/>
-        <w:numPr>
-          <w:ilvl w:val="1"/>
-          <w:numId w:val="10"/>
-        </w:numPr>
-        <w:spacing w:after="0"/>
-      </w:pPr>
-      <w:proofErr w:type="spellStart"/>
-      <w:r>
-        <w:t>offlineRedPlayerTypeButton</w:t>
-      </w:r>
-      <w:proofErr w:type="spellEnd"/>
-    </w:p>
-    <w:p>
-      <w:pPr>
-        <w:pStyle w:val="ListParagraph"/>
-        <w:numPr>
-          <w:ilvl w:val="2"/>
-          <w:numId w:val="10"/>
-        </w:numPr>
-        <w:spacing w:after="0"/>
-      </w:pPr>
-      <w:r>
-        <w:t>Verify visibility</w:t>
-      </w:r>
-    </w:p>
-    <w:p>
-      <w:pPr>
-        <w:pStyle w:val="ListParagraph"/>
-        <w:numPr>
-          <w:ilvl w:val="2"/>
-          <w:numId w:val="10"/>
-        </w:numPr>
-        <w:spacing w:after="0"/>
-      </w:pPr>
-      <w:r>
-        <w:t>Verify proper default selection</w:t>
-      </w:r>
-    </w:p>
-    <w:p>
-      <w:pPr>
-        <w:pStyle w:val="ListParagraph"/>
-        <w:numPr>
-          <w:ilvl w:val="2"/>
-          <w:numId w:val="10"/>
-        </w:numPr>
-        <w:spacing w:after="0"/>
-      </w:pPr>
-      <w:r>
-        <w:t xml:space="preserve">Verify </w:t>
-      </w:r>
-      <w:proofErr w:type="spellStart"/>
-      <w:r>
-        <w:t>clickability</w:t>
-      </w:r>
-      <w:proofErr w:type="spellEnd"/>
-    </w:p>
-    <w:p>
-      <w:pPr>
-        <w:pStyle w:val="ListParagraph"/>
-        <w:numPr>
-          <w:ilvl w:val="2"/>
-          <w:numId w:val="10"/>
-        </w:numPr>
-        <w:spacing w:after="0"/>
-      </w:pPr>
-      <w:r>
-        <w:t xml:space="preserve"> Verify proper on AI selection difficulty settings are produced</w:t>
-      </w:r>
-    </w:p>
-    <w:p>
-      <w:pPr>
-        <w:pStyle w:val="ListParagraph"/>
-        <w:numPr>
-          <w:ilvl w:val="1"/>
-          <w:numId w:val="10"/>
-        </w:numPr>
-        <w:spacing w:after="0"/>
-      </w:pPr>
-      <w:proofErr w:type="spellStart"/>
-      <w:r>
-        <w:t>OfflineRed</w:t>
-      </w:r>
-      <w:proofErr w:type="spellEnd"/>
-      <w:r>
-        <w:t xml:space="preserve"> </w:t>
-      </w:r>
-      <w:proofErr w:type="spellStart"/>
-      <w:r>
-        <w:t>PlayerEasyButton</w:t>
-      </w:r>
-      <w:proofErr w:type="spellEnd"/>
-    </w:p>
-    <w:p>
-      <w:pPr>
-        <w:pStyle w:val="ListParagraph"/>
-        <w:numPr>
-          <w:ilvl w:val="2"/>
-          <w:numId w:val="10"/>
-        </w:numPr>
-        <w:spacing w:after="0"/>
-      </w:pPr>
-      <w:r>
-        <w:t>Verify visibility</w:t>
-      </w:r>
-    </w:p>
-    <w:p>
-      <w:pPr>
-        <w:pStyle w:val="ListParagraph"/>
-        <w:numPr>
-          <w:ilvl w:val="2"/>
-          <w:numId w:val="10"/>
-        </w:numPr>
-        <w:spacing w:after="0"/>
-      </w:pPr>
-      <w:r>
-        <w:t xml:space="preserve">Verify </w:t>
-      </w:r>
-      <w:proofErr w:type="spellStart"/>
-      <w:r>
-        <w:t>clickability</w:t>
-      </w:r>
-      <w:proofErr w:type="spellEnd"/>
-    </w:p>
-    <w:p>
-      <w:pPr>
-        <w:pStyle w:val="ListParagraph"/>
-        <w:numPr>
-          <w:ilvl w:val="2"/>
-          <w:numId w:val="10"/>
-        </w:numPr>
-        <w:spacing w:after="0"/>
-      </w:pPr>
-      <w:r>
-        <w:t xml:space="preserve">Verify proper default </w:t>
-      </w:r>
-      <w:proofErr w:type="spellStart"/>
-      <w:r>
-        <w:t>selction</w:t>
-      </w:r>
-      <w:proofErr w:type="spellEnd"/>
-    </w:p>
-    <w:p>
-      <w:pPr>
-        <w:pStyle w:val="ListParagraph"/>
-        <w:numPr>
-          <w:ilvl w:val="2"/>
-          <w:numId w:val="10"/>
-        </w:numPr>
-        <w:spacing w:after="0"/>
-      </w:pPr>
-      <w:r>
-        <w:t>Verify proper deselecting and selecting</w:t>
-      </w:r>
-    </w:p>
-    <w:p>
-      <w:pPr>
-        <w:pStyle w:val="ListParagraph"/>
-        <w:numPr>
-          <w:ilvl w:val="1"/>
-          <w:numId w:val="10"/>
-        </w:numPr>
-        <w:spacing w:after="0"/>
-      </w:pPr>
-      <w:proofErr w:type="spellStart"/>
-      <w:r>
-        <w:t>OfflineRedPlayerMediumButton</w:t>
-      </w:r>
-      <w:proofErr w:type="spellEnd"/>
-    </w:p>
-    <w:p>
-      <w:pPr>
-        <w:pStyle w:val="ListParagraph"/>
-        <w:numPr>
-          <w:ilvl w:val="2"/>
-          <w:numId w:val="10"/>
-        </w:numPr>
-        <w:spacing w:after="0"/>
-      </w:pPr>
-      <w:r>
-        <w:t>Verify visibility</w:t>
-      </w:r>
-    </w:p>
-    <w:p>
-      <w:pPr>
-        <w:pStyle w:val="ListParagraph"/>
-        <w:numPr>
-          <w:ilvl w:val="2"/>
-          <w:numId w:val="10"/>
-        </w:numPr>
-        <w:spacing w:after="0"/>
-      </w:pPr>
-      <w:r>
-        <w:t xml:space="preserve">Verify </w:t>
-      </w:r>
-      <w:proofErr w:type="spellStart"/>
-      <w:r>
-        <w:t>clickability</w:t>
-      </w:r>
-      <w:proofErr w:type="spellEnd"/>
-    </w:p>
-    <w:p>
-      <w:pPr>
-        <w:pStyle w:val="ListParagraph"/>
-        <w:numPr>
-          <w:ilvl w:val="2"/>
-          <w:numId w:val="10"/>
-        </w:numPr>
-        <w:spacing w:after="0"/>
-      </w:pPr>
-      <w:r>
-        <w:t>Verify proper default selection</w:t>
-      </w:r>
-    </w:p>
-    <w:p>
-      <w:pPr>
-        <w:pStyle w:val="ListParagraph"/>
-        <w:numPr>
-          <w:ilvl w:val="2"/>
-          <w:numId w:val="10"/>
-        </w:numPr>
-        <w:spacing w:after="0"/>
-      </w:pPr>
-      <w:r>
-        <w:t>Verify proper deselecting and selecting</w:t>
-      </w:r>
-    </w:p>
-    <w:p>
-      <w:pPr>
-        <w:pStyle w:val="ListParagraph"/>
-        <w:numPr>
-          <w:ilvl w:val="1"/>
-          <w:numId w:val="10"/>
-        </w:numPr>
-        <w:spacing w:after="0"/>
-      </w:pPr>
-      <w:proofErr w:type="spellStart"/>
-      <w:r>
-        <w:t>OfflineRedPlayerHardButton</w:t>
-      </w:r>
-      <w:proofErr w:type="spellEnd"/>
-    </w:p>
-    <w:p>
-      <w:pPr>
-        <w:pStyle w:val="ListParagraph"/>
-        <w:numPr>
-          <w:ilvl w:val="2"/>
-          <w:numId w:val="10"/>
-        </w:numPr>
-        <w:spacing w:after="0"/>
-      </w:pPr>
-      <w:r>
-        <w:t>Verify visibility</w:t>
-      </w:r>
-    </w:p>
-    <w:p>
-      <w:pPr>
-        <w:pStyle w:val="ListParagraph"/>
-        <w:numPr>
-          <w:ilvl w:val="2"/>
-          <w:numId w:val="10"/>
-        </w:numPr>
-        <w:spacing w:after="0"/>
-      </w:pPr>
-      <w:r>
-        <w:t xml:space="preserve">Verify </w:t>
-      </w:r>
-      <w:proofErr w:type="spellStart"/>
-      <w:r>
-        <w:t>clickability</w:t>
-      </w:r>
-      <w:proofErr w:type="spellEnd"/>
-    </w:p>
-    <w:p>
-      <w:pPr>
-        <w:pStyle w:val="ListParagraph"/>
-        <w:numPr>
-          <w:ilvl w:val="2"/>
-          <w:numId w:val="10"/>
-        </w:numPr>
-        <w:spacing w:after="0"/>
-      </w:pPr>
-      <w:r>
-        <w:t>Verify proper default selection</w:t>
-      </w:r>
-      <w:r>
-        <w:t xml:space="preserve"> </w:t>
-      </w:r>
-    </w:p>
-    <w:p>
-      <w:pPr>
-        <w:pStyle w:val="ListParagraph"/>
-        <w:numPr>
-          <w:ilvl w:val="2"/>
-          <w:numId w:val="10"/>
-        </w:numPr>
-        <w:spacing w:after="0"/>
-      </w:pPr>
-      <w:r>
-        <w:t>Verify proper deselecting and selecting</w:t>
-      </w:r>
-    </w:p>
-    <w:p>
-      <w:pPr>
-        <w:pStyle w:val="ListParagraph"/>
-        <w:numPr>
-          <w:ilvl w:val="1"/>
-          <w:numId w:val="10"/>
-        </w:numPr>
-        <w:spacing w:after="0"/>
-      </w:pPr>
-      <w:proofErr w:type="spellStart"/>
-      <w:r>
-        <w:t>offlineGreenPlayerNameEditText</w:t>
-      </w:r>
-      <w:proofErr w:type="spellEnd"/>
-    </w:p>
-    <w:p>
-      <w:pPr>
-        <w:pStyle w:val="ListParagraph"/>
-        <w:numPr>
-          <w:ilvl w:val="2"/>
-          <w:numId w:val="10"/>
-        </w:numPr>
-        <w:spacing w:after="0"/>
-      </w:pPr>
-      <w:r>
-        <w:t>Verify visibility</w:t>
-      </w:r>
-    </w:p>
-    <w:p>
-      <w:pPr>
-        <w:pStyle w:val="ListParagraph"/>
-        <w:numPr>
-          <w:ilvl w:val="2"/>
-          <w:numId w:val="10"/>
-        </w:numPr>
-        <w:spacing w:after="0"/>
-      </w:pPr>
-      <w:r>
-        <w:t>Verify accepts text</w:t>
-      </w:r>
-    </w:p>
-    <w:p>
-      <w:pPr>
-        <w:pStyle w:val="ListParagraph"/>
-        <w:numPr>
-          <w:ilvl w:val="2"/>
-          <w:numId w:val="10"/>
-        </w:numPr>
-        <w:spacing w:after="0"/>
-      </w:pPr>
-      <w:r>
-        <w:t>Verify proper error on no input</w:t>
-      </w:r>
-    </w:p>
-    <w:p>
-      <w:pPr>
-        <w:pStyle w:val="ListParagraph"/>
-        <w:numPr>
-          <w:ilvl w:val="1"/>
-          <w:numId w:val="10"/>
-        </w:numPr>
-        <w:spacing w:after="0"/>
-      </w:pPr>
-      <w:proofErr w:type="spellStart"/>
-      <w:r>
-        <w:t>offlineGreenPlayerTypeButton</w:t>
+        <w:t>offlineBluePlayerNameEditText</w:t>
       </w:r>
       <w:proofErr w:type="spellEnd"/>
     </w:p>
@@ -1334,6 +2013,60 @@
         <w:spacing w:after="0"/>
       </w:pPr>
       <w:r>
+        <w:t>Verify accepts text</w:t>
+      </w:r>
+    </w:p>
+    <w:p>
+      <w:pPr>
+        <w:pStyle w:val="ListParagraph"/>
+        <w:numPr>
+          <w:ilvl w:val="2"/>
+          <w:numId w:val="10"/>
+        </w:numPr>
+        <w:spacing w:after="0"/>
+      </w:pPr>
+      <w:r>
+        <w:t>Verify proper error on no input</w:t>
+      </w:r>
+    </w:p>
+    <w:p>
+      <w:pPr>
+        <w:pStyle w:val="ListParagraph"/>
+        <w:numPr>
+          <w:ilvl w:val="1"/>
+          <w:numId w:val="10"/>
+        </w:numPr>
+        <w:spacing w:after="0"/>
+      </w:pPr>
+      <w:proofErr w:type="spellStart"/>
+      <w:r>
+        <w:t>offlineBluePlayerTypeButton</w:t>
+      </w:r>
+      <w:proofErr w:type="spellEnd"/>
+    </w:p>
+    <w:p>
+      <w:pPr>
+        <w:pStyle w:val="ListParagraph"/>
+        <w:numPr>
+          <w:ilvl w:val="2"/>
+          <w:numId w:val="10"/>
+        </w:numPr>
+        <w:spacing w:after="0"/>
+      </w:pPr>
+      <w:r>
+        <w:t>Verify visibility</w:t>
+      </w:r>
+    </w:p>
+    <w:p>
+      <w:pPr>
+        <w:pStyle w:val="ListParagraph"/>
+        <w:numPr>
+          <w:ilvl w:val="2"/>
+          <w:numId w:val="10"/>
+        </w:numPr>
+        <w:spacing w:after="0"/>
+      </w:pPr>
+      <w:r>
         <w:t>Verify proper default selection</w:t>
       </w:r>
     </w:p>
@@ -1379,7 +2112,7 @@
       </w:pPr>
       <w:proofErr w:type="spellStart"/>
       <w:r>
-        <w:t>OfflineGreenPlayerEasyButton</w:t>
+        <w:t>OfflineBluePlayerEasyButton</w:t>
       </w:r>
       <w:proofErr w:type="spellEnd"/>
     </w:p>
@@ -1456,7 +2189,7 @@
       </w:pPr>
       <w:proofErr w:type="spellStart"/>
       <w:r>
-        <w:t>OfflineGreenPlayerMediumButton</w:t>
+        <w:t>OfflineBluePlayerMediumButton</w:t>
       </w:r>
       <w:proofErr w:type="spellEnd"/>
     </w:p>
@@ -1528,7 +2261,7 @@
       </w:pPr>
       <w:proofErr w:type="spellStart"/>
       <w:r>
-        <w:t>OfflineGreenPlayerHardButton</w:t>
+        <w:t>OfflineBluePlayerHardButton</w:t>
       </w:r>
       <w:proofErr w:type="spellEnd"/>
     </w:p>
@@ -1600,7 +2333,7 @@
       </w:pPr>
       <w:proofErr w:type="spellStart"/>
       <w:r>
-        <w:t>offlinePurplePlayerNameEditText</w:t>
+        <w:t>offlineYellowPlayerNameEditText</w:t>
       </w:r>
       <w:proofErr w:type="spellEnd"/>
     </w:p>
@@ -1654,7 +2387,7 @@
       </w:pPr>
       <w:proofErr w:type="spellStart"/>
       <w:r>
-        <w:t>offlinePurplePlayerTypeButton</w:t>
+        <w:t>offlineYellowPlayerTypeButton</w:t>
       </w:r>
       <w:proofErr w:type="spellEnd"/>
     </w:p>
@@ -1726,15 +2459,7 @@
       </w:pPr>
       <w:proofErr w:type="spellStart"/>
       <w:r>
-        <w:t>OfflinePurple</w:t>
-      </w:r>
-      <w:proofErr w:type="spellEnd"/>
-      <w:r>
-        <w:t xml:space="preserve"> </w:t>
-      </w:r>
-      <w:proofErr w:type="spellStart"/>
-      <w:r>
-        <w:t>PlayerEasyButton</w:t>
+        <w:t>OfflineYellowPlayerEasyButton</w:t>
       </w:r>
       <w:proofErr w:type="spellEnd"/>
     </w:p>
@@ -1811,7 +2536,7 @@
       </w:pPr>
       <w:proofErr w:type="spellStart"/>
       <w:r>
-        <w:t>OfflinePurplePlayerMediumButton</w:t>
+        <w:t>OfflineYellowPlayerMediumButton</w:t>
       </w:r>
       <w:proofErr w:type="spellEnd"/>
     </w:p>
@@ -1883,7 +2608,7 @@
       </w:pPr>
       <w:proofErr w:type="spellStart"/>
       <w:r>
-        <w:t>OfflinePurplePlayerHardButton</w:t>
+        <w:t>OfflineYellowPlayerHardButton</w:t>
       </w:r>
       <w:proofErr w:type="spellEnd"/>
     </w:p>
@@ -1941,6 +2666,7 @@
         <w:spacing w:after="0"/>
       </w:pPr>
       <w:r>
+        <w:lastRenderedPageBreak/>
         <w:t>Verify proper deselecting and selecting</w:t>
       </w:r>
     </w:p>
@@ -1955,701 +2681,6 @@
       </w:pPr>
       <w:proofErr w:type="spellStart"/>
       <w:r>
-        <w:t>offlineBluePlayerNameEditText</w:t>
-      </w:r>
-      <w:proofErr w:type="spellEnd"/>
-    </w:p>
-    <w:p>
-      <w:pPr>
-        <w:pStyle w:val="ListParagraph"/>
-        <w:numPr>
-          <w:ilvl w:val="2"/>
-          <w:numId w:val="10"/>
-        </w:numPr>
-        <w:spacing w:after="0"/>
-      </w:pPr>
-      <w:r>
-        <w:t>Verify visibility</w:t>
-      </w:r>
-    </w:p>
-    <w:p>
-      <w:pPr>
-        <w:pStyle w:val="ListParagraph"/>
-        <w:numPr>
-          <w:ilvl w:val="2"/>
-          <w:numId w:val="10"/>
-        </w:numPr>
-        <w:spacing w:after="0"/>
-      </w:pPr>
-      <w:r>
-        <w:t>Verify accepts text</w:t>
-      </w:r>
-    </w:p>
-    <w:p>
-      <w:pPr>
-        <w:pStyle w:val="ListParagraph"/>
-        <w:numPr>
-          <w:ilvl w:val="2"/>
-          <w:numId w:val="10"/>
-        </w:numPr>
-        <w:spacing w:after="0"/>
-      </w:pPr>
-      <w:r>
-        <w:lastRenderedPageBreak/>
-        <w:t>Verify proper error on no input</w:t>
-      </w:r>
-    </w:p>
-    <w:p>
-      <w:pPr>
-        <w:pStyle w:val="ListParagraph"/>
-        <w:numPr>
-          <w:ilvl w:val="1"/>
-          <w:numId w:val="10"/>
-        </w:numPr>
-        <w:spacing w:after="0"/>
-      </w:pPr>
-      <w:proofErr w:type="spellStart"/>
-      <w:r>
-        <w:t>offlineBluePlayerTypeButton</w:t>
-      </w:r>
-      <w:proofErr w:type="spellEnd"/>
-    </w:p>
-    <w:p>
-      <w:pPr>
-        <w:pStyle w:val="ListParagraph"/>
-        <w:numPr>
-          <w:ilvl w:val="2"/>
-          <w:numId w:val="10"/>
-        </w:numPr>
-        <w:spacing w:after="0"/>
-      </w:pPr>
-      <w:r>
-        <w:t>Verify visibility</w:t>
-      </w:r>
-    </w:p>
-    <w:p>
-      <w:pPr>
-        <w:pStyle w:val="ListParagraph"/>
-        <w:numPr>
-          <w:ilvl w:val="2"/>
-          <w:numId w:val="10"/>
-        </w:numPr>
-        <w:spacing w:after="0"/>
-      </w:pPr>
-      <w:r>
-        <w:t>Verify proper default selection</w:t>
-      </w:r>
-    </w:p>
-    <w:p>
-      <w:pPr>
-        <w:pStyle w:val="ListParagraph"/>
-        <w:numPr>
-          <w:ilvl w:val="2"/>
-          <w:numId w:val="10"/>
-        </w:numPr>
-        <w:spacing w:after="0"/>
-      </w:pPr>
-      <w:r>
-        <w:t xml:space="preserve">Verify </w:t>
-      </w:r>
-      <w:proofErr w:type="spellStart"/>
-      <w:r>
-        <w:t>clickability</w:t>
-      </w:r>
-      <w:proofErr w:type="spellEnd"/>
-    </w:p>
-    <w:p>
-      <w:pPr>
-        <w:pStyle w:val="ListParagraph"/>
-        <w:numPr>
-          <w:ilvl w:val="2"/>
-          <w:numId w:val="10"/>
-        </w:numPr>
-        <w:spacing w:after="0"/>
-      </w:pPr>
-      <w:r>
-        <w:t xml:space="preserve"> Verify proper on AI selection difficulty settings are produced</w:t>
-      </w:r>
-    </w:p>
-    <w:p>
-      <w:pPr>
-        <w:pStyle w:val="ListParagraph"/>
-        <w:numPr>
-          <w:ilvl w:val="1"/>
-          <w:numId w:val="10"/>
-        </w:numPr>
-        <w:spacing w:after="0"/>
-      </w:pPr>
-      <w:proofErr w:type="spellStart"/>
-      <w:r>
-        <w:t>OfflineBluePlayerEasyButton</w:t>
-      </w:r>
-      <w:proofErr w:type="spellEnd"/>
-    </w:p>
-    <w:p>
-      <w:pPr>
-        <w:pStyle w:val="ListParagraph"/>
-        <w:numPr>
-          <w:ilvl w:val="2"/>
-          <w:numId w:val="10"/>
-        </w:numPr>
-        <w:spacing w:after="0"/>
-      </w:pPr>
-      <w:r>
-        <w:t>Verify visibility</w:t>
-      </w:r>
-    </w:p>
-    <w:p>
-      <w:pPr>
-        <w:pStyle w:val="ListParagraph"/>
-        <w:numPr>
-          <w:ilvl w:val="2"/>
-          <w:numId w:val="10"/>
-        </w:numPr>
-        <w:spacing w:after="0"/>
-      </w:pPr>
-      <w:r>
-        <w:t xml:space="preserve">Verify </w:t>
-      </w:r>
-      <w:proofErr w:type="spellStart"/>
-      <w:r>
-        <w:t>clickability</w:t>
-      </w:r>
-      <w:proofErr w:type="spellEnd"/>
-    </w:p>
-    <w:p>
-      <w:pPr>
-        <w:pStyle w:val="ListParagraph"/>
-        <w:numPr>
-          <w:ilvl w:val="2"/>
-          <w:numId w:val="10"/>
-        </w:numPr>
-        <w:spacing w:after="0"/>
-      </w:pPr>
-      <w:r>
-        <w:t xml:space="preserve">Verify proper default </w:t>
-      </w:r>
-      <w:proofErr w:type="spellStart"/>
-      <w:r>
-        <w:t>selction</w:t>
-      </w:r>
-      <w:proofErr w:type="spellEnd"/>
-    </w:p>
-    <w:p>
-      <w:pPr>
-        <w:pStyle w:val="ListParagraph"/>
-        <w:numPr>
-          <w:ilvl w:val="2"/>
-          <w:numId w:val="10"/>
-        </w:numPr>
-        <w:spacing w:after="0"/>
-      </w:pPr>
-      <w:r>
-        <w:t>Verify proper deselecting and selecting</w:t>
-      </w:r>
-    </w:p>
-    <w:p>
-      <w:pPr>
-        <w:pStyle w:val="ListParagraph"/>
-        <w:numPr>
-          <w:ilvl w:val="1"/>
-          <w:numId w:val="10"/>
-        </w:numPr>
-        <w:spacing w:after="0"/>
-      </w:pPr>
-      <w:proofErr w:type="spellStart"/>
-      <w:r>
-        <w:t>OfflineBluePlayerMediumButton</w:t>
-      </w:r>
-      <w:proofErr w:type="spellEnd"/>
-    </w:p>
-    <w:p>
-      <w:pPr>
-        <w:pStyle w:val="ListParagraph"/>
-        <w:numPr>
-          <w:ilvl w:val="2"/>
-          <w:numId w:val="10"/>
-        </w:numPr>
-        <w:spacing w:after="0"/>
-      </w:pPr>
-      <w:r>
-        <w:t>Verify visibility</w:t>
-      </w:r>
-    </w:p>
-    <w:p>
-      <w:pPr>
-        <w:pStyle w:val="ListParagraph"/>
-        <w:numPr>
-          <w:ilvl w:val="2"/>
-          <w:numId w:val="10"/>
-        </w:numPr>
-        <w:spacing w:after="0"/>
-      </w:pPr>
-      <w:r>
-        <w:t xml:space="preserve">Verify </w:t>
-      </w:r>
-      <w:proofErr w:type="spellStart"/>
-      <w:r>
-        <w:t>clickability</w:t>
-      </w:r>
-      <w:proofErr w:type="spellEnd"/>
-    </w:p>
-    <w:p>
-      <w:pPr>
-        <w:pStyle w:val="ListParagraph"/>
-        <w:numPr>
-          <w:ilvl w:val="2"/>
-          <w:numId w:val="10"/>
-        </w:numPr>
-        <w:spacing w:after="0"/>
-      </w:pPr>
-      <w:r>
-        <w:t>Verify proper default selection</w:t>
-      </w:r>
-    </w:p>
-    <w:p>
-      <w:pPr>
-        <w:pStyle w:val="ListParagraph"/>
-        <w:numPr>
-          <w:ilvl w:val="2"/>
-          <w:numId w:val="10"/>
-        </w:numPr>
-        <w:spacing w:after="0"/>
-      </w:pPr>
-      <w:r>
-        <w:t>Verify proper deselecting and selecting</w:t>
-      </w:r>
-    </w:p>
-    <w:p>
-      <w:pPr>
-        <w:pStyle w:val="ListParagraph"/>
-        <w:numPr>
-          <w:ilvl w:val="1"/>
-          <w:numId w:val="10"/>
-        </w:numPr>
-        <w:spacing w:after="0"/>
-      </w:pPr>
-      <w:proofErr w:type="spellStart"/>
-      <w:r>
-        <w:t>OfflineBluePlayerHardButton</w:t>
-      </w:r>
-      <w:proofErr w:type="spellEnd"/>
-    </w:p>
-    <w:p>
-      <w:pPr>
-        <w:pStyle w:val="ListParagraph"/>
-        <w:numPr>
-          <w:ilvl w:val="2"/>
-          <w:numId w:val="10"/>
-        </w:numPr>
-        <w:spacing w:after="0"/>
-      </w:pPr>
-      <w:r>
-        <w:t>Verify visibility</w:t>
-      </w:r>
-    </w:p>
-    <w:p>
-      <w:pPr>
-        <w:pStyle w:val="ListParagraph"/>
-        <w:numPr>
-          <w:ilvl w:val="2"/>
-          <w:numId w:val="10"/>
-        </w:numPr>
-        <w:spacing w:after="0"/>
-      </w:pPr>
-      <w:r>
-        <w:t xml:space="preserve">Verify </w:t>
-      </w:r>
-      <w:proofErr w:type="spellStart"/>
-      <w:r>
-        <w:t>clickability</w:t>
-      </w:r>
-      <w:proofErr w:type="spellEnd"/>
-    </w:p>
-    <w:p>
-      <w:pPr>
-        <w:pStyle w:val="ListParagraph"/>
-        <w:numPr>
-          <w:ilvl w:val="2"/>
-          <w:numId w:val="10"/>
-        </w:numPr>
-        <w:spacing w:after="0"/>
-      </w:pPr>
-      <w:r>
-        <w:t xml:space="preserve">Verify proper default selection </w:t>
-      </w:r>
-    </w:p>
-    <w:p>
-      <w:pPr>
-        <w:pStyle w:val="ListParagraph"/>
-        <w:numPr>
-          <w:ilvl w:val="2"/>
-          <w:numId w:val="10"/>
-        </w:numPr>
-        <w:spacing w:after="0"/>
-      </w:pPr>
-      <w:r>
-        <w:t>Verify proper deselecting and selecting</w:t>
-      </w:r>
-    </w:p>
-    <w:p>
-      <w:pPr>
-        <w:pStyle w:val="ListParagraph"/>
-        <w:numPr>
-          <w:ilvl w:val="1"/>
-          <w:numId w:val="10"/>
-        </w:numPr>
-        <w:spacing w:after="0"/>
-      </w:pPr>
-      <w:proofErr w:type="spellStart"/>
-      <w:r>
-        <w:t>offlineYellowPlayerNameEditText</w:t>
-      </w:r>
-      <w:proofErr w:type="spellEnd"/>
-    </w:p>
-    <w:p>
-      <w:pPr>
-        <w:pStyle w:val="ListParagraph"/>
-        <w:numPr>
-          <w:ilvl w:val="2"/>
-          <w:numId w:val="10"/>
-        </w:numPr>
-        <w:spacing w:after="0"/>
-      </w:pPr>
-      <w:r>
-        <w:t>Verify visibility</w:t>
-      </w:r>
-    </w:p>
-    <w:p>
-      <w:pPr>
-        <w:pStyle w:val="ListParagraph"/>
-        <w:numPr>
-          <w:ilvl w:val="2"/>
-          <w:numId w:val="10"/>
-        </w:numPr>
-        <w:spacing w:after="0"/>
-      </w:pPr>
-      <w:r>
-        <w:t>Verify accepts text</w:t>
-      </w:r>
-    </w:p>
-    <w:p>
-      <w:pPr>
-        <w:pStyle w:val="ListParagraph"/>
-        <w:numPr>
-          <w:ilvl w:val="2"/>
-          <w:numId w:val="10"/>
-        </w:numPr>
-        <w:spacing w:after="0"/>
-      </w:pPr>
-      <w:r>
-        <w:t>Verify proper error on no input</w:t>
-      </w:r>
-    </w:p>
-    <w:p>
-      <w:pPr>
-        <w:pStyle w:val="ListParagraph"/>
-        <w:numPr>
-          <w:ilvl w:val="1"/>
-          <w:numId w:val="10"/>
-        </w:numPr>
-        <w:spacing w:after="0"/>
-      </w:pPr>
-      <w:proofErr w:type="spellStart"/>
-      <w:r>
-        <w:t>offlineYellowPlayerTypeButton</w:t>
-      </w:r>
-      <w:proofErr w:type="spellEnd"/>
-    </w:p>
-    <w:p>
-      <w:pPr>
-        <w:pStyle w:val="ListParagraph"/>
-        <w:numPr>
-          <w:ilvl w:val="2"/>
-          <w:numId w:val="10"/>
-        </w:numPr>
-        <w:spacing w:after="0"/>
-      </w:pPr>
-      <w:r>
-        <w:t>Verify visibility</w:t>
-      </w:r>
-    </w:p>
-    <w:p>
-      <w:pPr>
-        <w:pStyle w:val="ListParagraph"/>
-        <w:numPr>
-          <w:ilvl w:val="2"/>
-          <w:numId w:val="10"/>
-        </w:numPr>
-        <w:spacing w:after="0"/>
-      </w:pPr>
-      <w:r>
-        <w:t>Verify proper default selection</w:t>
-      </w:r>
-    </w:p>
-    <w:p>
-      <w:pPr>
-        <w:pStyle w:val="ListParagraph"/>
-        <w:numPr>
-          <w:ilvl w:val="2"/>
-          <w:numId w:val="10"/>
-        </w:numPr>
-        <w:spacing w:after="0"/>
-      </w:pPr>
-      <w:r>
-        <w:t xml:space="preserve">Verify </w:t>
-      </w:r>
-      <w:proofErr w:type="spellStart"/>
-      <w:r>
-        <w:t>clickability</w:t>
-      </w:r>
-      <w:proofErr w:type="spellEnd"/>
-    </w:p>
-    <w:p>
-      <w:pPr>
-        <w:pStyle w:val="ListParagraph"/>
-        <w:numPr>
-          <w:ilvl w:val="2"/>
-          <w:numId w:val="10"/>
-        </w:numPr>
-        <w:spacing w:after="0"/>
-      </w:pPr>
-      <w:r>
-        <w:t xml:space="preserve"> Verify proper on AI selection difficulty settings are produced</w:t>
-      </w:r>
-    </w:p>
-    <w:p>
-      <w:pPr>
-        <w:pStyle w:val="ListParagraph"/>
-        <w:numPr>
-          <w:ilvl w:val="1"/>
-          <w:numId w:val="10"/>
-        </w:numPr>
-        <w:spacing w:after="0"/>
-      </w:pPr>
-      <w:proofErr w:type="spellStart"/>
-      <w:r>
-        <w:t>OfflineYellowPlayerEasyButton</w:t>
-      </w:r>
-      <w:proofErr w:type="spellEnd"/>
-    </w:p>
-    <w:p>
-      <w:pPr>
-        <w:pStyle w:val="ListParagraph"/>
-        <w:numPr>
-          <w:ilvl w:val="2"/>
-          <w:numId w:val="10"/>
-        </w:numPr>
-        <w:spacing w:after="0"/>
-      </w:pPr>
-      <w:r>
-        <w:t>Verify visibility</w:t>
-      </w:r>
-    </w:p>
-    <w:p>
-      <w:pPr>
-        <w:pStyle w:val="ListParagraph"/>
-        <w:numPr>
-          <w:ilvl w:val="2"/>
-          <w:numId w:val="10"/>
-        </w:numPr>
-        <w:spacing w:after="0"/>
-      </w:pPr>
-      <w:r>
-        <w:t xml:space="preserve">Verify </w:t>
-      </w:r>
-      <w:proofErr w:type="spellStart"/>
-      <w:r>
-        <w:t>clickability</w:t>
-      </w:r>
-      <w:proofErr w:type="spellEnd"/>
-    </w:p>
-    <w:p>
-      <w:pPr>
-        <w:pStyle w:val="ListParagraph"/>
-        <w:numPr>
-          <w:ilvl w:val="2"/>
-          <w:numId w:val="10"/>
-        </w:numPr>
-        <w:spacing w:after="0"/>
-      </w:pPr>
-      <w:r>
-        <w:t xml:space="preserve">Verify proper default </w:t>
-      </w:r>
-      <w:proofErr w:type="spellStart"/>
-      <w:r>
-        <w:t>selction</w:t>
-      </w:r>
-      <w:proofErr w:type="spellEnd"/>
-    </w:p>
-    <w:p>
-      <w:pPr>
-        <w:pStyle w:val="ListParagraph"/>
-        <w:numPr>
-          <w:ilvl w:val="2"/>
-          <w:numId w:val="10"/>
-        </w:numPr>
-        <w:spacing w:after="0"/>
-      </w:pPr>
-      <w:r>
-        <w:t>Verify proper deselecting and selecting</w:t>
-      </w:r>
-    </w:p>
-    <w:p>
-      <w:pPr>
-        <w:pStyle w:val="ListParagraph"/>
-        <w:numPr>
-          <w:ilvl w:val="1"/>
-          <w:numId w:val="10"/>
-        </w:numPr>
-        <w:spacing w:after="0"/>
-      </w:pPr>
-      <w:proofErr w:type="spellStart"/>
-      <w:r>
-        <w:t>OfflineYellowPlayerMediumButton</w:t>
-      </w:r>
-      <w:proofErr w:type="spellEnd"/>
-    </w:p>
-    <w:p>
-      <w:pPr>
-        <w:pStyle w:val="ListParagraph"/>
-        <w:numPr>
-          <w:ilvl w:val="2"/>
-          <w:numId w:val="10"/>
-        </w:numPr>
-        <w:spacing w:after="0"/>
-      </w:pPr>
-      <w:r>
-        <w:t>Verify visibility</w:t>
-      </w:r>
-    </w:p>
-    <w:p>
-      <w:pPr>
-        <w:pStyle w:val="ListParagraph"/>
-        <w:numPr>
-          <w:ilvl w:val="2"/>
-          <w:numId w:val="10"/>
-        </w:numPr>
-        <w:spacing w:after="0"/>
-      </w:pPr>
-      <w:r>
-        <w:t xml:space="preserve">Verify </w:t>
-      </w:r>
-      <w:proofErr w:type="spellStart"/>
-      <w:r>
-        <w:t>clickability</w:t>
-      </w:r>
-      <w:proofErr w:type="spellEnd"/>
-    </w:p>
-    <w:p>
-      <w:pPr>
-        <w:pStyle w:val="ListParagraph"/>
-        <w:numPr>
-          <w:ilvl w:val="2"/>
-          <w:numId w:val="10"/>
-        </w:numPr>
-        <w:spacing w:after="0"/>
-      </w:pPr>
-      <w:r>
-        <w:t>Verify proper default selection</w:t>
-      </w:r>
-    </w:p>
-    <w:p>
-      <w:pPr>
-        <w:pStyle w:val="ListParagraph"/>
-        <w:numPr>
-          <w:ilvl w:val="2"/>
-          <w:numId w:val="10"/>
-        </w:numPr>
-        <w:spacing w:after="0"/>
-      </w:pPr>
-      <w:r>
-        <w:t>Verify proper deselecting and selecting</w:t>
-      </w:r>
-    </w:p>
-    <w:p>
-      <w:pPr>
-        <w:pStyle w:val="ListParagraph"/>
-        <w:numPr>
-          <w:ilvl w:val="1"/>
-          <w:numId w:val="10"/>
-        </w:numPr>
-        <w:spacing w:after="0"/>
-      </w:pPr>
-      <w:proofErr w:type="spellStart"/>
-      <w:r>
-        <w:t>OfflineYellowPlayerHardButton</w:t>
-      </w:r>
-      <w:proofErr w:type="spellEnd"/>
-    </w:p>
-    <w:p>
-      <w:pPr>
-        <w:pStyle w:val="ListParagraph"/>
-        <w:numPr>
-          <w:ilvl w:val="2"/>
-          <w:numId w:val="10"/>
-        </w:numPr>
-        <w:spacing w:after="0"/>
-      </w:pPr>
-      <w:r>
-        <w:t>Verify visibility</w:t>
-      </w:r>
-    </w:p>
-    <w:p>
-      <w:pPr>
-        <w:pStyle w:val="ListParagraph"/>
-        <w:numPr>
-          <w:ilvl w:val="2"/>
-          <w:numId w:val="10"/>
-        </w:numPr>
-        <w:spacing w:after="0"/>
-      </w:pPr>
-      <w:r>
-        <w:t xml:space="preserve">Verify </w:t>
-      </w:r>
-      <w:proofErr w:type="spellStart"/>
-      <w:r>
-        <w:t>clickability</w:t>
-      </w:r>
-      <w:proofErr w:type="spellEnd"/>
-    </w:p>
-    <w:p>
-      <w:pPr>
-        <w:pStyle w:val="ListParagraph"/>
-        <w:numPr>
-          <w:ilvl w:val="2"/>
-          <w:numId w:val="10"/>
-        </w:numPr>
-        <w:spacing w:after="0"/>
-      </w:pPr>
-      <w:r>
-        <w:t xml:space="preserve">Verify proper default selection </w:t>
-      </w:r>
-    </w:p>
-    <w:p>
-      <w:pPr>
-        <w:pStyle w:val="ListParagraph"/>
-        <w:numPr>
-          <w:ilvl w:val="2"/>
-          <w:numId w:val="10"/>
-        </w:numPr>
-        <w:spacing w:after="0"/>
-      </w:pPr>
-      <w:r>
-        <w:t>Verify proper deselecting and selecting</w:t>
-      </w:r>
-    </w:p>
-    <w:p>
-      <w:pPr>
-        <w:pStyle w:val="ListParagraph"/>
-        <w:numPr>
-          <w:ilvl w:val="1"/>
-          <w:numId w:val="10"/>
-        </w:numPr>
-        <w:spacing w:after="0"/>
-      </w:pPr>
-      <w:proofErr w:type="spellStart"/>
-      <w:r>
         <w:t>offlineOrangePlayerNameEditText</w:t>
       </w:r>
       <w:proofErr w:type="spellEnd"/>
@@ -2664,7 +2695,6 @@
         <w:spacing w:after="0"/>
       </w:pPr>
       <w:r>
-        <w:lastRenderedPageBreak/>
         <w:t>Verify visibility</w:t>
       </w:r>
     </w:p>
@@ -3318,6 +3348,7 @@
         <w:spacing w:after="0"/>
       </w:pPr>
       <w:r>
+        <w:lastRenderedPageBreak/>
         <w:t>Verify proper methods are being called</w:t>
       </w:r>
     </w:p>
@@ -3347,7 +3378,6 @@
       </w:pPr>
       <w:proofErr w:type="spellStart"/>
       <w:r>
-        <w:lastRenderedPageBreak/>
         <w:t>HelpActivity</w:t>
       </w:r>
       <w:proofErr w:type="spellEnd"/>
@@ -3626,14 +3656,8 @@
           <w:sz w:val="32"/>
           <w:szCs w:val="32"/>
         </w:rPr>
-        <w:t xml:space="preserve">UI Automated </w:t>
-      </w:r>
-      <w:r>
-        <w:rPr>
-          <w:sz w:val="32"/>
-          <w:szCs w:val="32"/>
-        </w:rPr>
-        <w:t>Integration testing</w:t>
+        <w:tab/>
+        <w:t>User interface integration</w:t>
       </w:r>
     </w:p>
     <w:p>
@@ -3884,11 +3908,20 @@
       </w:pPr>
       <w:proofErr w:type="spellStart"/>
       <w:r>
-        <w:t>NewGameDialog</w:t>
-      </w:r>
-      <w:proofErr w:type="spellEnd"/>
-      <w:r>
-        <w:t xml:space="preserve"> – Online List Activity</w:t>
+        <w:t>ResumeDialog</w:t>
+      </w:r>
+      <w:proofErr w:type="spellEnd"/>
+      <w:r>
+        <w:t xml:space="preserve"> – Offline</w:t>
+      </w:r>
+      <w:r>
+        <w:t xml:space="preserve"> &amp; Online</w:t>
+      </w:r>
+      <w:r>
+        <w:t xml:space="preserve"> Game</w:t>
+      </w:r>
+      <w:r>
+        <w:t xml:space="preserve"> Activity</w:t>
       </w:r>
     </w:p>
     <w:p>
@@ -3928,7 +3961,7 @@
       </w:pPr>
       <w:proofErr w:type="spellStart"/>
       <w:r>
-        <w:t>numberOfPlayersRadioGroup</w:t>
+        <w:t>dialogAcceptButton</w:t>
       </w:r>
       <w:proofErr w:type="spellEnd"/>
     </w:p>
@@ -3942,8 +3975,14 @@
         <w:spacing w:after="0"/>
       </w:pPr>
       <w:r>
-        <w:t>Verify only one of the group members are selectable at a time</w:t>
-      </w:r>
+        <w:lastRenderedPageBreak/>
+        <w:t xml:space="preserve">Verify </w:t>
+      </w:r>
+      <w:proofErr w:type="spellStart"/>
+      <w:r>
+        <w:t>clickabilty</w:t>
+      </w:r>
+      <w:proofErr w:type="spellEnd"/>
     </w:p>
     <w:p>
       <w:pPr>
@@ -3954,21 +3993,56 @@
         </w:numPr>
         <w:spacing w:after="0"/>
       </w:pPr>
-      <w:proofErr w:type="spellStart"/>
-      <w:r>
-        <w:lastRenderedPageBreak/>
-        <w:t>twoPlayer</w:t>
-      </w:r>
-      <w:proofErr w:type="spellEnd"/>
-      <w:r>
-        <w:t xml:space="preserve"> Button</w:t>
-      </w:r>
-    </w:p>
-    <w:p>
-      <w:pPr>
-        <w:pStyle w:val="ListParagraph"/>
-        <w:numPr>
-          <w:ilvl w:val="4"/>
+      <w:r>
+        <w:t>Verify visibility</w:t>
+      </w:r>
+    </w:p>
+    <w:p>
+      <w:pPr>
+        <w:pStyle w:val="ListParagraph"/>
+        <w:numPr>
+          <w:ilvl w:val="3"/>
+          <w:numId w:val="10"/>
+        </w:numPr>
+        <w:spacing w:after="0"/>
+      </w:pPr>
+      <w:r>
+        <w:t>Verify proper methods are being called</w:t>
+      </w:r>
+    </w:p>
+    <w:p>
+      <w:pPr>
+        <w:pStyle w:val="ListParagraph"/>
+        <w:numPr>
+          <w:ilvl w:val="3"/>
+          <w:numId w:val="10"/>
+        </w:numPr>
+        <w:spacing w:after="0"/>
+      </w:pPr>
+      <w:r>
+        <w:t>Verify proper transition</w:t>
+      </w:r>
+    </w:p>
+    <w:p>
+      <w:pPr>
+        <w:pStyle w:val="ListParagraph"/>
+        <w:numPr>
+          <w:ilvl w:val="2"/>
+          <w:numId w:val="10"/>
+        </w:numPr>
+        <w:spacing w:after="0"/>
+      </w:pPr>
+      <w:proofErr w:type="spellStart"/>
+      <w:r>
+        <w:t>dialogCancelButton</w:t>
+      </w:r>
+      <w:proofErr w:type="spellEnd"/>
+    </w:p>
+    <w:p>
+      <w:pPr>
+        <w:pStyle w:val="ListParagraph"/>
+        <w:numPr>
+          <w:ilvl w:val="3"/>
           <w:numId w:val="10"/>
         </w:numPr>
         <w:spacing w:after="0"/>
@@ -3978,15 +4052,15 @@
       </w:r>
       <w:proofErr w:type="spellStart"/>
       <w:r>
-        <w:t>clickability</w:t>
-      </w:r>
-      <w:proofErr w:type="spellEnd"/>
-    </w:p>
-    <w:p>
-      <w:pPr>
-        <w:pStyle w:val="ListParagraph"/>
-        <w:numPr>
-          <w:ilvl w:val="4"/>
+        <w:t>clickabilty</w:t>
+      </w:r>
+      <w:proofErr w:type="spellEnd"/>
+    </w:p>
+    <w:p>
+      <w:pPr>
+        <w:pStyle w:val="ListParagraph"/>
+        <w:numPr>
+          <w:ilvl w:val="3"/>
           <w:numId w:val="10"/>
         </w:numPr>
         <w:spacing w:after="0"/>
@@ -4004,17 +4078,94 @@
         </w:numPr>
         <w:spacing w:after="0"/>
       </w:pPr>
-      <w:proofErr w:type="spellStart"/>
-      <w:r>
-        <w:t>threePlayerButton</w:t>
-      </w:r>
-      <w:proofErr w:type="spellEnd"/>
-    </w:p>
-    <w:p>
-      <w:pPr>
-        <w:pStyle w:val="ListParagraph"/>
-        <w:numPr>
-          <w:ilvl w:val="4"/>
+      <w:r>
+        <w:t>Verify proper methods are being called</w:t>
+      </w:r>
+    </w:p>
+    <w:p>
+      <w:pPr>
+        <w:pStyle w:val="ListParagraph"/>
+        <w:numPr>
+          <w:ilvl w:val="3"/>
+          <w:numId w:val="10"/>
+        </w:numPr>
+        <w:spacing w:after="0"/>
+      </w:pPr>
+      <w:r>
+        <w:t>Verify proper transition</w:t>
+      </w:r>
+    </w:p>
+    <w:p>
+      <w:pPr>
+        <w:pStyle w:val="ListParagraph"/>
+        <w:spacing w:after="0"/>
+        <w:ind w:left="3600"/>
+      </w:pPr>
+    </w:p>
+    <w:p>
+      <w:pPr>
+        <w:pStyle w:val="ListParagraph"/>
+        <w:numPr>
+          <w:ilvl w:val="1"/>
+          <w:numId w:val="10"/>
+        </w:numPr>
+        <w:spacing w:after="0"/>
+      </w:pPr>
+      <w:proofErr w:type="spellStart"/>
+      <w:r>
+        <w:t>EndofGameDialog</w:t>
+      </w:r>
+      <w:proofErr w:type="spellEnd"/>
+      <w:r>
+        <w:t>– Offline &amp; Online Game Activity</w:t>
+      </w:r>
+    </w:p>
+    <w:p>
+      <w:pPr>
+        <w:pStyle w:val="ListParagraph"/>
+        <w:numPr>
+          <w:ilvl w:val="2"/>
+          <w:numId w:val="10"/>
+        </w:numPr>
+        <w:spacing w:after="0"/>
+      </w:pPr>
+      <w:r>
+        <w:t>Verify is called at proper time</w:t>
+      </w:r>
+    </w:p>
+    <w:p>
+      <w:pPr>
+        <w:pStyle w:val="ListParagraph"/>
+        <w:numPr>
+          <w:ilvl w:val="2"/>
+          <w:numId w:val="10"/>
+        </w:numPr>
+        <w:spacing w:after="0"/>
+      </w:pPr>
+      <w:r>
+        <w:t>Verify visibility</w:t>
+      </w:r>
+    </w:p>
+    <w:p>
+      <w:pPr>
+        <w:pStyle w:val="ListParagraph"/>
+        <w:numPr>
+          <w:ilvl w:val="2"/>
+          <w:numId w:val="10"/>
+        </w:numPr>
+        <w:spacing w:after="0"/>
+      </w:pPr>
+      <w:proofErr w:type="spellStart"/>
+      <w:r>
+        <w:t>dialogCancelButton</w:t>
+      </w:r>
+      <w:proofErr w:type="spellEnd"/>
+    </w:p>
+    <w:p>
+      <w:pPr>
+        <w:pStyle w:val="ListParagraph"/>
+        <w:numPr>
+          <w:ilvl w:val="3"/>
           <w:numId w:val="10"/>
         </w:numPr>
         <w:spacing w:after="0"/>
@@ -4024,15 +4175,15 @@
       </w:r>
       <w:proofErr w:type="spellStart"/>
       <w:r>
-        <w:t>clickability</w:t>
-      </w:r>
-      <w:proofErr w:type="spellEnd"/>
-    </w:p>
-    <w:p>
-      <w:pPr>
-        <w:pStyle w:val="ListParagraph"/>
-        <w:numPr>
-          <w:ilvl w:val="4"/>
+        <w:t>clickabilty</w:t>
+      </w:r>
+      <w:proofErr w:type="spellEnd"/>
+    </w:p>
+    <w:p>
+      <w:pPr>
+        <w:pStyle w:val="ListParagraph"/>
+        <w:numPr>
+          <w:ilvl w:val="3"/>
           <w:numId w:val="10"/>
         </w:numPr>
         <w:spacing w:after="0"/>
@@ -4050,41 +4201,8 @@
         </w:numPr>
         <w:spacing w:after="0"/>
       </w:pPr>
-      <w:proofErr w:type="spellStart"/>
-      <w:r>
-        <w:t>fourPlayerButton</w:t>
-      </w:r>
-      <w:proofErr w:type="spellEnd"/>
-    </w:p>
-    <w:p>
-      <w:pPr>
-        <w:pStyle w:val="ListParagraph"/>
-        <w:numPr>
-          <w:ilvl w:val="4"/>
-          <w:numId w:val="10"/>
-        </w:numPr>
-        <w:spacing w:after="0"/>
-      </w:pPr>
-      <w:r>
-        <w:t xml:space="preserve">Verify </w:t>
-      </w:r>
-      <w:proofErr w:type="spellStart"/>
-      <w:r>
-        <w:t>clickability</w:t>
-      </w:r>
-      <w:proofErr w:type="spellEnd"/>
-    </w:p>
-    <w:p>
-      <w:pPr>
-        <w:pStyle w:val="ListParagraph"/>
-        <w:numPr>
-          <w:ilvl w:val="4"/>
-          <w:numId w:val="10"/>
-        </w:numPr>
-        <w:spacing w:after="0"/>
-      </w:pPr>
-      <w:r>
-        <w:t>Verify visibility</w:t>
+      <w:r>
+        <w:t>Verify proper methods are being called</w:t>
       </w:r>
     </w:p>
     <w:p>
@@ -4096,111 +4214,6 @@
         </w:numPr>
         <w:spacing w:after="0"/>
       </w:pPr>
-      <w:proofErr w:type="spellStart"/>
-      <w:r>
-        <w:t>sixPlayerButton</w:t>
-      </w:r>
-      <w:proofErr w:type="spellEnd"/>
-    </w:p>
-    <w:p>
-      <w:pPr>
-        <w:pStyle w:val="ListParagraph"/>
-        <w:numPr>
-          <w:ilvl w:val="4"/>
-          <w:numId w:val="10"/>
-        </w:numPr>
-        <w:spacing w:after="0"/>
-      </w:pPr>
-      <w:r>
-        <w:t xml:space="preserve">Verify </w:t>
-      </w:r>
-      <w:proofErr w:type="spellStart"/>
-      <w:r>
-        <w:t>clickability</w:t>
-      </w:r>
-      <w:proofErr w:type="spellEnd"/>
-    </w:p>
-    <w:p>
-      <w:pPr>
-        <w:pStyle w:val="ListParagraph"/>
-        <w:numPr>
-          <w:ilvl w:val="4"/>
-          <w:numId w:val="10"/>
-        </w:numPr>
-        <w:spacing w:after="0"/>
-      </w:pPr>
-      <w:r>
-        <w:t>Verify visibility</w:t>
-      </w:r>
-    </w:p>
-    <w:p>
-      <w:pPr>
-        <w:pStyle w:val="ListParagraph"/>
-        <w:numPr>
-          <w:ilvl w:val="2"/>
-          <w:numId w:val="10"/>
-        </w:numPr>
-        <w:spacing w:after="0"/>
-      </w:pPr>
-      <w:proofErr w:type="spellStart"/>
-      <w:r>
-        <w:t>dialogAcceptButton</w:t>
-      </w:r>
-      <w:proofErr w:type="spellEnd"/>
-    </w:p>
-    <w:p>
-      <w:pPr>
-        <w:pStyle w:val="ListParagraph"/>
-        <w:numPr>
-          <w:ilvl w:val="3"/>
-          <w:numId w:val="10"/>
-        </w:numPr>
-        <w:spacing w:after="0"/>
-      </w:pPr>
-      <w:r>
-        <w:t xml:space="preserve">Verify </w:t>
-      </w:r>
-      <w:proofErr w:type="spellStart"/>
-      <w:r>
-        <w:t>clickabilty</w:t>
-      </w:r>
-      <w:proofErr w:type="spellEnd"/>
-    </w:p>
-    <w:p>
-      <w:pPr>
-        <w:pStyle w:val="ListParagraph"/>
-        <w:numPr>
-          <w:ilvl w:val="3"/>
-          <w:numId w:val="10"/>
-        </w:numPr>
-        <w:spacing w:after="0"/>
-      </w:pPr>
-      <w:r>
-        <w:t>Verify visibility</w:t>
-      </w:r>
-    </w:p>
-    <w:p>
-      <w:pPr>
-        <w:pStyle w:val="ListParagraph"/>
-        <w:numPr>
-          <w:ilvl w:val="3"/>
-          <w:numId w:val="10"/>
-        </w:numPr>
-        <w:spacing w:after="0"/>
-      </w:pPr>
-      <w:r>
-        <w:t>Verify proper methods are being called</w:t>
-      </w:r>
-    </w:p>
-    <w:p>
-      <w:pPr>
-        <w:pStyle w:val="ListParagraph"/>
-        <w:numPr>
-          <w:ilvl w:val="3"/>
-          <w:numId w:val="10"/>
-        </w:numPr>
-        <w:spacing w:after="0"/>
-      </w:pPr>
       <w:r>
         <w:t>Verify proper transition</w:t>
       </w:r>
@@ -4216,406 +4229,6 @@
       </w:pPr>
       <w:proofErr w:type="spellStart"/>
       <w:r>
-        <w:t>dialogCancelButton</w:t>
-      </w:r>
-      <w:proofErr w:type="spellEnd"/>
-    </w:p>
-    <w:p>
-      <w:pPr>
-        <w:pStyle w:val="ListParagraph"/>
-        <w:numPr>
-          <w:ilvl w:val="3"/>
-          <w:numId w:val="10"/>
-        </w:numPr>
-        <w:spacing w:after="0"/>
-      </w:pPr>
-      <w:r>
-        <w:t xml:space="preserve">Verify </w:t>
-      </w:r>
-      <w:proofErr w:type="spellStart"/>
-      <w:r>
-        <w:t>clickabilty</w:t>
-      </w:r>
-      <w:proofErr w:type="spellEnd"/>
-    </w:p>
-    <w:p>
-      <w:pPr>
-        <w:pStyle w:val="ListParagraph"/>
-        <w:numPr>
-          <w:ilvl w:val="3"/>
-          <w:numId w:val="10"/>
-        </w:numPr>
-        <w:spacing w:after="0"/>
-      </w:pPr>
-      <w:r>
-        <w:t>Verify visibility</w:t>
-      </w:r>
-    </w:p>
-    <w:p>
-      <w:pPr>
-        <w:pStyle w:val="ListParagraph"/>
-        <w:numPr>
-          <w:ilvl w:val="3"/>
-          <w:numId w:val="10"/>
-        </w:numPr>
-        <w:spacing w:after="0"/>
-      </w:pPr>
-      <w:r>
-        <w:t>Verify proper methods are being called</w:t>
-      </w:r>
-    </w:p>
-    <w:p>
-      <w:pPr>
-        <w:pStyle w:val="ListParagraph"/>
-        <w:numPr>
-          <w:ilvl w:val="3"/>
-          <w:numId w:val="10"/>
-        </w:numPr>
-        <w:spacing w:after="0"/>
-      </w:pPr>
-      <w:r>
-        <w:t>Verify proper transition</w:t>
-      </w:r>
-    </w:p>
-    <w:p>
-      <w:pPr>
-        <w:pStyle w:val="ListParagraph"/>
-        <w:spacing w:after="0"/>
-        <w:ind w:left="3600"/>
-      </w:pPr>
-    </w:p>
-    <w:p>
-      <w:pPr>
-        <w:pStyle w:val="ListParagraph"/>
-        <w:numPr>
-          <w:ilvl w:val="1"/>
-          <w:numId w:val="10"/>
-        </w:numPr>
-        <w:spacing w:after="0"/>
-      </w:pPr>
-      <w:proofErr w:type="spellStart"/>
-      <w:r>
-        <w:t>ResumeDialog</w:t>
-      </w:r>
-      <w:proofErr w:type="spellEnd"/>
-      <w:r>
-        <w:t xml:space="preserve"> – Offline</w:t>
-      </w:r>
-      <w:r>
-        <w:t xml:space="preserve"> &amp; Online</w:t>
-      </w:r>
-      <w:r>
-        <w:t xml:space="preserve"> Game</w:t>
-      </w:r>
-      <w:r>
-        <w:t xml:space="preserve"> Activity</w:t>
-      </w:r>
-    </w:p>
-    <w:p>
-      <w:pPr>
-        <w:pStyle w:val="ListParagraph"/>
-        <w:numPr>
-          <w:ilvl w:val="2"/>
-          <w:numId w:val="10"/>
-        </w:numPr>
-        <w:spacing w:after="0"/>
-      </w:pPr>
-      <w:r>
-        <w:t>Verify is called at proper time</w:t>
-      </w:r>
-    </w:p>
-    <w:p>
-      <w:pPr>
-        <w:pStyle w:val="ListParagraph"/>
-        <w:numPr>
-          <w:ilvl w:val="2"/>
-          <w:numId w:val="10"/>
-        </w:numPr>
-        <w:spacing w:after="0"/>
-      </w:pPr>
-      <w:r>
-        <w:t>Verify visibility</w:t>
-      </w:r>
-    </w:p>
-    <w:p>
-      <w:pPr>
-        <w:pStyle w:val="ListParagraph"/>
-        <w:numPr>
-          <w:ilvl w:val="2"/>
-          <w:numId w:val="10"/>
-        </w:numPr>
-        <w:spacing w:after="0"/>
-      </w:pPr>
-      <w:proofErr w:type="spellStart"/>
-      <w:r>
-        <w:t>dialogAcceptButton</w:t>
-      </w:r>
-      <w:proofErr w:type="spellEnd"/>
-    </w:p>
-    <w:p>
-      <w:pPr>
-        <w:pStyle w:val="ListParagraph"/>
-        <w:numPr>
-          <w:ilvl w:val="3"/>
-          <w:numId w:val="10"/>
-        </w:numPr>
-        <w:spacing w:after="0"/>
-      </w:pPr>
-      <w:r>
-        <w:t xml:space="preserve">Verify </w:t>
-      </w:r>
-      <w:proofErr w:type="spellStart"/>
-      <w:r>
-        <w:t>clickabilty</w:t>
-      </w:r>
-      <w:proofErr w:type="spellEnd"/>
-    </w:p>
-    <w:p>
-      <w:pPr>
-        <w:pStyle w:val="ListParagraph"/>
-        <w:numPr>
-          <w:ilvl w:val="3"/>
-          <w:numId w:val="10"/>
-        </w:numPr>
-        <w:spacing w:after="0"/>
-      </w:pPr>
-      <w:r>
-        <w:t>Verify visibility</w:t>
-      </w:r>
-    </w:p>
-    <w:p>
-      <w:pPr>
-        <w:pStyle w:val="ListParagraph"/>
-        <w:numPr>
-          <w:ilvl w:val="3"/>
-          <w:numId w:val="10"/>
-        </w:numPr>
-        <w:spacing w:after="0"/>
-      </w:pPr>
-      <w:r>
-        <w:t>Verify proper methods are being called</w:t>
-      </w:r>
-    </w:p>
-    <w:p>
-      <w:pPr>
-        <w:pStyle w:val="ListParagraph"/>
-        <w:numPr>
-          <w:ilvl w:val="3"/>
-          <w:numId w:val="10"/>
-        </w:numPr>
-        <w:spacing w:after="0"/>
-      </w:pPr>
-      <w:r>
-        <w:t>Verify proper transition</w:t>
-      </w:r>
-    </w:p>
-    <w:p>
-      <w:pPr>
-        <w:pStyle w:val="ListParagraph"/>
-        <w:numPr>
-          <w:ilvl w:val="2"/>
-          <w:numId w:val="10"/>
-        </w:numPr>
-        <w:spacing w:after="0"/>
-      </w:pPr>
-      <w:proofErr w:type="spellStart"/>
-      <w:r>
-        <w:t>dialogCancelButton</w:t>
-      </w:r>
-      <w:proofErr w:type="spellEnd"/>
-    </w:p>
-    <w:p>
-      <w:pPr>
-        <w:pStyle w:val="ListParagraph"/>
-        <w:numPr>
-          <w:ilvl w:val="3"/>
-          <w:numId w:val="10"/>
-        </w:numPr>
-        <w:spacing w:after="0"/>
-      </w:pPr>
-      <w:r>
-        <w:t xml:space="preserve">Verify </w:t>
-      </w:r>
-      <w:proofErr w:type="spellStart"/>
-      <w:r>
-        <w:t>clickabilty</w:t>
-      </w:r>
-      <w:proofErr w:type="spellEnd"/>
-    </w:p>
-    <w:p>
-      <w:pPr>
-        <w:pStyle w:val="ListParagraph"/>
-        <w:numPr>
-          <w:ilvl w:val="3"/>
-          <w:numId w:val="10"/>
-        </w:numPr>
-        <w:spacing w:after="0"/>
-      </w:pPr>
-      <w:r>
-        <w:t>Verify visibility</w:t>
-      </w:r>
-    </w:p>
-    <w:p>
-      <w:pPr>
-        <w:pStyle w:val="ListParagraph"/>
-        <w:numPr>
-          <w:ilvl w:val="3"/>
-          <w:numId w:val="10"/>
-        </w:numPr>
-        <w:spacing w:after="0"/>
-      </w:pPr>
-      <w:r>
-        <w:t>Verify proper methods are being called</w:t>
-      </w:r>
-    </w:p>
-    <w:p>
-      <w:pPr>
-        <w:pStyle w:val="ListParagraph"/>
-        <w:numPr>
-          <w:ilvl w:val="3"/>
-          <w:numId w:val="10"/>
-        </w:numPr>
-        <w:spacing w:after="0"/>
-      </w:pPr>
-      <w:r>
-        <w:t>Verify proper transition</w:t>
-      </w:r>
-    </w:p>
-    <w:p>
-      <w:pPr>
-        <w:pStyle w:val="ListParagraph"/>
-        <w:spacing w:after="0"/>
-        <w:ind w:left="3600"/>
-      </w:pPr>
-    </w:p>
-    <w:p>
-      <w:pPr>
-        <w:pStyle w:val="ListParagraph"/>
-        <w:numPr>
-          <w:ilvl w:val="1"/>
-          <w:numId w:val="10"/>
-        </w:numPr>
-        <w:spacing w:after="0"/>
-      </w:pPr>
-      <w:proofErr w:type="spellStart"/>
-      <w:r>
-        <w:t>EndofGameDialog</w:t>
-      </w:r>
-      <w:proofErr w:type="spellEnd"/>
-      <w:r>
-        <w:t>– Offline &amp; Online Game Activity</w:t>
-      </w:r>
-    </w:p>
-    <w:p>
-      <w:pPr>
-        <w:pStyle w:val="ListParagraph"/>
-        <w:numPr>
-          <w:ilvl w:val="2"/>
-          <w:numId w:val="10"/>
-        </w:numPr>
-        <w:spacing w:after="0"/>
-      </w:pPr>
-      <w:r>
-        <w:t>Verify is called at proper time</w:t>
-      </w:r>
-    </w:p>
-    <w:p>
-      <w:pPr>
-        <w:pStyle w:val="ListParagraph"/>
-        <w:numPr>
-          <w:ilvl w:val="2"/>
-          <w:numId w:val="10"/>
-        </w:numPr>
-        <w:spacing w:after="0"/>
-      </w:pPr>
-      <w:r>
-        <w:t>Verify visibility</w:t>
-      </w:r>
-    </w:p>
-    <w:p>
-      <w:pPr>
-        <w:pStyle w:val="ListParagraph"/>
-        <w:numPr>
-          <w:ilvl w:val="2"/>
-          <w:numId w:val="10"/>
-        </w:numPr>
-        <w:spacing w:after="0"/>
-      </w:pPr>
-      <w:proofErr w:type="spellStart"/>
-      <w:r>
-        <w:t>dialogCancelButton</w:t>
-      </w:r>
-      <w:proofErr w:type="spellEnd"/>
-    </w:p>
-    <w:p>
-      <w:pPr>
-        <w:pStyle w:val="ListParagraph"/>
-        <w:numPr>
-          <w:ilvl w:val="3"/>
-          <w:numId w:val="10"/>
-        </w:numPr>
-        <w:spacing w:after="0"/>
-      </w:pPr>
-      <w:r>
-        <w:t xml:space="preserve">Verify </w:t>
-      </w:r>
-      <w:proofErr w:type="spellStart"/>
-      <w:r>
-        <w:t>clickabilty</w:t>
-      </w:r>
-      <w:proofErr w:type="spellEnd"/>
-    </w:p>
-    <w:p>
-      <w:pPr>
-        <w:pStyle w:val="ListParagraph"/>
-        <w:numPr>
-          <w:ilvl w:val="3"/>
-          <w:numId w:val="10"/>
-        </w:numPr>
-        <w:spacing w:after="0"/>
-      </w:pPr>
-      <w:r>
-        <w:t>Verify visibility</w:t>
-      </w:r>
-    </w:p>
-    <w:p>
-      <w:pPr>
-        <w:pStyle w:val="ListParagraph"/>
-        <w:numPr>
-          <w:ilvl w:val="3"/>
-          <w:numId w:val="10"/>
-        </w:numPr>
-        <w:spacing w:after="0"/>
-      </w:pPr>
-      <w:r>
-        <w:t>Verify proper methods are being called</w:t>
-      </w:r>
-    </w:p>
-    <w:p>
-      <w:pPr>
-        <w:pStyle w:val="ListParagraph"/>
-        <w:numPr>
-          <w:ilvl w:val="3"/>
-          <w:numId w:val="10"/>
-        </w:numPr>
-        <w:spacing w:after="0"/>
-      </w:pPr>
-      <w:r>
-        <w:t>Verify proper transition</w:t>
-      </w:r>
-    </w:p>
-    <w:p>
-      <w:pPr>
-        <w:pStyle w:val="ListParagraph"/>
-        <w:numPr>
-          <w:ilvl w:val="2"/>
-          <w:numId w:val="10"/>
-        </w:numPr>
-        <w:spacing w:after="0"/>
-      </w:pPr>
-      <w:proofErr w:type="spellStart"/>
-      <w:r>
-        <w:lastRenderedPageBreak/>
         <w:t>dialogAcceptButton</w:t>
       </w:r>
       <w:proofErr w:type="spellEnd"/>
@@ -5047,7 +4660,6 @@
         <w:spacing w:after="0"/>
       </w:pPr>
       <w:r>
-        <w:lastRenderedPageBreak/>
         <w:t>Button functionality</w:t>
       </w:r>
     </w:p>
@@ -5494,6 +5106,7 @@
       </w:pPr>
       <w:proofErr w:type="spellStart"/>
       <w:r>
+        <w:lastRenderedPageBreak/>
         <w:t>SettingsActivity</w:t>
       </w:r>
       <w:proofErr w:type="spellEnd"/>
@@ -5699,7 +5312,6 @@
           <w:sz w:val="36"/>
           <w:szCs w:val="36"/>
         </w:rPr>
-        <w:lastRenderedPageBreak/>
         <w:t>Dependencies</w:t>
       </w:r>
     </w:p>

</xml_diff>